<commit_message>
Update docs and minor warning message fix
</commit_message>
<xml_diff>
--- a/AlmToolkit/Semantic Model Comparison and Merging with ALM Toolkit.docx
+++ b/AlmToolkit/Semantic Model Comparison and Merging with ALM Toolkit.docx
@@ -133,6 +133,39 @@
       </w:r>
       <w:r>
         <w:t xml:space="preserve"> Analysis Services PM team</w:t>
+      </w:r>
+    </w:p>
+    <w:p>
+      <w:pPr>
+        <w:rPr>
+          <w:lang w:val="nl-NL"/>
+        </w:rPr>
+      </w:pPr>
+      <w:r>
+        <w:rPr>
+          <w:b/>
+          <w:lang w:val="nl-NL"/>
+        </w:rPr>
+        <w:t>Published</w:t>
+      </w:r>
+      <w:r>
+        <w:rPr>
+          <w:b/>
+          <w:lang w:val="nl-NL"/>
+        </w:rPr>
+        <w:t>:</w:t>
+      </w:r>
+      <w:r>
+        <w:rPr>
+          <w:lang w:val="nl-NL"/>
+        </w:rPr>
+        <w:t xml:space="preserve"> </w:t>
+      </w:r>
+      <w:r>
+        <w:rPr>
+          <w:lang w:val="nl-NL"/>
+        </w:rPr>
+        <w:t>August 2024</w:t>
       </w:r>
     </w:p>
     <w:p/>
@@ -264,7 +297,7 @@
             </w:rPr>
             <w:fldChar w:fldCharType="separate"/>
           </w:r>
-          <w:hyperlink w:anchor="_Toc174726489" w:history="1">
+          <w:hyperlink w:anchor="_Toc174801933" w:history="1">
             <w:r>
               <w:rPr>
                 <w:rStyle w:val="Hyperlink"/>
@@ -291,7 +324,7 @@
                 <w:noProof/>
                 <w:webHidden/>
               </w:rPr>
-              <w:instrText xml:space="preserve"> PAGEREF _Toc174726489 \h </w:instrText>
+              <w:instrText xml:space="preserve"> PAGEREF _Toc174801933 \h </w:instrText>
             </w:r>
             <w:r>
               <w:rPr>
@@ -337,7 +370,7 @@
               <w14:ligatures w14:val="standardContextual"/>
             </w:rPr>
           </w:pPr>
-          <w:hyperlink w:anchor="_Toc174726490" w:history="1">
+          <w:hyperlink w:anchor="_Toc174801934" w:history="1">
             <w:r>
               <w:rPr>
                 <w:rStyle w:val="Hyperlink"/>
@@ -364,7 +397,7 @@
                 <w:noProof/>
                 <w:webHidden/>
               </w:rPr>
-              <w:instrText xml:space="preserve"> PAGEREF _Toc174726490 \h </w:instrText>
+              <w:instrText xml:space="preserve"> PAGEREF _Toc174801934 \h </w:instrText>
             </w:r>
             <w:r>
               <w:rPr>
@@ -410,7 +443,7 @@
               <w14:ligatures w14:val="standardContextual"/>
             </w:rPr>
           </w:pPr>
-          <w:hyperlink w:anchor="_Toc174726491" w:history="1">
+          <w:hyperlink w:anchor="_Toc174801935" w:history="1">
             <w:r>
               <w:rPr>
                 <w:rStyle w:val="Hyperlink"/>
@@ -437,7 +470,7 @@
                 <w:noProof/>
                 <w:webHidden/>
               </w:rPr>
-              <w:instrText xml:space="preserve"> PAGEREF _Toc174726491 \h </w:instrText>
+              <w:instrText xml:space="preserve"> PAGEREF _Toc174801935 \h </w:instrText>
             </w:r>
             <w:r>
               <w:rPr>
@@ -483,7 +516,7 @@
               <w14:ligatures w14:val="standardContextual"/>
             </w:rPr>
           </w:pPr>
-          <w:hyperlink w:anchor="_Toc174726492" w:history="1">
+          <w:hyperlink w:anchor="_Toc174801936" w:history="1">
             <w:r>
               <w:rPr>
                 <w:rStyle w:val="Hyperlink"/>
@@ -510,7 +543,7 @@
                 <w:noProof/>
                 <w:webHidden/>
               </w:rPr>
-              <w:instrText xml:space="preserve"> PAGEREF _Toc174726492 \h </w:instrText>
+              <w:instrText xml:space="preserve"> PAGEREF _Toc174801936 \h </w:instrText>
             </w:r>
             <w:r>
               <w:rPr>
@@ -556,7 +589,7 @@
               <w14:ligatures w14:val="standardContextual"/>
             </w:rPr>
           </w:pPr>
-          <w:hyperlink w:anchor="_Toc174726493" w:history="1">
+          <w:hyperlink w:anchor="_Toc174801937" w:history="1">
             <w:r>
               <w:rPr>
                 <w:rStyle w:val="Hyperlink"/>
@@ -583,7 +616,7 @@
                 <w:noProof/>
                 <w:webHidden/>
               </w:rPr>
-              <w:instrText xml:space="preserve"> PAGEREF _Toc174726493 \h </w:instrText>
+              <w:instrText xml:space="preserve"> PAGEREF _Toc174801937 \h </w:instrText>
             </w:r>
             <w:r>
               <w:rPr>
@@ -629,7 +662,7 @@
               <w14:ligatures w14:val="standardContextual"/>
             </w:rPr>
           </w:pPr>
-          <w:hyperlink w:anchor="_Toc174726494" w:history="1">
+          <w:hyperlink w:anchor="_Toc174801938" w:history="1">
             <w:r>
               <w:rPr>
                 <w:rStyle w:val="Hyperlink"/>
@@ -656,7 +689,7 @@
                 <w:noProof/>
                 <w:webHidden/>
               </w:rPr>
-              <w:instrText xml:space="preserve"> PAGEREF _Toc174726494 \h </w:instrText>
+              <w:instrText xml:space="preserve"> PAGEREF _Toc174801938 \h </w:instrText>
             </w:r>
             <w:r>
               <w:rPr>
@@ -702,7 +735,7 @@
               <w14:ligatures w14:val="standardContextual"/>
             </w:rPr>
           </w:pPr>
-          <w:hyperlink w:anchor="_Toc174726495" w:history="1">
+          <w:hyperlink w:anchor="_Toc174801939" w:history="1">
             <w:r>
               <w:rPr>
                 <w:rStyle w:val="Hyperlink"/>
@@ -729,7 +762,7 @@
                 <w:noProof/>
                 <w:webHidden/>
               </w:rPr>
-              <w:instrText xml:space="preserve"> PAGEREF _Toc174726495 \h </w:instrText>
+              <w:instrText xml:space="preserve"> PAGEREF _Toc174801939 \h </w:instrText>
             </w:r>
             <w:r>
               <w:rPr>
@@ -775,7 +808,7 @@
               <w14:ligatures w14:val="standardContextual"/>
             </w:rPr>
           </w:pPr>
-          <w:hyperlink w:anchor="_Toc174726496" w:history="1">
+          <w:hyperlink w:anchor="_Toc174801940" w:history="1">
             <w:r>
               <w:rPr>
                 <w:rStyle w:val="Hyperlink"/>
@@ -802,7 +835,7 @@
                 <w:noProof/>
                 <w:webHidden/>
               </w:rPr>
-              <w:instrText xml:space="preserve"> PAGEREF _Toc174726496 \h </w:instrText>
+              <w:instrText xml:space="preserve"> PAGEREF _Toc174801940 \h </w:instrText>
             </w:r>
             <w:r>
               <w:rPr>
@@ -848,7 +881,7 @@
               <w14:ligatures w14:val="standardContextual"/>
             </w:rPr>
           </w:pPr>
-          <w:hyperlink w:anchor="_Toc174726497" w:history="1">
+          <w:hyperlink w:anchor="_Toc174801941" w:history="1">
             <w:r>
               <w:rPr>
                 <w:rStyle w:val="Hyperlink"/>
@@ -875,7 +908,7 @@
                 <w:noProof/>
                 <w:webHidden/>
               </w:rPr>
-              <w:instrText xml:space="preserve"> PAGEREF _Toc174726497 \h </w:instrText>
+              <w:instrText xml:space="preserve"> PAGEREF _Toc174801941 \h </w:instrText>
             </w:r>
             <w:r>
               <w:rPr>
@@ -921,7 +954,7 @@
               <w14:ligatures w14:val="standardContextual"/>
             </w:rPr>
           </w:pPr>
-          <w:hyperlink w:anchor="_Toc174726498" w:history="1">
+          <w:hyperlink w:anchor="_Toc174801942" w:history="1">
             <w:r>
               <w:rPr>
                 <w:rStyle w:val="Hyperlink"/>
@@ -948,7 +981,7 @@
                 <w:noProof/>
                 <w:webHidden/>
               </w:rPr>
-              <w:instrText xml:space="preserve"> PAGEREF _Toc174726498 \h </w:instrText>
+              <w:instrText xml:space="preserve"> PAGEREF _Toc174801942 \h </w:instrText>
             </w:r>
             <w:r>
               <w:rPr>
@@ -969,6 +1002,93 @@
                 <w:webHidden/>
               </w:rPr>
               <w:t>9</w:t>
+            </w:r>
+            <w:r>
+              <w:rPr>
+                <w:noProof/>
+                <w:webHidden/>
+              </w:rPr>
+              <w:fldChar w:fldCharType="end"/>
+            </w:r>
+          </w:hyperlink>
+        </w:p>
+        <w:p>
+          <w:pPr>
+            <w:pStyle w:val="TOC3"/>
+            <w:tabs>
+              <w:tab w:val="right" w:leader="dot" w:pos="9350"/>
+            </w:tabs>
+            <w:rPr>
+              <w:rFonts w:eastAsiaTheme="minorEastAsia"/>
+              <w:noProof/>
+              <w:kern w:val="2"/>
+              <w:sz w:val="24"/>
+              <w:szCs w:val="24"/>
+              <w14:ligatures w14:val="standardContextual"/>
+            </w:rPr>
+          </w:pPr>
+          <w:hyperlink w:anchor="_Toc174801943" w:history="1">
+            <w:r>
+              <w:rPr>
+                <w:rStyle w:val="Hyperlink"/>
+                <w:noProof/>
+              </w:rPr>
+              <w:t>Restrictions when the target is Power BI Desktop</w:t>
+            </w:r>
+            <w:r>
+              <w:rPr>
+                <w:rStyle w:val="Hyperlink"/>
+                <w:noProof/>
+              </w:rPr>
+              <w:t xml:space="preserve"> </w:t>
+            </w:r>
+            <w:r>
+              <w:rPr>
+                <w:rStyle w:val="Hyperlink"/>
+                <w:noProof/>
+              </w:rPr>
+              <w:t>or PBIT file</w:t>
+            </w:r>
+            <w:r>
+              <w:rPr>
+                <w:noProof/>
+                <w:webHidden/>
+              </w:rPr>
+              <w:tab/>
+            </w:r>
+            <w:r>
+              <w:rPr>
+                <w:noProof/>
+                <w:webHidden/>
+              </w:rPr>
+              <w:fldChar w:fldCharType="begin"/>
+            </w:r>
+            <w:r>
+              <w:rPr>
+                <w:noProof/>
+                <w:webHidden/>
+              </w:rPr>
+              <w:instrText xml:space="preserve"> PAGEREF _Toc174801943 \h </w:instrText>
+            </w:r>
+            <w:r>
+              <w:rPr>
+                <w:noProof/>
+                <w:webHidden/>
+              </w:rPr>
+            </w:r>
+            <w:r>
+              <w:rPr>
+                <w:noProof/>
+                <w:webHidden/>
+              </w:rPr>
+              <w:fldChar w:fldCharType="separate"/>
+            </w:r>
+            <w:r>
+              <w:rPr>
+                <w:noProof/>
+                <w:webHidden/>
+              </w:rPr>
+              <w:t>10</w:t>
             </w:r>
             <w:r>
               <w:rPr>
@@ -994,7 +1114,7 @@
               <w14:ligatures w14:val="standardContextual"/>
             </w:rPr>
           </w:pPr>
-          <w:hyperlink w:anchor="_Toc174726499" w:history="1">
+          <w:hyperlink w:anchor="_Toc174801944" w:history="1">
             <w:r>
               <w:rPr>
                 <w:rStyle w:val="Hyperlink"/>
@@ -1021,7 +1141,7 @@
                 <w:noProof/>
                 <w:webHidden/>
               </w:rPr>
-              <w:instrText xml:space="preserve"> PAGEREF _Toc174726499 \h </w:instrText>
+              <w:instrText xml:space="preserve"> PAGEREF _Toc174801944 \h </w:instrText>
             </w:r>
             <w:r>
               <w:rPr>
@@ -1041,7 +1161,7 @@
                 <w:noProof/>
                 <w:webHidden/>
               </w:rPr>
-              <w:t>10</w:t>
+              <w:t>11</w:t>
             </w:r>
             <w:r>
               <w:rPr>
@@ -1067,7 +1187,7 @@
               <w14:ligatures w14:val="standardContextual"/>
             </w:rPr>
           </w:pPr>
-          <w:hyperlink w:anchor="_Toc174726500" w:history="1">
+          <w:hyperlink w:anchor="_Toc174801945" w:history="1">
             <w:r>
               <w:rPr>
                 <w:rStyle w:val="Hyperlink"/>
@@ -1094,7 +1214,7 @@
                 <w:noProof/>
                 <w:webHidden/>
               </w:rPr>
-              <w:instrText xml:space="preserve"> PAGEREF _Toc174726500 \h </w:instrText>
+              <w:instrText xml:space="preserve"> PAGEREF _Toc174801945 \h </w:instrText>
             </w:r>
             <w:r>
               <w:rPr>
@@ -1140,7 +1260,7 @@
               <w14:ligatures w14:val="standardContextual"/>
             </w:rPr>
           </w:pPr>
-          <w:hyperlink w:anchor="_Toc174726501" w:history="1">
+          <w:hyperlink w:anchor="_Toc174801946" w:history="1">
             <w:r>
               <w:rPr>
                 <w:rStyle w:val="Hyperlink"/>
@@ -1167,7 +1287,7 @@
                 <w:noProof/>
                 <w:webHidden/>
               </w:rPr>
-              <w:instrText xml:space="preserve"> PAGEREF _Toc174726501 \h </w:instrText>
+              <w:instrText xml:space="preserve"> PAGEREF _Toc174801946 \h </w:instrText>
             </w:r>
             <w:r>
               <w:rPr>
@@ -1213,7 +1333,7 @@
               <w14:ligatures w14:val="standardContextual"/>
             </w:rPr>
           </w:pPr>
-          <w:hyperlink w:anchor="_Toc174726502" w:history="1">
+          <w:hyperlink w:anchor="_Toc174801947" w:history="1">
             <w:r>
               <w:rPr>
                 <w:rStyle w:val="Hyperlink"/>
@@ -1240,7 +1360,7 @@
                 <w:noProof/>
                 <w:webHidden/>
               </w:rPr>
-              <w:instrText xml:space="preserve"> PAGEREF _Toc174726502 \h </w:instrText>
+              <w:instrText xml:space="preserve"> PAGEREF _Toc174801947 \h </w:instrText>
             </w:r>
             <w:r>
               <w:rPr>
@@ -1286,7 +1406,7 @@
               <w14:ligatures w14:val="standardContextual"/>
             </w:rPr>
           </w:pPr>
-          <w:hyperlink w:anchor="_Toc174726503" w:history="1">
+          <w:hyperlink w:anchor="_Toc174801948" w:history="1">
             <w:r>
               <w:rPr>
                 <w:rStyle w:val="Hyperlink"/>
@@ -1313,7 +1433,7 @@
                 <w:noProof/>
                 <w:webHidden/>
               </w:rPr>
-              <w:instrText xml:space="preserve"> PAGEREF _Toc174726503 \h </w:instrText>
+              <w:instrText xml:space="preserve"> PAGEREF _Toc174801948 \h </w:instrText>
             </w:r>
             <w:r>
               <w:rPr>
@@ -1359,7 +1479,7 @@
               <w14:ligatures w14:val="standardContextual"/>
             </w:rPr>
           </w:pPr>
-          <w:hyperlink w:anchor="_Toc174726504" w:history="1">
+          <w:hyperlink w:anchor="_Toc174801949" w:history="1">
             <w:r>
               <w:rPr>
                 <w:rStyle w:val="Hyperlink"/>
@@ -1386,7 +1506,7 @@
                 <w:noProof/>
                 <w:webHidden/>
               </w:rPr>
-              <w:instrText xml:space="preserve"> PAGEREF _Toc174726504 \h </w:instrText>
+              <w:instrText xml:space="preserve"> PAGEREF _Toc174801949 \h </w:instrText>
             </w:r>
             <w:r>
               <w:rPr>
@@ -1432,7 +1552,7 @@
               <w14:ligatures w14:val="standardContextual"/>
             </w:rPr>
           </w:pPr>
-          <w:hyperlink w:anchor="_Toc174726505" w:history="1">
+          <w:hyperlink w:anchor="_Toc174801950" w:history="1">
             <w:r>
               <w:rPr>
                 <w:rStyle w:val="Hyperlink"/>
@@ -1459,7 +1579,7 @@
                 <w:noProof/>
                 <w:webHidden/>
               </w:rPr>
-              <w:instrText xml:space="preserve"> PAGEREF _Toc174726505 \h </w:instrText>
+              <w:instrText xml:space="preserve"> PAGEREF _Toc174801950 \h </w:instrText>
             </w:r>
             <w:r>
               <w:rPr>
@@ -1505,7 +1625,7 @@
               <w14:ligatures w14:val="standardContextual"/>
             </w:rPr>
           </w:pPr>
-          <w:hyperlink w:anchor="_Toc174726506" w:history="1">
+          <w:hyperlink w:anchor="_Toc174801951" w:history="1">
             <w:r>
               <w:rPr>
                 <w:rStyle w:val="Hyperlink"/>
@@ -1532,7 +1652,7 @@
                 <w:noProof/>
                 <w:webHidden/>
               </w:rPr>
-              <w:instrText xml:space="preserve"> PAGEREF _Toc174726506 \h </w:instrText>
+              <w:instrText xml:space="preserve"> PAGEREF _Toc174801951 \h </w:instrText>
             </w:r>
             <w:r>
               <w:rPr>
@@ -1578,7 +1698,7 @@
               <w14:ligatures w14:val="standardContextual"/>
             </w:rPr>
           </w:pPr>
-          <w:hyperlink w:anchor="_Toc174726507" w:history="1">
+          <w:hyperlink w:anchor="_Toc174801952" w:history="1">
             <w:r>
               <w:rPr>
                 <w:rStyle w:val="Hyperlink"/>
@@ -1605,7 +1725,7 @@
                 <w:noProof/>
                 <w:webHidden/>
               </w:rPr>
-              <w:instrText xml:space="preserve"> PAGEREF _Toc174726507 \h </w:instrText>
+              <w:instrText xml:space="preserve"> PAGEREF _Toc174801952 \h </w:instrText>
             </w:r>
             <w:r>
               <w:rPr>
@@ -1651,7 +1771,7 @@
               <w14:ligatures w14:val="standardContextual"/>
             </w:rPr>
           </w:pPr>
-          <w:hyperlink w:anchor="_Toc174726508" w:history="1">
+          <w:hyperlink w:anchor="_Toc174801953" w:history="1">
             <w:r>
               <w:rPr>
                 <w:rStyle w:val="Hyperlink"/>
@@ -1678,7 +1798,7 @@
                 <w:noProof/>
                 <w:webHidden/>
               </w:rPr>
-              <w:instrText xml:space="preserve"> PAGEREF _Toc174726508 \h </w:instrText>
+              <w:instrText xml:space="preserve"> PAGEREF _Toc174801953 \h </w:instrText>
             </w:r>
             <w:r>
               <w:rPr>
@@ -1724,7 +1844,7 @@
               <w14:ligatures w14:val="standardContextual"/>
             </w:rPr>
           </w:pPr>
-          <w:hyperlink w:anchor="_Toc174726509" w:history="1">
+          <w:hyperlink w:anchor="_Toc174801954" w:history="1">
             <w:r>
               <w:rPr>
                 <w:rStyle w:val="Hyperlink"/>
@@ -1751,7 +1871,7 @@
                 <w:noProof/>
                 <w:webHidden/>
               </w:rPr>
-              <w:instrText xml:space="preserve"> PAGEREF _Toc174726509 \h </w:instrText>
+              <w:instrText xml:space="preserve"> PAGEREF _Toc174801954 \h </w:instrText>
             </w:r>
             <w:r>
               <w:rPr>
@@ -1797,7 +1917,7 @@
               <w14:ligatures w14:val="standardContextual"/>
             </w:rPr>
           </w:pPr>
-          <w:hyperlink w:anchor="_Toc174726510" w:history="1">
+          <w:hyperlink w:anchor="_Toc174801955" w:history="1">
             <w:r>
               <w:rPr>
                 <w:rStyle w:val="Hyperlink"/>
@@ -1824,7 +1944,7 @@
                 <w:noProof/>
                 <w:webHidden/>
               </w:rPr>
-              <w:instrText xml:space="preserve"> PAGEREF _Toc174726510 \h </w:instrText>
+              <w:instrText xml:space="preserve"> PAGEREF _Toc174801955 \h </w:instrText>
             </w:r>
             <w:r>
               <w:rPr>
@@ -1870,7 +1990,7 @@
               <w14:ligatures w14:val="standardContextual"/>
             </w:rPr>
           </w:pPr>
-          <w:hyperlink w:anchor="_Toc174726511" w:history="1">
+          <w:hyperlink w:anchor="_Toc174801956" w:history="1">
             <w:r>
               <w:rPr>
                 <w:rStyle w:val="Hyperlink"/>
@@ -1897,7 +2017,7 @@
                 <w:noProof/>
                 <w:webHidden/>
               </w:rPr>
-              <w:instrText xml:space="preserve"> PAGEREF _Toc174726511 \h </w:instrText>
+              <w:instrText xml:space="preserve"> PAGEREF _Toc174801956 \h </w:instrText>
             </w:r>
             <w:r>
               <w:rPr>
@@ -1943,7 +2063,7 @@
               <w14:ligatures w14:val="standardContextual"/>
             </w:rPr>
           </w:pPr>
-          <w:hyperlink w:anchor="_Toc174726512" w:history="1">
+          <w:hyperlink w:anchor="_Toc174801957" w:history="1">
             <w:r>
               <w:rPr>
                 <w:rStyle w:val="Hyperlink"/>
@@ -1970,7 +2090,7 @@
                 <w:noProof/>
                 <w:webHidden/>
               </w:rPr>
-              <w:instrText xml:space="preserve"> PAGEREF _Toc174726512 \h </w:instrText>
+              <w:instrText xml:space="preserve"> PAGEREF _Toc174801957 \h </w:instrText>
             </w:r>
             <w:r>
               <w:rPr>
@@ -2016,7 +2136,7 @@
               <w14:ligatures w14:val="standardContextual"/>
             </w:rPr>
           </w:pPr>
-          <w:hyperlink w:anchor="_Toc174726513" w:history="1">
+          <w:hyperlink w:anchor="_Toc174801958" w:history="1">
             <w:r>
               <w:rPr>
                 <w:rStyle w:val="Hyperlink"/>
@@ -2043,7 +2163,7 @@
                 <w:noProof/>
                 <w:webHidden/>
               </w:rPr>
-              <w:instrText xml:space="preserve"> PAGEREF _Toc174726513 \h </w:instrText>
+              <w:instrText xml:space="preserve"> PAGEREF _Toc174801958 \h </w:instrText>
             </w:r>
             <w:r>
               <w:rPr>
@@ -2089,7 +2209,7 @@
               <w14:ligatures w14:val="standardContextual"/>
             </w:rPr>
           </w:pPr>
-          <w:hyperlink w:anchor="_Toc174726514" w:history="1">
+          <w:hyperlink w:anchor="_Toc174801959" w:history="1">
             <w:r>
               <w:rPr>
                 <w:rStyle w:val="Hyperlink"/>
@@ -2116,7 +2236,7 @@
                 <w:noProof/>
                 <w:webHidden/>
               </w:rPr>
-              <w:instrText xml:space="preserve"> PAGEREF _Toc174726514 \h </w:instrText>
+              <w:instrText xml:space="preserve"> PAGEREF _Toc174801959 \h </w:instrText>
             </w:r>
             <w:r>
               <w:rPr>
@@ -2162,7 +2282,7 @@
               <w14:ligatures w14:val="standardContextual"/>
             </w:rPr>
           </w:pPr>
-          <w:hyperlink w:anchor="_Toc174726515" w:history="1">
+          <w:hyperlink w:anchor="_Toc174801960" w:history="1">
             <w:r>
               <w:rPr>
                 <w:rStyle w:val="Hyperlink"/>
@@ -2189,7 +2309,7 @@
                 <w:noProof/>
                 <w:webHidden/>
               </w:rPr>
-              <w:instrText xml:space="preserve"> PAGEREF _Toc174726515 \h </w:instrText>
+              <w:instrText xml:space="preserve"> PAGEREF _Toc174801960 \h </w:instrText>
             </w:r>
             <w:r>
               <w:rPr>
@@ -2235,7 +2355,7 @@
               <w14:ligatures w14:val="standardContextual"/>
             </w:rPr>
           </w:pPr>
-          <w:hyperlink w:anchor="_Toc174726516" w:history="1">
+          <w:hyperlink w:anchor="_Toc174801961" w:history="1">
             <w:r>
               <w:rPr>
                 <w:rStyle w:val="Hyperlink"/>
@@ -2262,7 +2382,7 @@
                 <w:noProof/>
                 <w:webHidden/>
               </w:rPr>
-              <w:instrText xml:space="preserve"> PAGEREF _Toc174726516 \h </w:instrText>
+              <w:instrText xml:space="preserve"> PAGEREF _Toc174801961 \h </w:instrText>
             </w:r>
             <w:r>
               <w:rPr>
@@ -2308,7 +2428,7 @@
               <w14:ligatures w14:val="standardContextual"/>
             </w:rPr>
           </w:pPr>
-          <w:hyperlink w:anchor="_Toc174726517" w:history="1">
+          <w:hyperlink w:anchor="_Toc174801962" w:history="1">
             <w:r>
               <w:rPr>
                 <w:rStyle w:val="Hyperlink"/>
@@ -2335,7 +2455,7 @@
                 <w:noProof/>
                 <w:webHidden/>
               </w:rPr>
-              <w:instrText xml:space="preserve"> PAGEREF _Toc174726517 \h </w:instrText>
+              <w:instrText xml:space="preserve"> PAGEREF _Toc174801962 \h </w:instrText>
             </w:r>
             <w:r>
               <w:rPr>
@@ -2381,7 +2501,7 @@
               <w14:ligatures w14:val="standardContextual"/>
             </w:rPr>
           </w:pPr>
-          <w:hyperlink w:anchor="_Toc174726518" w:history="1">
+          <w:hyperlink w:anchor="_Toc174801963" w:history="1">
             <w:r>
               <w:rPr>
                 <w:rStyle w:val="Hyperlink"/>
@@ -2408,7 +2528,7 @@
                 <w:noProof/>
                 <w:webHidden/>
               </w:rPr>
-              <w:instrText xml:space="preserve"> PAGEREF _Toc174726518 \h </w:instrText>
+              <w:instrText xml:space="preserve"> PAGEREF _Toc174801963 \h </w:instrText>
             </w:r>
             <w:r>
               <w:rPr>
@@ -2454,7 +2574,7 @@
               <w14:ligatures w14:val="standardContextual"/>
             </w:rPr>
           </w:pPr>
-          <w:hyperlink w:anchor="_Toc174726519" w:history="1">
+          <w:hyperlink w:anchor="_Toc174801964" w:history="1">
             <w:r>
               <w:rPr>
                 <w:rStyle w:val="Hyperlink"/>
@@ -2481,7 +2601,7 @@
                 <w:noProof/>
                 <w:webHidden/>
               </w:rPr>
-              <w:instrText xml:space="preserve"> PAGEREF _Toc174726519 \h </w:instrText>
+              <w:instrText xml:space="preserve"> PAGEREF _Toc174801964 \h </w:instrText>
             </w:r>
             <w:r>
               <w:rPr>
@@ -2527,7 +2647,7 @@
               <w14:ligatures w14:val="standardContextual"/>
             </w:rPr>
           </w:pPr>
-          <w:hyperlink w:anchor="_Toc174726520" w:history="1">
+          <w:hyperlink w:anchor="_Toc174801965" w:history="1">
             <w:r>
               <w:rPr>
                 <w:rStyle w:val="Hyperlink"/>
@@ -2554,7 +2674,7 @@
                 <w:noProof/>
                 <w:webHidden/>
               </w:rPr>
-              <w:instrText xml:space="preserve"> PAGEREF _Toc174726520 \h </w:instrText>
+              <w:instrText xml:space="preserve"> PAGEREF _Toc174801965 \h </w:instrText>
             </w:r>
             <w:r>
               <w:rPr>
@@ -2600,7 +2720,7 @@
               <w14:ligatures w14:val="standardContextual"/>
             </w:rPr>
           </w:pPr>
-          <w:hyperlink w:anchor="_Toc174726521" w:history="1">
+          <w:hyperlink w:anchor="_Toc174801966" w:history="1">
             <w:r>
               <w:rPr>
                 <w:rStyle w:val="Hyperlink"/>
@@ -2627,7 +2747,7 @@
                 <w:noProof/>
                 <w:webHidden/>
               </w:rPr>
-              <w:instrText xml:space="preserve"> PAGEREF _Toc174726521 \h </w:instrText>
+              <w:instrText xml:space="preserve"> PAGEREF _Toc174801966 \h </w:instrText>
             </w:r>
             <w:r>
               <w:rPr>
@@ -2673,7 +2793,7 @@
               <w14:ligatures w14:val="standardContextual"/>
             </w:rPr>
           </w:pPr>
-          <w:hyperlink w:anchor="_Toc174726522" w:history="1">
+          <w:hyperlink w:anchor="_Toc174801967" w:history="1">
             <w:r>
               <w:rPr>
                 <w:rStyle w:val="Hyperlink"/>
@@ -2700,7 +2820,7 @@
                 <w:noProof/>
                 <w:webHidden/>
               </w:rPr>
-              <w:instrText xml:space="preserve"> PAGEREF _Toc174726522 \h </w:instrText>
+              <w:instrText xml:space="preserve"> PAGEREF _Toc174801967 \h </w:instrText>
             </w:r>
             <w:r>
               <w:rPr>
@@ -2746,7 +2866,7 @@
               <w14:ligatures w14:val="standardContextual"/>
             </w:rPr>
           </w:pPr>
-          <w:hyperlink w:anchor="_Toc174726523" w:history="1">
+          <w:hyperlink w:anchor="_Toc174801968" w:history="1">
             <w:r>
               <w:rPr>
                 <w:rStyle w:val="Hyperlink"/>
@@ -2773,7 +2893,7 @@
                 <w:noProof/>
                 <w:webHidden/>
               </w:rPr>
-              <w:instrText xml:space="preserve"> PAGEREF _Toc174726523 \h </w:instrText>
+              <w:instrText xml:space="preserve"> PAGEREF _Toc174801968 \h </w:instrText>
             </w:r>
             <w:r>
               <w:rPr>
@@ -2819,7 +2939,7 @@
               <w14:ligatures w14:val="standardContextual"/>
             </w:rPr>
           </w:pPr>
-          <w:hyperlink w:anchor="_Toc174726524" w:history="1">
+          <w:hyperlink w:anchor="_Toc174801969" w:history="1">
             <w:r>
               <w:rPr>
                 <w:rStyle w:val="Hyperlink"/>
@@ -2846,7 +2966,7 @@
                 <w:noProof/>
                 <w:webHidden/>
               </w:rPr>
-              <w:instrText xml:space="preserve"> PAGEREF _Toc174726524 \h </w:instrText>
+              <w:instrText xml:space="preserve"> PAGEREF _Toc174801969 \h </w:instrText>
             </w:r>
             <w:r>
               <w:rPr>
@@ -2892,7 +3012,7 @@
               <w14:ligatures w14:val="standardContextual"/>
             </w:rPr>
           </w:pPr>
-          <w:hyperlink w:anchor="_Toc174726525" w:history="1">
+          <w:hyperlink w:anchor="_Toc174801970" w:history="1">
             <w:r>
               <w:rPr>
                 <w:rStyle w:val="Hyperlink"/>
@@ -2919,7 +3039,7 @@
                 <w:noProof/>
                 <w:webHidden/>
               </w:rPr>
-              <w:instrText xml:space="preserve"> PAGEREF _Toc174726525 \h </w:instrText>
+              <w:instrText xml:space="preserve"> PAGEREF _Toc174801970 \h </w:instrText>
             </w:r>
             <w:r>
               <w:rPr>
@@ -2965,7 +3085,7 @@
               <w14:ligatures w14:val="standardContextual"/>
             </w:rPr>
           </w:pPr>
-          <w:hyperlink w:anchor="_Toc174726526" w:history="1">
+          <w:hyperlink w:anchor="_Toc174801971" w:history="1">
             <w:r>
               <w:rPr>
                 <w:rStyle w:val="Hyperlink"/>
@@ -2992,7 +3112,7 @@
                 <w:noProof/>
                 <w:webHidden/>
               </w:rPr>
-              <w:instrText xml:space="preserve"> PAGEREF _Toc174726526 \h </w:instrText>
+              <w:instrText xml:space="preserve"> PAGEREF _Toc174801971 \h </w:instrText>
             </w:r>
             <w:r>
               <w:rPr>
@@ -3038,7 +3158,7 @@
               <w14:ligatures w14:val="standardContextual"/>
             </w:rPr>
           </w:pPr>
-          <w:hyperlink w:anchor="_Toc174726527" w:history="1">
+          <w:hyperlink w:anchor="_Toc174801972" w:history="1">
             <w:r>
               <w:rPr>
                 <w:rStyle w:val="Hyperlink"/>
@@ -3065,7 +3185,7 @@
                 <w:noProof/>
                 <w:webHidden/>
               </w:rPr>
-              <w:instrText xml:space="preserve"> PAGEREF _Toc174726527 \h </w:instrText>
+              <w:instrText xml:space="preserve"> PAGEREF _Toc174801972 \h </w:instrText>
             </w:r>
             <w:r>
               <w:rPr>
@@ -3126,7 +3246,7 @@
       <w:pPr>
         <w:pStyle w:val="Heading1"/>
       </w:pPr>
-      <w:bookmarkStart w:id="2" w:name="_Toc174726489"/>
+      <w:bookmarkStart w:id="2" w:name="_Toc174801933"/>
       <w:r>
         <w:lastRenderedPageBreak/>
         <w:t>Introduction</w:t>
@@ -3211,7 +3331,7 @@
       <w:pPr>
         <w:pStyle w:val="Heading2"/>
       </w:pPr>
-      <w:bookmarkStart w:id="3" w:name="_Toc174726490"/>
+      <w:bookmarkStart w:id="3" w:name="_Toc174801934"/>
       <w:r>
         <w:t>ALM Toolkit</w:t>
       </w:r>
@@ -3347,7 +3467,7 @@
         </w:rPr>
         <w:lastRenderedPageBreak/>
         <w:drawing>
-          <wp:inline distT="0" distB="0" distL="0" distR="0" wp14:anchorId="2C672EF9" wp14:editId="169A0D6C">
+          <wp:inline distT="0" distB="0" distL="0" distR="0" wp14:anchorId="2C672EF9" wp14:editId="03334DE2">
             <wp:extent cx="5943600" cy="4369435"/>
             <wp:effectExtent l="0" t="0" r="0" b="0"/>
             <wp:docPr id="337751122" name="Picture 1" descr="A screenshot of a computer&#10;&#10;Description automatically generated"/>
@@ -3400,7 +3520,7 @@
       <w:pPr>
         <w:pStyle w:val="Heading3"/>
       </w:pPr>
-      <w:bookmarkStart w:id="5" w:name="_Toc174726491"/>
+      <w:bookmarkStart w:id="5" w:name="_Toc174801935"/>
       <w:r>
         <w:t>Integration with Power BI Desktop</w:t>
       </w:r>
@@ -3426,7 +3546,7 @@
       <w:pPr>
         <w:pStyle w:val="Heading3"/>
       </w:pPr>
-      <w:bookmarkStart w:id="6" w:name="_Toc174726492"/>
+      <w:bookmarkStart w:id="6" w:name="_Toc174801936"/>
       <w:r>
         <w:t>Deployment features</w:t>
       </w:r>
@@ -3560,7 +3680,7 @@
       <w:pPr>
         <w:pStyle w:val="Heading3"/>
       </w:pPr>
-      <w:bookmarkStart w:id="7" w:name="_Toc174726493"/>
+      <w:bookmarkStart w:id="7" w:name="_Toc174801937"/>
       <w:r>
         <w:t>Prerequisites</w:t>
       </w:r>
@@ -3681,7 +3801,7 @@
       <w:pPr>
         <w:pStyle w:val="Heading1"/>
       </w:pPr>
-      <w:bookmarkStart w:id="8" w:name="_Toc174726494"/>
+      <w:bookmarkStart w:id="8" w:name="_Toc174801938"/>
       <w:r>
         <w:t>C</w:t>
       </w:r>
@@ -3697,7 +3817,7 @@
       <w:pPr>
         <w:pStyle w:val="Heading2"/>
       </w:pPr>
-      <w:bookmarkStart w:id="9" w:name="_Toc174726495"/>
+      <w:bookmarkStart w:id="9" w:name="_Toc174801939"/>
       <w:r>
         <w:t>New comparison</w:t>
       </w:r>
@@ -3923,7 +4043,7 @@
       <w:pPr>
         <w:pStyle w:val="Heading2"/>
       </w:pPr>
-      <w:bookmarkStart w:id="10" w:name="_Toc174726496"/>
+      <w:bookmarkStart w:id="10" w:name="_Toc174801940"/>
       <w:r>
         <w:t>Select actions to be applied</w:t>
       </w:r>
@@ -3943,7 +4063,7 @@
           <w:noProof/>
         </w:rPr>
         <w:drawing>
-          <wp:inline distT="0" distB="0" distL="0" distR="0" wp14:anchorId="6740FCF0" wp14:editId="17E71194">
+          <wp:inline distT="0" distB="0" distL="0" distR="0" wp14:anchorId="6740FCF0" wp14:editId="170DB05B">
             <wp:extent cx="2976519" cy="2643188"/>
             <wp:effectExtent l="0" t="0" r="0" b="5080"/>
             <wp:docPr id="28587127" name="Picture 2"/>
@@ -4067,7 +4187,7 @@
           <w:noProof/>
         </w:rPr>
         <w:drawing>
-          <wp:inline distT="0" distB="0" distL="0" distR="0" wp14:anchorId="06EAC1F0" wp14:editId="453EDE68">
+          <wp:inline distT="0" distB="0" distL="0" distR="0" wp14:anchorId="06EAC1F0" wp14:editId="5709339B">
             <wp:extent cx="5260903" cy="2938462"/>
             <wp:effectExtent l="0" t="0" r="0" b="0"/>
             <wp:docPr id="1112967532" name="Picture 1"/>
@@ -4120,7 +4240,7 @@
       <w:pPr>
         <w:pStyle w:val="Heading2"/>
       </w:pPr>
-      <w:bookmarkStart w:id="11" w:name="_Toc174726497"/>
+      <w:bookmarkStart w:id="11" w:name="_Toc174801941"/>
       <w:r>
         <w:t>Harvesting objects for reuse</w:t>
       </w:r>
@@ -4165,7 +4285,7 @@
         </w:rPr>
         <w:lastRenderedPageBreak/>
         <w:drawing>
-          <wp:inline distT="0" distB="0" distL="0" distR="0" wp14:anchorId="2870DFC0" wp14:editId="24434F1D">
+          <wp:inline distT="0" distB="0" distL="0" distR="0" wp14:anchorId="2870DFC0" wp14:editId="0B7D0A84">
             <wp:extent cx="4001007" cy="3209925"/>
             <wp:effectExtent l="0" t="0" r="0" b="0"/>
             <wp:docPr id="966974494" name="Picture 3"/>
@@ -4219,7 +4339,7 @@
         <w:pStyle w:val="Heading2"/>
       </w:pPr>
       <w:bookmarkStart w:id="12" w:name="_Validate_selection"/>
-      <w:bookmarkStart w:id="13" w:name="_Toc174726498"/>
+      <w:bookmarkStart w:id="13" w:name="_Toc174801942"/>
       <w:bookmarkEnd w:id="12"/>
       <w:r>
         <w:t>Validate selection</w:t>
@@ -4243,7 +4363,7 @@
           <w:noProof/>
         </w:rPr>
         <w:drawing>
-          <wp:inline distT="0" distB="0" distL="0" distR="0" wp14:anchorId="6E465E34" wp14:editId="4B80B8EE">
+          <wp:inline distT="0" distB="0" distL="0" distR="0" wp14:anchorId="6E465E34" wp14:editId="7EBF49BE">
             <wp:extent cx="3524707" cy="1647825"/>
             <wp:effectExtent l="0" t="0" r="0" b="0"/>
             <wp:docPr id="2116903724" name="Picture 4"/>
@@ -4399,7 +4519,7 @@
         </w:rPr>
         <w:lastRenderedPageBreak/>
         <w:drawing>
-          <wp:inline distT="0" distB="0" distL="0" distR="0" wp14:anchorId="20C02D7E" wp14:editId="3AB84D78">
+          <wp:inline distT="0" distB="0" distL="0" distR="0" wp14:anchorId="20C02D7E" wp14:editId="07024FE2">
             <wp:extent cx="5939155" cy="3615055"/>
             <wp:effectExtent l="0" t="0" r="4445" b="4445"/>
             <wp:docPr id="185984360" name="Picture 5"/>
@@ -4594,19 +4714,94 @@
     </w:p>
     <w:p>
       <w:pPr>
+        <w:pStyle w:val="Heading3"/>
+      </w:pPr>
+      <w:bookmarkStart w:id="14" w:name="_Toc174801943"/>
+      <w:r>
+        <w:t>Restrictions</w:t>
+      </w:r>
+      <w:r>
+        <w:t xml:space="preserve"> when the target is Power BI Desktop or PBIT file</w:t>
+      </w:r>
+      <w:bookmarkEnd w:id="14"/>
+    </w:p>
+    <w:p>
+      <w:r>
+        <w:t xml:space="preserve">Due to the </w:t>
+      </w:r>
+      <w:hyperlink r:id="rId25" w:anchor="data-modeling-operations" w:history="1">
+        <w:r>
+          <w:rPr>
+            <w:rStyle w:val="Hyperlink"/>
+          </w:rPr>
+          <w:t>limitations</w:t>
+        </w:r>
+      </w:hyperlink>
+      <w:r>
+        <w:t xml:space="preserve"> imposed by Power BI Desktop on write operations, if your target is a Power BI Desktop instance or a PBIP file, </w:t>
+      </w:r>
+      <w:r>
+        <w:t>validation will disallow actions on certain object types and display the following message. If/when these limitations are relaxed by Power BI Desktop “hardening”, these restrictions will be removed.</w:t>
+      </w:r>
+    </w:p>
+    <w:p>
+      <w:r>
+        <w:rPr>
+          <w:noProof/>
+        </w:rPr>
+        <w:drawing>
+          <wp:inline distT="0" distB="0" distL="0" distR="0" wp14:anchorId="385244B9" wp14:editId="47233B95">
+            <wp:extent cx="5943600" cy="1502410"/>
+            <wp:effectExtent l="0" t="0" r="0" b="2540"/>
+            <wp:docPr id="1575162761" name="Picture 1" descr="A screenshot of a computer&#10;&#10;Description automatically generated"/>
+            <wp:cNvGraphicFramePr>
+              <a:graphicFrameLocks xmlns:a="http://schemas.openxmlformats.org/drawingml/2006/main" noChangeAspect="1"/>
+            </wp:cNvGraphicFramePr>
+            <a:graphic xmlns:a="http://schemas.openxmlformats.org/drawingml/2006/main">
+              <a:graphicData uri="http://schemas.openxmlformats.org/drawingml/2006/picture">
+                <pic:pic xmlns:pic="http://schemas.openxmlformats.org/drawingml/2006/picture">
+                  <pic:nvPicPr>
+                    <pic:cNvPr id="1575162761" name="Picture 1" descr="A screenshot of a computer&#10;&#10;Description automatically generated"/>
+                    <pic:cNvPicPr/>
+                  </pic:nvPicPr>
+                  <pic:blipFill>
+                    <a:blip r:embed="rId26"/>
+                    <a:stretch>
+                      <a:fillRect/>
+                    </a:stretch>
+                  </pic:blipFill>
+                  <pic:spPr>
+                    <a:xfrm>
+                      <a:off x="0" y="0"/>
+                      <a:ext cx="5943600" cy="1502410"/>
+                    </a:xfrm>
+                    <a:prstGeom prst="rect">
+                      <a:avLst/>
+                    </a:prstGeom>
+                  </pic:spPr>
+                </pic:pic>
+              </a:graphicData>
+            </a:graphic>
+          </wp:inline>
+        </w:drawing>
+      </w:r>
+    </w:p>
+    <w:p>
+      <w:pPr>
         <w:pStyle w:val="Heading2"/>
       </w:pPr>
-      <w:bookmarkStart w:id="14" w:name="_Toc174726499"/>
-      <w:r>
+      <w:bookmarkStart w:id="15" w:name="_Toc174801944"/>
+      <w:r>
+        <w:lastRenderedPageBreak/>
         <w:t>Script generation</w:t>
       </w:r>
-      <w:bookmarkEnd w:id="14"/>
+      <w:bookmarkEnd w:id="15"/>
     </w:p>
     <w:p>
       <w:r>
         <w:t xml:space="preserve">To generate a </w:t>
       </w:r>
-      <w:hyperlink r:id="rId25" w:history="1">
+      <w:hyperlink r:id="rId27" w:history="1">
         <w:r>
           <w:rPr>
             <w:rStyle w:val="Hyperlink"/>
@@ -4653,9 +4848,8 @@
         <w:rPr>
           <w:noProof/>
         </w:rPr>
-        <w:lastRenderedPageBreak/>
         <w:drawing>
-          <wp:inline distT="0" distB="0" distL="0" distR="0" wp14:anchorId="4FF47D1D" wp14:editId="323F1FEB">
+          <wp:inline distT="0" distB="0" distL="0" distR="0" wp14:anchorId="4FF47D1D" wp14:editId="28C41FBD">
             <wp:extent cx="3995738" cy="1926499"/>
             <wp:effectExtent l="0" t="0" r="5080" b="0"/>
             <wp:docPr id="1597129032" name="Picture 6"/>
@@ -4672,7 +4866,7 @@
                     </pic:cNvPicPr>
                   </pic:nvPicPr>
                   <pic:blipFill>
-                    <a:blip r:embed="rId26" cstate="print">
+                    <a:blip r:embed="rId28" cstate="print">
                       <a:extLst>
                         <a:ext uri="{28A0092B-C50C-407E-A947-70E740481C1C}">
                           <a14:useLocalDpi xmlns:a14="http://schemas.microsoft.com/office/drawing/2010/main" val="0"/>
@@ -4744,7 +4938,7 @@
                     </pic:cNvPicPr>
                   </pic:nvPicPr>
                   <pic:blipFill>
-                    <a:blip r:embed="rId27" cstate="print">
+                    <a:blip r:embed="rId29" cstate="print">
                       <a:extLst>
                         <a:ext uri="{28A0092B-C50C-407E-A947-70E740481C1C}">
                           <a14:useLocalDpi xmlns:a14="http://schemas.microsoft.com/office/drawing/2010/main" val="0"/>
@@ -4780,7 +4974,7 @@
       <w:pPr>
         <w:pStyle w:val="Heading2"/>
       </w:pPr>
-      <w:bookmarkStart w:id="15" w:name="_Toc174726500"/>
+      <w:bookmarkStart w:id="16" w:name="_Toc174801945"/>
       <w:r>
         <w:t>R</w:t>
       </w:r>
@@ -4790,7 +4984,7 @@
       <w:r>
         <w:t>t differences</w:t>
       </w:r>
-      <w:bookmarkEnd w:id="15"/>
+      <w:bookmarkEnd w:id="16"/>
     </w:p>
     <w:p>
       <w:r>
@@ -4809,7 +5003,7 @@
           <w:noProof/>
         </w:rPr>
         <w:drawing>
-          <wp:inline distT="0" distB="0" distL="0" distR="0" wp14:anchorId="484E141E" wp14:editId="494D36E1">
+          <wp:inline distT="0" distB="0" distL="0" distR="0" wp14:anchorId="484E141E" wp14:editId="5A9BDEED">
             <wp:extent cx="3719513" cy="1716661"/>
             <wp:effectExtent l="0" t="0" r="0" b="0"/>
             <wp:docPr id="874780832" name="Picture 9"/>
@@ -4826,7 +5020,7 @@
                     </pic:cNvPicPr>
                   </pic:nvPicPr>
                   <pic:blipFill>
-                    <a:blip r:embed="rId28" cstate="print">
+                    <a:blip r:embed="rId30" cstate="print">
                       <a:extLst>
                         <a:ext uri="{28A0092B-C50C-407E-A947-70E740481C1C}">
                           <a14:useLocalDpi xmlns:a14="http://schemas.microsoft.com/office/drawing/2010/main" val="0"/>
@@ -4873,7 +5067,7 @@
         </w:rPr>
         <w:lastRenderedPageBreak/>
         <w:drawing>
-          <wp:inline distT="0" distB="0" distL="0" distR="0" wp14:anchorId="30B1D7D1" wp14:editId="1B528F39">
+          <wp:inline distT="0" distB="0" distL="0" distR="0" wp14:anchorId="30B1D7D1" wp14:editId="543D9C23">
             <wp:extent cx="5943600" cy="4549140"/>
             <wp:effectExtent l="0" t="0" r="0" b="3810"/>
             <wp:docPr id="24" name="Picture 24"/>
@@ -4890,7 +5084,7 @@
                     </pic:cNvPicPr>
                   </pic:nvPicPr>
                   <pic:blipFill>
-                    <a:blip r:embed="rId29" cstate="print">
+                    <a:blip r:embed="rId31" cstate="print">
                       <a:extLst>
                         <a:ext uri="{28A0092B-C50C-407E-A947-70E740481C1C}">
                           <a14:useLocalDpi xmlns:a14="http://schemas.microsoft.com/office/drawing/2010/main" val="0"/>
@@ -4926,11 +5120,11 @@
       <w:pPr>
         <w:pStyle w:val="Heading2"/>
       </w:pPr>
-      <w:bookmarkStart w:id="16" w:name="_Toc174726501"/>
+      <w:bookmarkStart w:id="17" w:name="_Toc174801946"/>
       <w:r>
         <w:t>Update target</w:t>
       </w:r>
-      <w:bookmarkEnd w:id="16"/>
+      <w:bookmarkEnd w:id="17"/>
     </w:p>
     <w:p>
       <w:r>
@@ -4949,7 +5143,7 @@
           <w:noProof/>
         </w:rPr>
         <w:drawing>
-          <wp:inline distT="0" distB="0" distL="0" distR="0" wp14:anchorId="213A21C9" wp14:editId="36DB6F88">
+          <wp:inline distT="0" distB="0" distL="0" distR="0" wp14:anchorId="213A21C9" wp14:editId="6B8E7C26">
             <wp:extent cx="3910013" cy="1804582"/>
             <wp:effectExtent l="0" t="0" r="0" b="5715"/>
             <wp:docPr id="934569299" name="Picture 10"/>
@@ -4966,7 +5160,7 @@
                     </pic:cNvPicPr>
                   </pic:nvPicPr>
                   <pic:blipFill>
-                    <a:blip r:embed="rId30" cstate="print">
+                    <a:blip r:embed="rId32" cstate="print">
                       <a:extLst>
                         <a:ext uri="{28A0092B-C50C-407E-A947-70E740481C1C}">
                           <a14:useLocalDpi xmlns:a14="http://schemas.microsoft.com/office/drawing/2010/main" val="0"/>
@@ -5037,12 +5231,12 @@
       <w:pPr>
         <w:pStyle w:val="Heading1"/>
       </w:pPr>
-      <w:bookmarkStart w:id="17" w:name="_Toc174726502"/>
+      <w:bookmarkStart w:id="18" w:name="_Toc174801947"/>
       <w:r>
         <w:lastRenderedPageBreak/>
         <w:t>Saving comparisons</w:t>
       </w:r>
-      <w:bookmarkEnd w:id="17"/>
+      <w:bookmarkEnd w:id="18"/>
     </w:p>
     <w:p>
       <w:r>
@@ -5131,14 +5325,14 @@
       </w:r>
     </w:p>
     <w:p>
-      <w:bookmarkStart w:id="18" w:name="_Deployment_configurations"/>
-      <w:bookmarkEnd w:id="18"/>
+      <w:bookmarkStart w:id="19" w:name="_Deployment_configurations"/>
+      <w:bookmarkEnd w:id="19"/>
       <w:r>
         <w:rPr>
           <w:noProof/>
         </w:rPr>
         <w:drawing>
-          <wp:inline distT="0" distB="0" distL="0" distR="0" wp14:anchorId="17BADF06" wp14:editId="297CE149">
+          <wp:inline distT="0" distB="0" distL="0" distR="0" wp14:anchorId="17BADF06" wp14:editId="704D965E">
             <wp:extent cx="2286676" cy="2195513"/>
             <wp:effectExtent l="0" t="0" r="0" b="0"/>
             <wp:docPr id="1022217827" name="Picture 11"/>
@@ -5155,7 +5349,7 @@
                     </pic:cNvPicPr>
                   </pic:nvPicPr>
                   <pic:blipFill>
-                    <a:blip r:embed="rId31" cstate="print">
+                    <a:blip r:embed="rId33" cstate="print">
                       <a:extLst>
                         <a:ext uri="{28A0092B-C50C-407E-A947-70E740481C1C}">
                           <a14:useLocalDpi xmlns:a14="http://schemas.microsoft.com/office/drawing/2010/main" val="0"/>
@@ -5217,14 +5411,14 @@
       <w:pPr>
         <w:pStyle w:val="Heading1"/>
       </w:pPr>
-      <w:bookmarkStart w:id="19" w:name="_Toc174726503"/>
+      <w:bookmarkStart w:id="20" w:name="_Toc174801948"/>
       <w:r>
         <w:t>Comparison o</w:t>
       </w:r>
       <w:r>
         <w:t>ptions</w:t>
       </w:r>
-      <w:bookmarkEnd w:id="19"/>
+      <w:bookmarkEnd w:id="20"/>
     </w:p>
     <w:p>
       <w:r>
@@ -5260,7 +5454,7 @@
                     </pic:cNvPicPr>
                   </pic:nvPicPr>
                   <pic:blipFill>
-                    <a:blip r:embed="rId32">
+                    <a:blip r:embed="rId34">
                       <a:extLst>
                         <a:ext uri="{28A0092B-C50C-407E-A947-70E740481C1C}">
                           <a14:useLocalDpi xmlns:a14="http://schemas.microsoft.com/office/drawing/2010/main" val="0"/>
@@ -5319,7 +5513,7 @@
                     <pic:cNvPicPr/>
                   </pic:nvPicPr>
                   <pic:blipFill>
-                    <a:blip r:embed="rId33"/>
+                    <a:blip r:embed="rId35"/>
                     <a:stretch>
                       <a:fillRect/>
                     </a:stretch>
@@ -5344,11 +5538,11 @@
       <w:pPr>
         <w:pStyle w:val="Heading2"/>
       </w:pPr>
-      <w:bookmarkStart w:id="20" w:name="_Toc174726504"/>
+      <w:bookmarkStart w:id="21" w:name="_Toc174801949"/>
       <w:r>
         <w:t>Include perspectives</w:t>
       </w:r>
-      <w:bookmarkEnd w:id="20"/>
+      <w:bookmarkEnd w:id="21"/>
     </w:p>
     <w:p>
       <w:r>
@@ -5359,11 +5553,11 @@
       <w:pPr>
         <w:pStyle w:val="Heading3"/>
       </w:pPr>
-      <w:bookmarkStart w:id="21" w:name="_Toc174726505"/>
+      <w:bookmarkStart w:id="22" w:name="_Toc174801950"/>
       <w:r>
         <w:t>For perspective updates, merge selections (not replace)</w:t>
       </w:r>
-      <w:bookmarkEnd w:id="21"/>
+      <w:bookmarkEnd w:id="22"/>
     </w:p>
     <w:p>
       <w:r>
@@ -5374,11 +5568,11 @@
       <w:pPr>
         <w:pStyle w:val="Heading2"/>
       </w:pPr>
-      <w:bookmarkStart w:id="22" w:name="_Toc174726506"/>
+      <w:bookmarkStart w:id="23" w:name="_Toc174801951"/>
       <w:r>
         <w:t>Include cultures</w:t>
       </w:r>
-      <w:bookmarkEnd w:id="22"/>
+      <w:bookmarkEnd w:id="23"/>
     </w:p>
     <w:p>
       <w:r>
@@ -5389,11 +5583,11 @@
       <w:pPr>
         <w:pStyle w:val="Heading3"/>
       </w:pPr>
-      <w:bookmarkStart w:id="23" w:name="_Toc174726507"/>
+      <w:bookmarkStart w:id="24" w:name="_Toc174801952"/>
       <w:r>
         <w:t>For culture updates, merge translations (not replace)</w:t>
       </w:r>
-      <w:bookmarkEnd w:id="23"/>
+      <w:bookmarkEnd w:id="24"/>
     </w:p>
     <w:p>
       <w:r>
@@ -5424,11 +5618,11 @@
       <w:pPr>
         <w:pStyle w:val="Heading2"/>
       </w:pPr>
-      <w:bookmarkStart w:id="24" w:name="_Toc174726508"/>
+      <w:bookmarkStart w:id="25" w:name="_Toc174801953"/>
       <w:r>
         <w:t>Include roles</w:t>
       </w:r>
-      <w:bookmarkEnd w:id="24"/>
+      <w:bookmarkEnd w:id="25"/>
     </w:p>
     <w:p>
       <w:r>
@@ -5439,18 +5633,18 @@
       <w:pPr>
         <w:pStyle w:val="Heading2"/>
       </w:pPr>
-      <w:bookmarkStart w:id="25" w:name="_Toc174726509"/>
+      <w:bookmarkStart w:id="26" w:name="_Toc174801954"/>
       <w:r>
         <w:lastRenderedPageBreak/>
         <w:t>Use TMSL (not TMDL) for comparison</w:t>
       </w:r>
-      <w:bookmarkEnd w:id="25"/>
+      <w:bookmarkEnd w:id="26"/>
     </w:p>
     <w:p>
       <w:r>
         <w:t xml:space="preserve">Reverts to </w:t>
       </w:r>
-      <w:hyperlink r:id="rId34" w:history="1">
+      <w:hyperlink r:id="rId36" w:history="1">
         <w:r>
           <w:rPr>
             <w:rStyle w:val="Hyperlink"/>
@@ -5467,7 +5661,7 @@
       <w:r>
         <w:t xml:space="preserve">instead of </w:t>
       </w:r>
-      <w:hyperlink r:id="rId35" w:anchor="tmdl-format" w:history="1">
+      <w:hyperlink r:id="rId37" w:anchor="tmdl-format" w:history="1">
         <w:r>
           <w:rPr>
             <w:rStyle w:val="Hyperlink"/>
@@ -5483,11 +5677,11 @@
       <w:pPr>
         <w:pStyle w:val="Heading2"/>
       </w:pPr>
-      <w:bookmarkStart w:id="26" w:name="_Toc174726510"/>
+      <w:bookmarkStart w:id="27" w:name="_Toc174801955"/>
       <w:r>
         <w:t>Consider partitions when comparing tables</w:t>
       </w:r>
-      <w:bookmarkEnd w:id="26"/>
+      <w:bookmarkEnd w:id="27"/>
     </w:p>
     <w:p>
       <w:r>
@@ -5530,7 +5724,7 @@
       <w:pPr>
         <w:pStyle w:val="Heading2"/>
       </w:pPr>
-      <w:bookmarkStart w:id="27" w:name="_Toc174726511"/>
+      <w:bookmarkStart w:id="28" w:name="_Toc174801956"/>
       <w:r>
         <w:t xml:space="preserve">Consider </w:t>
       </w:r>
@@ -5540,7 +5734,7 @@
       <w:r>
         <w:t>when comparing</w:t>
       </w:r>
-      <w:bookmarkEnd w:id="27"/>
+      <w:bookmarkEnd w:id="28"/>
     </w:p>
     <w:p>
       <w:r>
@@ -5557,7 +5751,7 @@
       <w:pPr>
         <w:pStyle w:val="Heading2"/>
       </w:pPr>
-      <w:bookmarkStart w:id="28" w:name="_Toc174726512"/>
+      <w:bookmarkStart w:id="29" w:name="_Toc174801957"/>
       <w:r>
         <w:t xml:space="preserve">Consider </w:t>
       </w:r>
@@ -5572,7 +5766,7 @@
       <w:r>
         <w:t>when comparing</w:t>
       </w:r>
-      <w:bookmarkEnd w:id="28"/>
+      <w:bookmarkEnd w:id="29"/>
     </w:p>
     <w:p>
       <w:r>
@@ -5594,11 +5788,11 @@
       <w:pPr>
         <w:pStyle w:val="Heading2"/>
       </w:pPr>
-      <w:bookmarkStart w:id="29" w:name="_Toc174726513"/>
+      <w:bookmarkStart w:id="30" w:name="_Toc174801958"/>
       <w:r>
         <w:t>For table updates, retain partitions</w:t>
       </w:r>
-      <w:bookmarkEnd w:id="29"/>
+      <w:bookmarkEnd w:id="30"/>
       <w:r>
         <w:t xml:space="preserve"> </w:t>
       </w:r>
@@ -5615,19 +5809,19 @@
       <w:pPr>
         <w:pStyle w:val="Heading3"/>
       </w:pPr>
-      <w:bookmarkStart w:id="30" w:name="_Display_warnings_for"/>
-      <w:bookmarkStart w:id="31" w:name="_Toc174726514"/>
-      <w:bookmarkEnd w:id="30"/>
+      <w:bookmarkStart w:id="31" w:name="_Display_warnings_for"/>
+      <w:bookmarkStart w:id="32" w:name="_Toc174801959"/>
+      <w:bookmarkEnd w:id="31"/>
       <w:r>
         <w:t>Retain only refresh-policy based partitions</w:t>
       </w:r>
-      <w:bookmarkEnd w:id="31"/>
+      <w:bookmarkEnd w:id="32"/>
     </w:p>
     <w:p>
       <w:r>
         <w:t xml:space="preserve">Power BI models can use the </w:t>
       </w:r>
-      <w:hyperlink r:id="rId36" w:history="1">
+      <w:hyperlink r:id="rId38" w:history="1">
         <w:r>
           <w:rPr>
             <w:rStyle w:val="Hyperlink"/>
@@ -5643,14 +5837,14 @@
       <w:pPr>
         <w:pStyle w:val="Heading2"/>
       </w:pPr>
-      <w:bookmarkStart w:id="32" w:name="_Toc174726515"/>
+      <w:bookmarkStart w:id="33" w:name="_Toc174801960"/>
       <w:r>
         <w:t>For table updates, retain</w:t>
       </w:r>
       <w:r>
         <w:t xml:space="preserve"> refresh policy</w:t>
       </w:r>
-      <w:bookmarkEnd w:id="32"/>
+      <w:bookmarkEnd w:id="33"/>
     </w:p>
     <w:p>
       <w:r>
@@ -5692,11 +5886,11 @@
       <w:pPr>
         <w:pStyle w:val="Heading2"/>
       </w:pPr>
-      <w:bookmarkStart w:id="33" w:name="_Toc174726516"/>
+      <w:bookmarkStart w:id="34" w:name="_Toc174801961"/>
       <w:r>
         <w:t>For table updates, retain storage mode</w:t>
       </w:r>
-      <w:bookmarkEnd w:id="33"/>
+      <w:bookmarkEnd w:id="34"/>
     </w:p>
     <w:p>
       <w:r>
@@ -5707,18 +5901,43 @@
       <w:pPr>
         <w:pStyle w:val="Heading2"/>
       </w:pPr>
-      <w:bookmarkStart w:id="34" w:name="_Toc174726517"/>
+      <w:bookmarkStart w:id="35" w:name="_Toc174801962"/>
       <w:r>
         <w:t>Display warnings for measure dependencies (DAX reference to missing measure/column)</w:t>
       </w:r>
-      <w:bookmarkEnd w:id="34"/>
-    </w:p>
-    <w:p>
-      <w:r>
-        <w:t xml:space="preserve">When checked, warnings are displayed for measures and KPIs that reference nonexistent columns or measures. This option does not </w:t>
-      </w:r>
-      <w:r>
-        <w:t>affect whether actions take place</w:t>
+      <w:bookmarkEnd w:id="35"/>
+    </w:p>
+    <w:p>
+      <w:r>
+        <w:t xml:space="preserve">When checked, warnings are displayed for measures and KPIs that reference nonexistent columns or measures. This option </w:t>
+      </w:r>
+      <w:r>
+        <w:rPr>
+          <w:b/>
+          <w:bCs/>
+        </w:rPr>
+        <w:t xml:space="preserve">does not </w:t>
+      </w:r>
+      <w:r>
+        <w:rPr>
+          <w:b/>
+          <w:bCs/>
+        </w:rPr>
+        <w:t>affect whether actions</w:t>
+      </w:r>
+      <w:r>
+        <w:rPr>
+          <w:b/>
+          <w:bCs/>
+        </w:rPr>
+        <w:t xml:space="preserve"> are allowed to</w:t>
+      </w:r>
+      <w:r>
+        <w:rPr>
+          <w:b/>
+          <w:bCs/>
+        </w:rPr>
+        <w:t xml:space="preserve"> take place</w:t>
       </w:r>
       <w:r>
         <w:t>.</w:t>
@@ -5782,26 +6001,26 @@
       <w:pPr>
         <w:pStyle w:val="Heading2"/>
       </w:pPr>
-      <w:bookmarkStart w:id="35" w:name="_Database_deployment"/>
-      <w:bookmarkStart w:id="36" w:name="_Toc174726518"/>
-      <w:bookmarkEnd w:id="35"/>
+      <w:bookmarkStart w:id="36" w:name="_Database_deployment"/>
+      <w:bookmarkStart w:id="37" w:name="_Toc174801963"/>
+      <w:bookmarkEnd w:id="36"/>
       <w:r>
         <w:t>Database</w:t>
       </w:r>
       <w:r>
         <w:t xml:space="preserve"> deployment</w:t>
       </w:r>
-      <w:bookmarkEnd w:id="36"/>
+      <w:bookmarkEnd w:id="37"/>
     </w:p>
     <w:p>
       <w:pPr>
         <w:pStyle w:val="Heading3"/>
       </w:pPr>
-      <w:bookmarkStart w:id="37" w:name="_Toc174726519"/>
+      <w:bookmarkStart w:id="38" w:name="_Toc174801964"/>
       <w:r>
         <w:t>Processing option</w:t>
       </w:r>
-      <w:bookmarkEnd w:id="37"/>
+      <w:bookmarkEnd w:id="38"/>
     </w:p>
     <w:p>
       <w:r>
@@ -5858,7 +6077,7 @@
       <w:r>
         <w:t xml:space="preserve">The following options are provided, which align with the Analysis Services processing modes documented </w:t>
       </w:r>
-      <w:hyperlink r:id="rId37" w:history="1">
+      <w:hyperlink r:id="rId39" w:history="1">
         <w:r>
           <w:rPr>
             <w:rStyle w:val="Hyperlink"/>
@@ -5954,11 +6173,11 @@
       <w:pPr>
         <w:pStyle w:val="Heading3"/>
       </w:pPr>
-      <w:bookmarkStart w:id="38" w:name="_Toc174726520"/>
+      <w:bookmarkStart w:id="39" w:name="_Toc174801965"/>
       <w:r>
         <w:t>Process only affected tables</w:t>
       </w:r>
-      <w:bookmarkEnd w:id="38"/>
+      <w:bookmarkEnd w:id="39"/>
     </w:p>
     <w:p>
       <w:r>
@@ -5975,11 +6194,11 @@
       <w:pPr>
         <w:pStyle w:val="Heading1"/>
       </w:pPr>
-      <w:bookmarkStart w:id="39" w:name="_Toc174726521"/>
+      <w:bookmarkStart w:id="40" w:name="_Toc174801966"/>
       <w:r>
         <w:t>Command-line execution</w:t>
       </w:r>
-      <w:bookmarkEnd w:id="39"/>
+      <w:bookmarkEnd w:id="40"/>
     </w:p>
     <w:p>
       <w:r>
@@ -6014,7 +6233,7 @@
       <w:pPr>
         <w:pStyle w:val="Heading2"/>
       </w:pPr>
-      <w:bookmarkStart w:id="40" w:name="_Toc174726522"/>
+      <w:bookmarkStart w:id="41" w:name="_Toc174801967"/>
       <w:r>
         <w:rPr>
           <w:rStyle w:val="Strong"/>
@@ -6023,7 +6242,7 @@
         </w:rPr>
         <w:t>Syntax</w:t>
       </w:r>
-      <w:bookmarkEnd w:id="40"/>
+      <w:bookmarkEnd w:id="41"/>
     </w:p>
     <w:p>
       <w:pPr>
@@ -6657,7 +6876,7 @@
       <w:pPr>
         <w:pStyle w:val="Heading2"/>
       </w:pPr>
-      <w:bookmarkStart w:id="41" w:name="_Toc174726523"/>
+      <w:bookmarkStart w:id="42" w:name="_Toc174801968"/>
       <w:r>
         <w:rPr>
           <w:rStyle w:val="Strong"/>
@@ -6666,7 +6885,7 @@
         </w:rPr>
         <w:t>Arguments</w:t>
       </w:r>
-      <w:bookmarkEnd w:id="41"/>
+      <w:bookmarkEnd w:id="42"/>
     </w:p>
     <w:p>
       <w:pPr>
@@ -7302,7 +7521,7 @@
           <w:szCs w:val="22"/>
         </w:rPr>
       </w:pPr>
-      <w:bookmarkStart w:id="42" w:name="_Toc174726524"/>
+      <w:bookmarkStart w:id="43" w:name="_Toc174801969"/>
       <w:r>
         <w:rPr>
           <w:rFonts w:asciiTheme="minorHAnsi" w:eastAsiaTheme="minorHAnsi" w:hAnsiTheme="minorHAnsi" w:cstheme="minorBidi"/>
@@ -7312,13 +7531,13 @@
         </w:rPr>
         <w:t>For SMPROJ sources/targets only, use this workspace server instead of integrated workspace.</w:t>
       </w:r>
-      <w:bookmarkEnd w:id="42"/>
+      <w:bookmarkEnd w:id="43"/>
     </w:p>
     <w:p>
       <w:pPr>
         <w:pStyle w:val="Heading2"/>
       </w:pPr>
-      <w:bookmarkStart w:id="43" w:name="_Toc174726525"/>
+      <w:bookmarkStart w:id="44" w:name="_Toc174801970"/>
       <w:r>
         <w:rPr>
           <w:rStyle w:val="Strong"/>
@@ -7327,7 +7546,7 @@
         </w:rPr>
         <w:t>Examples</w:t>
       </w:r>
-      <w:bookmarkEnd w:id="43"/>
+      <w:bookmarkEnd w:id="44"/>
     </w:p>
     <w:p>
       <w:r>
@@ -7644,7 +7863,7 @@
       <w:pPr>
         <w:pStyle w:val="Heading2"/>
       </w:pPr>
-      <w:bookmarkStart w:id="44" w:name="_Toc174726526"/>
+      <w:bookmarkStart w:id="45" w:name="_Toc174801971"/>
       <w:r>
         <w:rPr>
           <w:rStyle w:val="Strong"/>
@@ -7654,7 +7873,7 @@
         <w:lastRenderedPageBreak/>
         <w:t>Passwords and processing</w:t>
       </w:r>
-      <w:bookmarkEnd w:id="44"/>
+      <w:bookmarkEnd w:id="45"/>
     </w:p>
     <w:p>
       <w:r>
@@ -7683,12 +7902,12 @@
       <w:pPr>
         <w:pStyle w:val="Heading1"/>
       </w:pPr>
-      <w:bookmarkStart w:id="45" w:name="_Toc174726527"/>
+      <w:bookmarkStart w:id="46" w:name="_Toc174801972"/>
       <w:r>
         <w:t>User data</w:t>
       </w:r>
-      <w:bookmarkStart w:id="46" w:name="_Toc484686445"/>
-      <w:bookmarkEnd w:id="45"/>
+      <w:bookmarkStart w:id="47" w:name="_Toc484686445"/>
+      <w:bookmarkEnd w:id="46"/>
     </w:p>
     <w:p>
       <w:r>
@@ -7704,15 +7923,15 @@
         <w:t>not send or use any user data such as PII data to any server or service. User configuration data is stored locally in the installation directory for app settings and things of that nature.</w:t>
       </w:r>
     </w:p>
-    <w:bookmarkEnd w:id="46"/>
+    <w:bookmarkEnd w:id="47"/>
     <w:p/>
     <w:sectPr>
-      <w:headerReference w:type="even" r:id="rId38"/>
-      <w:headerReference w:type="default" r:id="rId39"/>
-      <w:footerReference w:type="even" r:id="rId40"/>
-      <w:footerReference w:type="default" r:id="rId41"/>
-      <w:headerReference w:type="first" r:id="rId42"/>
-      <w:footerReference w:type="first" r:id="rId43"/>
+      <w:headerReference w:type="even" r:id="rId40"/>
+      <w:headerReference w:type="default" r:id="rId41"/>
+      <w:footerReference w:type="even" r:id="rId42"/>
+      <w:footerReference w:type="default" r:id="rId43"/>
+      <w:headerReference w:type="first" r:id="rId44"/>
+      <w:footerReference w:type="first" r:id="rId45"/>
       <w:pgSz w:w="12240" w:h="15840"/>
       <w:pgMar w:top="1440" w:right="1440" w:bottom="1440" w:left="1440" w:header="720" w:footer="720" w:gutter="0"/>
       <w:cols w:space="720"/>

</xml_diff>

<commit_message>
Doc entry for spurious diffs TMDL known limitation
</commit_message>
<xml_diff>
--- a/AlmToolkit/Semantic Model Comparison and Merging with ALM Toolkit.docx
+++ b/AlmToolkit/Semantic Model Comparison and Merging with ALM Toolkit.docx
@@ -297,7 +297,7 @@
             </w:rPr>
             <w:fldChar w:fldCharType="separate"/>
           </w:r>
-          <w:hyperlink w:anchor="_Toc174801933" w:history="1">
+          <w:hyperlink w:anchor="_Toc175586757" w:history="1">
             <w:r>
               <w:rPr>
                 <w:rStyle w:val="Hyperlink"/>
@@ -324,7 +324,7 @@
                 <w:noProof/>
                 <w:webHidden/>
               </w:rPr>
-              <w:instrText xml:space="preserve"> PAGEREF _Toc174801933 \h </w:instrText>
+              <w:instrText xml:space="preserve"> PAGEREF _Toc175586757 \h </w:instrText>
             </w:r>
             <w:r>
               <w:rPr>
@@ -370,7 +370,7 @@
               <w14:ligatures w14:val="standardContextual"/>
             </w:rPr>
           </w:pPr>
-          <w:hyperlink w:anchor="_Toc174801934" w:history="1">
+          <w:hyperlink w:anchor="_Toc175586758" w:history="1">
             <w:r>
               <w:rPr>
                 <w:rStyle w:val="Hyperlink"/>
@@ -397,7 +397,7 @@
                 <w:noProof/>
                 <w:webHidden/>
               </w:rPr>
-              <w:instrText xml:space="preserve"> PAGEREF _Toc174801934 \h </w:instrText>
+              <w:instrText xml:space="preserve"> PAGEREF _Toc175586758 \h </w:instrText>
             </w:r>
             <w:r>
               <w:rPr>
@@ -443,7 +443,7 @@
               <w14:ligatures w14:val="standardContextual"/>
             </w:rPr>
           </w:pPr>
-          <w:hyperlink w:anchor="_Toc174801935" w:history="1">
+          <w:hyperlink w:anchor="_Toc175586759" w:history="1">
             <w:r>
               <w:rPr>
                 <w:rStyle w:val="Hyperlink"/>
@@ -470,7 +470,7 @@
                 <w:noProof/>
                 <w:webHidden/>
               </w:rPr>
-              <w:instrText xml:space="preserve"> PAGEREF _Toc174801935 \h </w:instrText>
+              <w:instrText xml:space="preserve"> PAGEREF _Toc175586759 \h </w:instrText>
             </w:r>
             <w:r>
               <w:rPr>
@@ -516,7 +516,7 @@
               <w14:ligatures w14:val="standardContextual"/>
             </w:rPr>
           </w:pPr>
-          <w:hyperlink w:anchor="_Toc174801936" w:history="1">
+          <w:hyperlink w:anchor="_Toc175586760" w:history="1">
             <w:r>
               <w:rPr>
                 <w:rStyle w:val="Hyperlink"/>
@@ -543,7 +543,7 @@
                 <w:noProof/>
                 <w:webHidden/>
               </w:rPr>
-              <w:instrText xml:space="preserve"> PAGEREF _Toc174801936 \h </w:instrText>
+              <w:instrText xml:space="preserve"> PAGEREF _Toc175586760 \h </w:instrText>
             </w:r>
             <w:r>
               <w:rPr>
@@ -589,7 +589,7 @@
               <w14:ligatures w14:val="standardContextual"/>
             </w:rPr>
           </w:pPr>
-          <w:hyperlink w:anchor="_Toc174801937" w:history="1">
+          <w:hyperlink w:anchor="_Toc175586761" w:history="1">
             <w:r>
               <w:rPr>
                 <w:rStyle w:val="Hyperlink"/>
@@ -616,7 +616,7 @@
                 <w:noProof/>
                 <w:webHidden/>
               </w:rPr>
-              <w:instrText xml:space="preserve"> PAGEREF _Toc174801937 \h </w:instrText>
+              <w:instrText xml:space="preserve"> PAGEREF _Toc175586761 \h </w:instrText>
             </w:r>
             <w:r>
               <w:rPr>
@@ -662,7 +662,7 @@
               <w14:ligatures w14:val="standardContextual"/>
             </w:rPr>
           </w:pPr>
-          <w:hyperlink w:anchor="_Toc174801938" w:history="1">
+          <w:hyperlink w:anchor="_Toc175586762" w:history="1">
             <w:r>
               <w:rPr>
                 <w:rStyle w:val="Hyperlink"/>
@@ -689,7 +689,7 @@
                 <w:noProof/>
                 <w:webHidden/>
               </w:rPr>
-              <w:instrText xml:space="preserve"> PAGEREF _Toc174801938 \h </w:instrText>
+              <w:instrText xml:space="preserve"> PAGEREF _Toc175586762 \h </w:instrText>
             </w:r>
             <w:r>
               <w:rPr>
@@ -735,7 +735,7 @@
               <w14:ligatures w14:val="standardContextual"/>
             </w:rPr>
           </w:pPr>
-          <w:hyperlink w:anchor="_Toc174801939" w:history="1">
+          <w:hyperlink w:anchor="_Toc175586763" w:history="1">
             <w:r>
               <w:rPr>
                 <w:rStyle w:val="Hyperlink"/>
@@ -762,7 +762,7 @@
                 <w:noProof/>
                 <w:webHidden/>
               </w:rPr>
-              <w:instrText xml:space="preserve"> PAGEREF _Toc174801939 \h </w:instrText>
+              <w:instrText xml:space="preserve"> PAGEREF _Toc175586763 \h </w:instrText>
             </w:r>
             <w:r>
               <w:rPr>
@@ -808,7 +808,7 @@
               <w14:ligatures w14:val="standardContextual"/>
             </w:rPr>
           </w:pPr>
-          <w:hyperlink w:anchor="_Toc174801940" w:history="1">
+          <w:hyperlink w:anchor="_Toc175586764" w:history="1">
             <w:r>
               <w:rPr>
                 <w:rStyle w:val="Hyperlink"/>
@@ -835,7 +835,7 @@
                 <w:noProof/>
                 <w:webHidden/>
               </w:rPr>
-              <w:instrText xml:space="preserve"> PAGEREF _Toc174801940 \h </w:instrText>
+              <w:instrText xml:space="preserve"> PAGEREF _Toc175586764 \h </w:instrText>
             </w:r>
             <w:r>
               <w:rPr>
@@ -881,7 +881,7 @@
               <w14:ligatures w14:val="standardContextual"/>
             </w:rPr>
           </w:pPr>
-          <w:hyperlink w:anchor="_Toc174801941" w:history="1">
+          <w:hyperlink w:anchor="_Toc175586765" w:history="1">
             <w:r>
               <w:rPr>
                 <w:rStyle w:val="Hyperlink"/>
@@ -908,7 +908,7 @@
                 <w:noProof/>
                 <w:webHidden/>
               </w:rPr>
-              <w:instrText xml:space="preserve"> PAGEREF _Toc174801941 \h </w:instrText>
+              <w:instrText xml:space="preserve"> PAGEREF _Toc175586765 \h </w:instrText>
             </w:r>
             <w:r>
               <w:rPr>
@@ -954,7 +954,7 @@
               <w14:ligatures w14:val="standardContextual"/>
             </w:rPr>
           </w:pPr>
-          <w:hyperlink w:anchor="_Toc174801942" w:history="1">
+          <w:hyperlink w:anchor="_Toc175586766" w:history="1">
             <w:r>
               <w:rPr>
                 <w:rStyle w:val="Hyperlink"/>
@@ -981,7 +981,7 @@
                 <w:noProof/>
                 <w:webHidden/>
               </w:rPr>
-              <w:instrText xml:space="preserve"> PAGEREF _Toc174801942 \h </w:instrText>
+              <w:instrText xml:space="preserve"> PAGEREF _Toc175586766 \h </w:instrText>
             </w:r>
             <w:r>
               <w:rPr>
@@ -1027,27 +1027,13 @@
               <w14:ligatures w14:val="standardContextual"/>
             </w:rPr>
           </w:pPr>
-          <w:hyperlink w:anchor="_Toc174801943" w:history="1">
+          <w:hyperlink w:anchor="_Toc175586767" w:history="1">
             <w:r>
               <w:rPr>
                 <w:rStyle w:val="Hyperlink"/>
                 <w:noProof/>
               </w:rPr>
-              <w:t>Restrictions when the target is Power BI Desktop</w:t>
-            </w:r>
-            <w:r>
-              <w:rPr>
-                <w:rStyle w:val="Hyperlink"/>
-                <w:noProof/>
-              </w:rPr>
-              <w:t xml:space="preserve"> </w:t>
-            </w:r>
-            <w:r>
-              <w:rPr>
-                <w:rStyle w:val="Hyperlink"/>
-                <w:noProof/>
-              </w:rPr>
-              <w:t>or PBIT file</w:t>
+              <w:t>Restrictions when the target is Power BI Desktop or PBIT file</w:t>
             </w:r>
             <w:r>
               <w:rPr>
@@ -1068,7 +1054,7 @@
                 <w:noProof/>
                 <w:webHidden/>
               </w:rPr>
-              <w:instrText xml:space="preserve"> PAGEREF _Toc174801943 \h </w:instrText>
+              <w:instrText xml:space="preserve"> PAGEREF _Toc175586767 \h </w:instrText>
             </w:r>
             <w:r>
               <w:rPr>
@@ -1114,7 +1100,7 @@
               <w14:ligatures w14:val="standardContextual"/>
             </w:rPr>
           </w:pPr>
-          <w:hyperlink w:anchor="_Toc174801944" w:history="1">
+          <w:hyperlink w:anchor="_Toc175586768" w:history="1">
             <w:r>
               <w:rPr>
                 <w:rStyle w:val="Hyperlink"/>
@@ -1141,7 +1127,7 @@
                 <w:noProof/>
                 <w:webHidden/>
               </w:rPr>
-              <w:instrText xml:space="preserve"> PAGEREF _Toc174801944 \h </w:instrText>
+              <w:instrText xml:space="preserve"> PAGEREF _Toc175586768 \h </w:instrText>
             </w:r>
             <w:r>
               <w:rPr>
@@ -1187,7 +1173,7 @@
               <w14:ligatures w14:val="standardContextual"/>
             </w:rPr>
           </w:pPr>
-          <w:hyperlink w:anchor="_Toc174801945" w:history="1">
+          <w:hyperlink w:anchor="_Toc175586769" w:history="1">
             <w:r>
               <w:rPr>
                 <w:rStyle w:val="Hyperlink"/>
@@ -1214,7 +1200,7 @@
                 <w:noProof/>
                 <w:webHidden/>
               </w:rPr>
-              <w:instrText xml:space="preserve"> PAGEREF _Toc174801945 \h </w:instrText>
+              <w:instrText xml:space="preserve"> PAGEREF _Toc175586769 \h </w:instrText>
             </w:r>
             <w:r>
               <w:rPr>
@@ -1260,7 +1246,7 @@
               <w14:ligatures w14:val="standardContextual"/>
             </w:rPr>
           </w:pPr>
-          <w:hyperlink w:anchor="_Toc174801946" w:history="1">
+          <w:hyperlink w:anchor="_Toc175586770" w:history="1">
             <w:r>
               <w:rPr>
                 <w:rStyle w:val="Hyperlink"/>
@@ -1287,7 +1273,7 @@
                 <w:noProof/>
                 <w:webHidden/>
               </w:rPr>
-              <w:instrText xml:space="preserve"> PAGEREF _Toc174801946 \h </w:instrText>
+              <w:instrText xml:space="preserve"> PAGEREF _Toc175586770 \h </w:instrText>
             </w:r>
             <w:r>
               <w:rPr>
@@ -1333,7 +1319,7 @@
               <w14:ligatures w14:val="standardContextual"/>
             </w:rPr>
           </w:pPr>
-          <w:hyperlink w:anchor="_Toc174801947" w:history="1">
+          <w:hyperlink w:anchor="_Toc175586771" w:history="1">
             <w:r>
               <w:rPr>
                 <w:rStyle w:val="Hyperlink"/>
@@ -1360,7 +1346,7 @@
                 <w:noProof/>
                 <w:webHidden/>
               </w:rPr>
-              <w:instrText xml:space="preserve"> PAGEREF _Toc174801947 \h </w:instrText>
+              <w:instrText xml:space="preserve"> PAGEREF _Toc175586771 \h </w:instrText>
             </w:r>
             <w:r>
               <w:rPr>
@@ -1406,7 +1392,7 @@
               <w14:ligatures w14:val="standardContextual"/>
             </w:rPr>
           </w:pPr>
-          <w:hyperlink w:anchor="_Toc174801948" w:history="1">
+          <w:hyperlink w:anchor="_Toc175586772" w:history="1">
             <w:r>
               <w:rPr>
                 <w:rStyle w:val="Hyperlink"/>
@@ -1433,7 +1419,7 @@
                 <w:noProof/>
                 <w:webHidden/>
               </w:rPr>
-              <w:instrText xml:space="preserve"> PAGEREF _Toc174801948 \h </w:instrText>
+              <w:instrText xml:space="preserve"> PAGEREF _Toc175586772 \h </w:instrText>
             </w:r>
             <w:r>
               <w:rPr>
@@ -1479,7 +1465,7 @@
               <w14:ligatures w14:val="standardContextual"/>
             </w:rPr>
           </w:pPr>
-          <w:hyperlink w:anchor="_Toc174801949" w:history="1">
+          <w:hyperlink w:anchor="_Toc175586773" w:history="1">
             <w:r>
               <w:rPr>
                 <w:rStyle w:val="Hyperlink"/>
@@ -1506,7 +1492,7 @@
                 <w:noProof/>
                 <w:webHidden/>
               </w:rPr>
-              <w:instrText xml:space="preserve"> PAGEREF _Toc174801949 \h </w:instrText>
+              <w:instrText xml:space="preserve"> PAGEREF _Toc175586773 \h </w:instrText>
             </w:r>
             <w:r>
               <w:rPr>
@@ -1552,7 +1538,7 @@
               <w14:ligatures w14:val="standardContextual"/>
             </w:rPr>
           </w:pPr>
-          <w:hyperlink w:anchor="_Toc174801950" w:history="1">
+          <w:hyperlink w:anchor="_Toc175586774" w:history="1">
             <w:r>
               <w:rPr>
                 <w:rStyle w:val="Hyperlink"/>
@@ -1579,7 +1565,7 @@
                 <w:noProof/>
                 <w:webHidden/>
               </w:rPr>
-              <w:instrText xml:space="preserve"> PAGEREF _Toc174801950 \h </w:instrText>
+              <w:instrText xml:space="preserve"> PAGEREF _Toc175586774 \h </w:instrText>
             </w:r>
             <w:r>
               <w:rPr>
@@ -1625,7 +1611,7 @@
               <w14:ligatures w14:val="standardContextual"/>
             </w:rPr>
           </w:pPr>
-          <w:hyperlink w:anchor="_Toc174801951" w:history="1">
+          <w:hyperlink w:anchor="_Toc175586775" w:history="1">
             <w:r>
               <w:rPr>
                 <w:rStyle w:val="Hyperlink"/>
@@ -1652,7 +1638,7 @@
                 <w:noProof/>
                 <w:webHidden/>
               </w:rPr>
-              <w:instrText xml:space="preserve"> PAGEREF _Toc174801951 \h </w:instrText>
+              <w:instrText xml:space="preserve"> PAGEREF _Toc175586775 \h </w:instrText>
             </w:r>
             <w:r>
               <w:rPr>
@@ -1698,7 +1684,7 @@
               <w14:ligatures w14:val="standardContextual"/>
             </w:rPr>
           </w:pPr>
-          <w:hyperlink w:anchor="_Toc174801952" w:history="1">
+          <w:hyperlink w:anchor="_Toc175586776" w:history="1">
             <w:r>
               <w:rPr>
                 <w:rStyle w:val="Hyperlink"/>
@@ -1725,7 +1711,7 @@
                 <w:noProof/>
                 <w:webHidden/>
               </w:rPr>
-              <w:instrText xml:space="preserve"> PAGEREF _Toc174801952 \h </w:instrText>
+              <w:instrText xml:space="preserve"> PAGEREF _Toc175586776 \h </w:instrText>
             </w:r>
             <w:r>
               <w:rPr>
@@ -1771,7 +1757,7 @@
               <w14:ligatures w14:val="standardContextual"/>
             </w:rPr>
           </w:pPr>
-          <w:hyperlink w:anchor="_Toc174801953" w:history="1">
+          <w:hyperlink w:anchor="_Toc175586777" w:history="1">
             <w:r>
               <w:rPr>
                 <w:rStyle w:val="Hyperlink"/>
@@ -1798,7 +1784,7 @@
                 <w:noProof/>
                 <w:webHidden/>
               </w:rPr>
-              <w:instrText xml:space="preserve"> PAGEREF _Toc174801953 \h </w:instrText>
+              <w:instrText xml:space="preserve"> PAGEREF _Toc175586777 \h </w:instrText>
             </w:r>
             <w:r>
               <w:rPr>
@@ -1844,7 +1830,7 @@
               <w14:ligatures w14:val="standardContextual"/>
             </w:rPr>
           </w:pPr>
-          <w:hyperlink w:anchor="_Toc174801954" w:history="1">
+          <w:hyperlink w:anchor="_Toc175586778" w:history="1">
             <w:r>
               <w:rPr>
                 <w:rStyle w:val="Hyperlink"/>
@@ -1871,7 +1857,7 @@
                 <w:noProof/>
                 <w:webHidden/>
               </w:rPr>
-              <w:instrText xml:space="preserve"> PAGEREF _Toc174801954 \h </w:instrText>
+              <w:instrText xml:space="preserve"> PAGEREF _Toc175586778 \h </w:instrText>
             </w:r>
             <w:r>
               <w:rPr>
@@ -1917,7 +1903,7 @@
               <w14:ligatures w14:val="standardContextual"/>
             </w:rPr>
           </w:pPr>
-          <w:hyperlink w:anchor="_Toc174801955" w:history="1">
+          <w:hyperlink w:anchor="_Toc175586779" w:history="1">
             <w:r>
               <w:rPr>
                 <w:rStyle w:val="Hyperlink"/>
@@ -1944,7 +1930,7 @@
                 <w:noProof/>
                 <w:webHidden/>
               </w:rPr>
-              <w:instrText xml:space="preserve"> PAGEREF _Toc174801955 \h </w:instrText>
+              <w:instrText xml:space="preserve"> PAGEREF _Toc175586779 \h </w:instrText>
             </w:r>
             <w:r>
               <w:rPr>
@@ -1990,7 +1976,7 @@
               <w14:ligatures w14:val="standardContextual"/>
             </w:rPr>
           </w:pPr>
-          <w:hyperlink w:anchor="_Toc174801956" w:history="1">
+          <w:hyperlink w:anchor="_Toc175586780" w:history="1">
             <w:r>
               <w:rPr>
                 <w:rStyle w:val="Hyperlink"/>
@@ -2017,7 +2003,7 @@
                 <w:noProof/>
                 <w:webHidden/>
               </w:rPr>
-              <w:instrText xml:space="preserve"> PAGEREF _Toc174801956 \h </w:instrText>
+              <w:instrText xml:space="preserve"> PAGEREF _Toc175586780 \h </w:instrText>
             </w:r>
             <w:r>
               <w:rPr>
@@ -2063,7 +2049,7 @@
               <w14:ligatures w14:val="standardContextual"/>
             </w:rPr>
           </w:pPr>
-          <w:hyperlink w:anchor="_Toc174801957" w:history="1">
+          <w:hyperlink w:anchor="_Toc175586781" w:history="1">
             <w:r>
               <w:rPr>
                 <w:rStyle w:val="Hyperlink"/>
@@ -2090,7 +2076,7 @@
                 <w:noProof/>
                 <w:webHidden/>
               </w:rPr>
-              <w:instrText xml:space="preserve"> PAGEREF _Toc174801957 \h </w:instrText>
+              <w:instrText xml:space="preserve"> PAGEREF _Toc175586781 \h </w:instrText>
             </w:r>
             <w:r>
               <w:rPr>
@@ -2136,7 +2122,7 @@
               <w14:ligatures w14:val="standardContextual"/>
             </w:rPr>
           </w:pPr>
-          <w:hyperlink w:anchor="_Toc174801958" w:history="1">
+          <w:hyperlink w:anchor="_Toc175586782" w:history="1">
             <w:r>
               <w:rPr>
                 <w:rStyle w:val="Hyperlink"/>
@@ -2163,7 +2149,7 @@
                 <w:noProof/>
                 <w:webHidden/>
               </w:rPr>
-              <w:instrText xml:space="preserve"> PAGEREF _Toc174801958 \h </w:instrText>
+              <w:instrText xml:space="preserve"> PAGEREF _Toc175586782 \h </w:instrText>
             </w:r>
             <w:r>
               <w:rPr>
@@ -2209,7 +2195,7 @@
               <w14:ligatures w14:val="standardContextual"/>
             </w:rPr>
           </w:pPr>
-          <w:hyperlink w:anchor="_Toc174801959" w:history="1">
+          <w:hyperlink w:anchor="_Toc175586783" w:history="1">
             <w:r>
               <w:rPr>
                 <w:rStyle w:val="Hyperlink"/>
@@ -2236,7 +2222,7 @@
                 <w:noProof/>
                 <w:webHidden/>
               </w:rPr>
-              <w:instrText xml:space="preserve"> PAGEREF _Toc174801959 \h </w:instrText>
+              <w:instrText xml:space="preserve"> PAGEREF _Toc175586783 \h </w:instrText>
             </w:r>
             <w:r>
               <w:rPr>
@@ -2282,7 +2268,7 @@
               <w14:ligatures w14:val="standardContextual"/>
             </w:rPr>
           </w:pPr>
-          <w:hyperlink w:anchor="_Toc174801960" w:history="1">
+          <w:hyperlink w:anchor="_Toc175586784" w:history="1">
             <w:r>
               <w:rPr>
                 <w:rStyle w:val="Hyperlink"/>
@@ -2309,7 +2295,7 @@
                 <w:noProof/>
                 <w:webHidden/>
               </w:rPr>
-              <w:instrText xml:space="preserve"> PAGEREF _Toc174801960 \h </w:instrText>
+              <w:instrText xml:space="preserve"> PAGEREF _Toc175586784 \h </w:instrText>
             </w:r>
             <w:r>
               <w:rPr>
@@ -2355,7 +2341,7 @@
               <w14:ligatures w14:val="standardContextual"/>
             </w:rPr>
           </w:pPr>
-          <w:hyperlink w:anchor="_Toc174801961" w:history="1">
+          <w:hyperlink w:anchor="_Toc175586785" w:history="1">
             <w:r>
               <w:rPr>
                 <w:rStyle w:val="Hyperlink"/>
@@ -2382,7 +2368,7 @@
                 <w:noProof/>
                 <w:webHidden/>
               </w:rPr>
-              <w:instrText xml:space="preserve"> PAGEREF _Toc174801961 \h </w:instrText>
+              <w:instrText xml:space="preserve"> PAGEREF _Toc175586785 \h </w:instrText>
             </w:r>
             <w:r>
               <w:rPr>
@@ -2428,7 +2414,7 @@
               <w14:ligatures w14:val="standardContextual"/>
             </w:rPr>
           </w:pPr>
-          <w:hyperlink w:anchor="_Toc174801962" w:history="1">
+          <w:hyperlink w:anchor="_Toc175586786" w:history="1">
             <w:r>
               <w:rPr>
                 <w:rStyle w:val="Hyperlink"/>
@@ -2455,7 +2441,7 @@
                 <w:noProof/>
                 <w:webHidden/>
               </w:rPr>
-              <w:instrText xml:space="preserve"> PAGEREF _Toc174801962 \h </w:instrText>
+              <w:instrText xml:space="preserve"> PAGEREF _Toc175586786 \h </w:instrText>
             </w:r>
             <w:r>
               <w:rPr>
@@ -2501,7 +2487,7 @@
               <w14:ligatures w14:val="standardContextual"/>
             </w:rPr>
           </w:pPr>
-          <w:hyperlink w:anchor="_Toc174801963" w:history="1">
+          <w:hyperlink w:anchor="_Toc175586787" w:history="1">
             <w:r>
               <w:rPr>
                 <w:rStyle w:val="Hyperlink"/>
@@ -2528,7 +2514,7 @@
                 <w:noProof/>
                 <w:webHidden/>
               </w:rPr>
-              <w:instrText xml:space="preserve"> PAGEREF _Toc174801963 \h </w:instrText>
+              <w:instrText xml:space="preserve"> PAGEREF _Toc175586787 \h </w:instrText>
             </w:r>
             <w:r>
               <w:rPr>
@@ -2574,7 +2560,7 @@
               <w14:ligatures w14:val="standardContextual"/>
             </w:rPr>
           </w:pPr>
-          <w:hyperlink w:anchor="_Toc174801964" w:history="1">
+          <w:hyperlink w:anchor="_Toc175586788" w:history="1">
             <w:r>
               <w:rPr>
                 <w:rStyle w:val="Hyperlink"/>
@@ -2601,7 +2587,7 @@
                 <w:noProof/>
                 <w:webHidden/>
               </w:rPr>
-              <w:instrText xml:space="preserve"> PAGEREF _Toc174801964 \h </w:instrText>
+              <w:instrText xml:space="preserve"> PAGEREF _Toc175586788 \h </w:instrText>
             </w:r>
             <w:r>
               <w:rPr>
@@ -2647,7 +2633,7 @@
               <w14:ligatures w14:val="standardContextual"/>
             </w:rPr>
           </w:pPr>
-          <w:hyperlink w:anchor="_Toc174801965" w:history="1">
+          <w:hyperlink w:anchor="_Toc175586789" w:history="1">
             <w:r>
               <w:rPr>
                 <w:rStyle w:val="Hyperlink"/>
@@ -2674,7 +2660,7 @@
                 <w:noProof/>
                 <w:webHidden/>
               </w:rPr>
-              <w:instrText xml:space="preserve"> PAGEREF _Toc174801965 \h </w:instrText>
+              <w:instrText xml:space="preserve"> PAGEREF _Toc175586789 \h </w:instrText>
             </w:r>
             <w:r>
               <w:rPr>
@@ -2720,7 +2706,7 @@
               <w14:ligatures w14:val="standardContextual"/>
             </w:rPr>
           </w:pPr>
-          <w:hyperlink w:anchor="_Toc174801966" w:history="1">
+          <w:hyperlink w:anchor="_Toc175586790" w:history="1">
             <w:r>
               <w:rPr>
                 <w:rStyle w:val="Hyperlink"/>
@@ -2747,7 +2733,7 @@
                 <w:noProof/>
                 <w:webHidden/>
               </w:rPr>
-              <w:instrText xml:space="preserve"> PAGEREF _Toc174801966 \h </w:instrText>
+              <w:instrText xml:space="preserve"> PAGEREF _Toc175586790 \h </w:instrText>
             </w:r>
             <w:r>
               <w:rPr>
@@ -2793,7 +2779,7 @@
               <w14:ligatures w14:val="standardContextual"/>
             </w:rPr>
           </w:pPr>
-          <w:hyperlink w:anchor="_Toc174801967" w:history="1">
+          <w:hyperlink w:anchor="_Toc175586791" w:history="1">
             <w:r>
               <w:rPr>
                 <w:rStyle w:val="Hyperlink"/>
@@ -2820,7 +2806,7 @@
                 <w:noProof/>
                 <w:webHidden/>
               </w:rPr>
-              <w:instrText xml:space="preserve"> PAGEREF _Toc174801967 \h </w:instrText>
+              <w:instrText xml:space="preserve"> PAGEREF _Toc175586791 \h </w:instrText>
             </w:r>
             <w:r>
               <w:rPr>
@@ -2866,7 +2852,7 @@
               <w14:ligatures w14:val="standardContextual"/>
             </w:rPr>
           </w:pPr>
-          <w:hyperlink w:anchor="_Toc174801968" w:history="1">
+          <w:hyperlink w:anchor="_Toc175586792" w:history="1">
             <w:r>
               <w:rPr>
                 <w:rStyle w:val="Hyperlink"/>
@@ -2893,7 +2879,7 @@
                 <w:noProof/>
                 <w:webHidden/>
               </w:rPr>
-              <w:instrText xml:space="preserve"> PAGEREF _Toc174801968 \h </w:instrText>
+              <w:instrText xml:space="preserve"> PAGEREF _Toc175586792 \h </w:instrText>
             </w:r>
             <w:r>
               <w:rPr>
@@ -2939,7 +2925,7 @@
               <w14:ligatures w14:val="standardContextual"/>
             </w:rPr>
           </w:pPr>
-          <w:hyperlink w:anchor="_Toc174801969" w:history="1">
+          <w:hyperlink w:anchor="_Toc175586793" w:history="1">
             <w:r>
               <w:rPr>
                 <w:rStyle w:val="Hyperlink"/>
@@ -2966,7 +2952,7 @@
                 <w:noProof/>
                 <w:webHidden/>
               </w:rPr>
-              <w:instrText xml:space="preserve"> PAGEREF _Toc174801969 \h </w:instrText>
+              <w:instrText xml:space="preserve"> PAGEREF _Toc175586793 \h </w:instrText>
             </w:r>
             <w:r>
               <w:rPr>
@@ -3012,7 +2998,7 @@
               <w14:ligatures w14:val="standardContextual"/>
             </w:rPr>
           </w:pPr>
-          <w:hyperlink w:anchor="_Toc174801970" w:history="1">
+          <w:hyperlink w:anchor="_Toc175586794" w:history="1">
             <w:r>
               <w:rPr>
                 <w:rStyle w:val="Hyperlink"/>
@@ -3039,7 +3025,7 @@
                 <w:noProof/>
                 <w:webHidden/>
               </w:rPr>
-              <w:instrText xml:space="preserve"> PAGEREF _Toc174801970 \h </w:instrText>
+              <w:instrText xml:space="preserve"> PAGEREF _Toc175586794 \h </w:instrText>
             </w:r>
             <w:r>
               <w:rPr>
@@ -3085,7 +3071,7 @@
               <w14:ligatures w14:val="standardContextual"/>
             </w:rPr>
           </w:pPr>
-          <w:hyperlink w:anchor="_Toc174801971" w:history="1">
+          <w:hyperlink w:anchor="_Toc175586795" w:history="1">
             <w:r>
               <w:rPr>
                 <w:rStyle w:val="Hyperlink"/>
@@ -3112,7 +3098,7 @@
                 <w:noProof/>
                 <w:webHidden/>
               </w:rPr>
-              <w:instrText xml:space="preserve"> PAGEREF _Toc174801971 \h </w:instrText>
+              <w:instrText xml:space="preserve"> PAGEREF _Toc175586795 \h </w:instrText>
             </w:r>
             <w:r>
               <w:rPr>
@@ -3158,7 +3144,7 @@
               <w14:ligatures w14:val="standardContextual"/>
             </w:rPr>
           </w:pPr>
-          <w:hyperlink w:anchor="_Toc174801972" w:history="1">
+          <w:hyperlink w:anchor="_Toc175586796" w:history="1">
             <w:r>
               <w:rPr>
                 <w:rStyle w:val="Hyperlink"/>
@@ -3185,7 +3171,80 @@
                 <w:noProof/>
                 <w:webHidden/>
               </w:rPr>
-              <w:instrText xml:space="preserve"> PAGEREF _Toc174801972 \h </w:instrText>
+              <w:instrText xml:space="preserve"> PAGEREF _Toc175586796 \h </w:instrText>
+            </w:r>
+            <w:r>
+              <w:rPr>
+                <w:noProof/>
+                <w:webHidden/>
+              </w:rPr>
+            </w:r>
+            <w:r>
+              <w:rPr>
+                <w:noProof/>
+                <w:webHidden/>
+              </w:rPr>
+              <w:fldChar w:fldCharType="separate"/>
+            </w:r>
+            <w:r>
+              <w:rPr>
+                <w:noProof/>
+                <w:webHidden/>
+              </w:rPr>
+              <w:t>18</w:t>
+            </w:r>
+            <w:r>
+              <w:rPr>
+                <w:noProof/>
+                <w:webHidden/>
+              </w:rPr>
+              <w:fldChar w:fldCharType="end"/>
+            </w:r>
+          </w:hyperlink>
+        </w:p>
+        <w:p>
+          <w:pPr>
+            <w:pStyle w:val="TOC1"/>
+            <w:tabs>
+              <w:tab w:val="right" w:leader="dot" w:pos="9350"/>
+            </w:tabs>
+            <w:rPr>
+              <w:rFonts w:eastAsiaTheme="minorEastAsia"/>
+              <w:noProof/>
+              <w:kern w:val="2"/>
+              <w:sz w:val="24"/>
+              <w:szCs w:val="24"/>
+              <w14:ligatures w14:val="standardContextual"/>
+            </w:rPr>
+          </w:pPr>
+          <w:hyperlink w:anchor="_Toc175586797" w:history="1">
+            <w:r>
+              <w:rPr>
+                <w:rStyle w:val="Hyperlink"/>
+                <w:noProof/>
+              </w:rPr>
+              <w:t>Known limitation – spurious diffs</w:t>
+            </w:r>
+            <w:r>
+              <w:rPr>
+                <w:noProof/>
+                <w:webHidden/>
+              </w:rPr>
+              <w:tab/>
+            </w:r>
+            <w:r>
+              <w:rPr>
+                <w:noProof/>
+                <w:webHidden/>
+              </w:rPr>
+              <w:fldChar w:fldCharType="begin"/>
+            </w:r>
+            <w:r>
+              <w:rPr>
+                <w:noProof/>
+                <w:webHidden/>
+              </w:rPr>
+              <w:instrText xml:space="preserve"> PAGEREF _Toc175586797 \h </w:instrText>
             </w:r>
             <w:r>
               <w:rPr>
@@ -3246,7 +3305,7 @@
       <w:pPr>
         <w:pStyle w:val="Heading1"/>
       </w:pPr>
-      <w:bookmarkStart w:id="2" w:name="_Toc174801933"/>
+      <w:bookmarkStart w:id="2" w:name="_Toc175586757"/>
       <w:r>
         <w:lastRenderedPageBreak/>
         <w:t>Introduction</w:t>
@@ -3331,7 +3390,7 @@
       <w:pPr>
         <w:pStyle w:val="Heading2"/>
       </w:pPr>
-      <w:bookmarkStart w:id="3" w:name="_Toc174801934"/>
+      <w:bookmarkStart w:id="3" w:name="_Toc175586758"/>
       <w:r>
         <w:t>ALM Toolkit</w:t>
       </w:r>
@@ -3467,7 +3526,7 @@
         </w:rPr>
         <w:lastRenderedPageBreak/>
         <w:drawing>
-          <wp:inline distT="0" distB="0" distL="0" distR="0" wp14:anchorId="2C672EF9" wp14:editId="03334DE2">
+          <wp:inline distT="0" distB="0" distL="0" distR="0" wp14:anchorId="2C672EF9" wp14:editId="17253BEF">
             <wp:extent cx="5943600" cy="4369435"/>
             <wp:effectExtent l="0" t="0" r="0" b="0"/>
             <wp:docPr id="337751122" name="Picture 1" descr="A screenshot of a computer&#10;&#10;Description automatically generated"/>
@@ -3520,7 +3579,7 @@
       <w:pPr>
         <w:pStyle w:val="Heading3"/>
       </w:pPr>
-      <w:bookmarkStart w:id="5" w:name="_Toc174801935"/>
+      <w:bookmarkStart w:id="5" w:name="_Toc175586759"/>
       <w:r>
         <w:t>Integration with Power BI Desktop</w:t>
       </w:r>
@@ -3546,7 +3605,7 @@
       <w:pPr>
         <w:pStyle w:val="Heading3"/>
       </w:pPr>
-      <w:bookmarkStart w:id="6" w:name="_Toc174801936"/>
+      <w:bookmarkStart w:id="6" w:name="_Toc175586760"/>
       <w:r>
         <w:t>Deployment features</w:t>
       </w:r>
@@ -3680,7 +3739,7 @@
       <w:pPr>
         <w:pStyle w:val="Heading3"/>
       </w:pPr>
-      <w:bookmarkStart w:id="7" w:name="_Toc174801937"/>
+      <w:bookmarkStart w:id="7" w:name="_Toc175586761"/>
       <w:r>
         <w:t>Prerequisites</w:t>
       </w:r>
@@ -3801,7 +3860,7 @@
       <w:pPr>
         <w:pStyle w:val="Heading1"/>
       </w:pPr>
-      <w:bookmarkStart w:id="8" w:name="_Toc174801938"/>
+      <w:bookmarkStart w:id="8" w:name="_Toc175586762"/>
       <w:r>
         <w:t>C</w:t>
       </w:r>
@@ -3817,7 +3876,7 @@
       <w:pPr>
         <w:pStyle w:val="Heading2"/>
       </w:pPr>
-      <w:bookmarkStart w:id="9" w:name="_Toc174801939"/>
+      <w:bookmarkStart w:id="9" w:name="_Toc175586763"/>
       <w:r>
         <w:t>New comparison</w:t>
       </w:r>
@@ -4043,7 +4102,7 @@
       <w:pPr>
         <w:pStyle w:val="Heading2"/>
       </w:pPr>
-      <w:bookmarkStart w:id="10" w:name="_Toc174801940"/>
+      <w:bookmarkStart w:id="10" w:name="_Toc175586764"/>
       <w:r>
         <w:t>Select actions to be applied</w:t>
       </w:r>
@@ -4063,7 +4122,7 @@
           <w:noProof/>
         </w:rPr>
         <w:drawing>
-          <wp:inline distT="0" distB="0" distL="0" distR="0" wp14:anchorId="6740FCF0" wp14:editId="170DB05B">
+          <wp:inline distT="0" distB="0" distL="0" distR="0" wp14:anchorId="6740FCF0" wp14:editId="6CABD55D">
             <wp:extent cx="2976519" cy="2643188"/>
             <wp:effectExtent l="0" t="0" r="0" b="5080"/>
             <wp:docPr id="28587127" name="Picture 2"/>
@@ -4187,7 +4246,7 @@
           <w:noProof/>
         </w:rPr>
         <w:drawing>
-          <wp:inline distT="0" distB="0" distL="0" distR="0" wp14:anchorId="06EAC1F0" wp14:editId="5709339B">
+          <wp:inline distT="0" distB="0" distL="0" distR="0" wp14:anchorId="06EAC1F0" wp14:editId="12C362A3">
             <wp:extent cx="5260903" cy="2938462"/>
             <wp:effectExtent l="0" t="0" r="0" b="0"/>
             <wp:docPr id="1112967532" name="Picture 1"/>
@@ -4240,7 +4299,7 @@
       <w:pPr>
         <w:pStyle w:val="Heading2"/>
       </w:pPr>
-      <w:bookmarkStart w:id="11" w:name="_Toc174801941"/>
+      <w:bookmarkStart w:id="11" w:name="_Toc175586765"/>
       <w:r>
         <w:t>Harvesting objects for reuse</w:t>
       </w:r>
@@ -4285,7 +4344,7 @@
         </w:rPr>
         <w:lastRenderedPageBreak/>
         <w:drawing>
-          <wp:inline distT="0" distB="0" distL="0" distR="0" wp14:anchorId="2870DFC0" wp14:editId="0B7D0A84">
+          <wp:inline distT="0" distB="0" distL="0" distR="0" wp14:anchorId="2870DFC0" wp14:editId="6D37DA6C">
             <wp:extent cx="4001007" cy="3209925"/>
             <wp:effectExtent l="0" t="0" r="0" b="0"/>
             <wp:docPr id="966974494" name="Picture 3"/>
@@ -4339,7 +4398,7 @@
         <w:pStyle w:val="Heading2"/>
       </w:pPr>
       <w:bookmarkStart w:id="12" w:name="_Validate_selection"/>
-      <w:bookmarkStart w:id="13" w:name="_Toc174801942"/>
+      <w:bookmarkStart w:id="13" w:name="_Toc175586766"/>
       <w:bookmarkEnd w:id="12"/>
       <w:r>
         <w:t>Validate selection</w:t>
@@ -4363,7 +4422,7 @@
           <w:noProof/>
         </w:rPr>
         <w:drawing>
-          <wp:inline distT="0" distB="0" distL="0" distR="0" wp14:anchorId="6E465E34" wp14:editId="7EBF49BE">
+          <wp:inline distT="0" distB="0" distL="0" distR="0" wp14:anchorId="6E465E34" wp14:editId="13F9B23F">
             <wp:extent cx="3524707" cy="1647825"/>
             <wp:effectExtent l="0" t="0" r="0" b="0"/>
             <wp:docPr id="2116903724" name="Picture 4"/>
@@ -4519,7 +4578,7 @@
         </w:rPr>
         <w:lastRenderedPageBreak/>
         <w:drawing>
-          <wp:inline distT="0" distB="0" distL="0" distR="0" wp14:anchorId="20C02D7E" wp14:editId="07024FE2">
+          <wp:inline distT="0" distB="0" distL="0" distR="0" wp14:anchorId="20C02D7E" wp14:editId="5F3F219F">
             <wp:extent cx="5939155" cy="3615055"/>
             <wp:effectExtent l="0" t="0" r="4445" b="4445"/>
             <wp:docPr id="185984360" name="Picture 5"/>
@@ -4716,12 +4775,9 @@
       <w:pPr>
         <w:pStyle w:val="Heading3"/>
       </w:pPr>
-      <w:bookmarkStart w:id="14" w:name="_Toc174801943"/>
-      <w:r>
-        <w:t>Restrictions</w:t>
-      </w:r>
-      <w:r>
-        <w:t xml:space="preserve"> when the target is Power BI Desktop or PBIT file</w:t>
+      <w:bookmarkStart w:id="14" w:name="_Toc175586767"/>
+      <w:r>
+        <w:t>Restrictions when the target is Power BI Desktop or PBIT file</w:t>
       </w:r>
       <w:bookmarkEnd w:id="14"/>
     </w:p>
@@ -4738,10 +4794,7 @@
         </w:r>
       </w:hyperlink>
       <w:r>
-        <w:t xml:space="preserve"> imposed by Power BI Desktop on write operations, if your target is a Power BI Desktop instance or a PBIP file, </w:t>
-      </w:r>
-      <w:r>
-        <w:t>validation will disallow actions on certain object types and display the following message. If/when these limitations are relaxed by Power BI Desktop “hardening”, these restrictions will be removed.</w:t>
+        <w:t xml:space="preserve"> imposed by Power BI Desktop on write operations, if your target is a Power BI Desktop instance or a PBIP file, validation will disallow actions on certain object types and display the following message. If/when these limitations are relaxed by Power BI Desktop “hardening”, these restrictions will be removed.</w:t>
       </w:r>
     </w:p>
     <w:p>
@@ -4790,7 +4843,7 @@
       <w:pPr>
         <w:pStyle w:val="Heading2"/>
       </w:pPr>
-      <w:bookmarkStart w:id="15" w:name="_Toc174801944"/>
+      <w:bookmarkStart w:id="15" w:name="_Toc175586768"/>
       <w:r>
         <w:lastRenderedPageBreak/>
         <w:t>Script generation</w:t>
@@ -4849,7 +4902,7 @@
           <w:noProof/>
         </w:rPr>
         <w:drawing>
-          <wp:inline distT="0" distB="0" distL="0" distR="0" wp14:anchorId="4FF47D1D" wp14:editId="28C41FBD">
+          <wp:inline distT="0" distB="0" distL="0" distR="0" wp14:anchorId="4FF47D1D" wp14:editId="166FEF61">
             <wp:extent cx="3995738" cy="1926499"/>
             <wp:effectExtent l="0" t="0" r="5080" b="0"/>
             <wp:docPr id="1597129032" name="Picture 6"/>
@@ -4974,7 +5027,7 @@
       <w:pPr>
         <w:pStyle w:val="Heading2"/>
       </w:pPr>
-      <w:bookmarkStart w:id="16" w:name="_Toc174801945"/>
+      <w:bookmarkStart w:id="16" w:name="_Toc175586769"/>
       <w:r>
         <w:t>R</w:t>
       </w:r>
@@ -5003,7 +5056,7 @@
           <w:noProof/>
         </w:rPr>
         <w:drawing>
-          <wp:inline distT="0" distB="0" distL="0" distR="0" wp14:anchorId="484E141E" wp14:editId="5A9BDEED">
+          <wp:inline distT="0" distB="0" distL="0" distR="0" wp14:anchorId="484E141E" wp14:editId="44D765FA">
             <wp:extent cx="3719513" cy="1716661"/>
             <wp:effectExtent l="0" t="0" r="0" b="0"/>
             <wp:docPr id="874780832" name="Picture 9"/>
@@ -5067,7 +5120,7 @@
         </w:rPr>
         <w:lastRenderedPageBreak/>
         <w:drawing>
-          <wp:inline distT="0" distB="0" distL="0" distR="0" wp14:anchorId="30B1D7D1" wp14:editId="543D9C23">
+          <wp:inline distT="0" distB="0" distL="0" distR="0" wp14:anchorId="30B1D7D1" wp14:editId="52774679">
             <wp:extent cx="5943600" cy="4549140"/>
             <wp:effectExtent l="0" t="0" r="0" b="3810"/>
             <wp:docPr id="24" name="Picture 24"/>
@@ -5120,7 +5173,7 @@
       <w:pPr>
         <w:pStyle w:val="Heading2"/>
       </w:pPr>
-      <w:bookmarkStart w:id="17" w:name="_Toc174801946"/>
+      <w:bookmarkStart w:id="17" w:name="_Toc175586770"/>
       <w:r>
         <w:t>Update target</w:t>
       </w:r>
@@ -5143,7 +5196,7 @@
           <w:noProof/>
         </w:rPr>
         <w:drawing>
-          <wp:inline distT="0" distB="0" distL="0" distR="0" wp14:anchorId="213A21C9" wp14:editId="6B8E7C26">
+          <wp:inline distT="0" distB="0" distL="0" distR="0" wp14:anchorId="213A21C9" wp14:editId="6084672E">
             <wp:extent cx="3910013" cy="1804582"/>
             <wp:effectExtent l="0" t="0" r="0" b="5715"/>
             <wp:docPr id="934569299" name="Picture 10"/>
@@ -5231,7 +5284,7 @@
       <w:pPr>
         <w:pStyle w:val="Heading1"/>
       </w:pPr>
-      <w:bookmarkStart w:id="18" w:name="_Toc174801947"/>
+      <w:bookmarkStart w:id="18" w:name="_Toc175586771"/>
       <w:r>
         <w:lastRenderedPageBreak/>
         <w:t>Saving comparisons</w:t>
@@ -5332,7 +5385,7 @@
           <w:noProof/>
         </w:rPr>
         <w:drawing>
-          <wp:inline distT="0" distB="0" distL="0" distR="0" wp14:anchorId="17BADF06" wp14:editId="704D965E">
+          <wp:inline distT="0" distB="0" distL="0" distR="0" wp14:anchorId="17BADF06" wp14:editId="79D44C6A">
             <wp:extent cx="2286676" cy="2195513"/>
             <wp:effectExtent l="0" t="0" r="0" b="0"/>
             <wp:docPr id="1022217827" name="Picture 11"/>
@@ -5411,7 +5464,7 @@
       <w:pPr>
         <w:pStyle w:val="Heading1"/>
       </w:pPr>
-      <w:bookmarkStart w:id="20" w:name="_Toc174801948"/>
+      <w:bookmarkStart w:id="20" w:name="_Toc175586772"/>
       <w:r>
         <w:t>Comparison o</w:t>
       </w:r>
@@ -5538,7 +5591,7 @@
       <w:pPr>
         <w:pStyle w:val="Heading2"/>
       </w:pPr>
-      <w:bookmarkStart w:id="21" w:name="_Toc174801949"/>
+      <w:bookmarkStart w:id="21" w:name="_Toc175586773"/>
       <w:r>
         <w:t>Include perspectives</w:t>
       </w:r>
@@ -5553,7 +5606,7 @@
       <w:pPr>
         <w:pStyle w:val="Heading3"/>
       </w:pPr>
-      <w:bookmarkStart w:id="22" w:name="_Toc174801950"/>
+      <w:bookmarkStart w:id="22" w:name="_Toc175586774"/>
       <w:r>
         <w:t>For perspective updates, merge selections (not replace)</w:t>
       </w:r>
@@ -5568,7 +5621,7 @@
       <w:pPr>
         <w:pStyle w:val="Heading2"/>
       </w:pPr>
-      <w:bookmarkStart w:id="23" w:name="_Toc174801951"/>
+      <w:bookmarkStart w:id="23" w:name="_Toc175586775"/>
       <w:r>
         <w:t>Include cultures</w:t>
       </w:r>
@@ -5583,7 +5636,7 @@
       <w:pPr>
         <w:pStyle w:val="Heading3"/>
       </w:pPr>
-      <w:bookmarkStart w:id="24" w:name="_Toc174801952"/>
+      <w:bookmarkStart w:id="24" w:name="_Toc175586776"/>
       <w:r>
         <w:t>For culture updates, merge translations (not replace)</w:t>
       </w:r>
@@ -5618,7 +5671,7 @@
       <w:pPr>
         <w:pStyle w:val="Heading2"/>
       </w:pPr>
-      <w:bookmarkStart w:id="25" w:name="_Toc174801953"/>
+      <w:bookmarkStart w:id="25" w:name="_Toc175586777"/>
       <w:r>
         <w:t>Include roles</w:t>
       </w:r>
@@ -5633,7 +5686,7 @@
       <w:pPr>
         <w:pStyle w:val="Heading2"/>
       </w:pPr>
-      <w:bookmarkStart w:id="26" w:name="_Toc174801954"/>
+      <w:bookmarkStart w:id="26" w:name="_Toc175586778"/>
       <w:r>
         <w:lastRenderedPageBreak/>
         <w:t>Use TMSL (not TMDL) for comparison</w:t>
@@ -5677,7 +5730,7 @@
       <w:pPr>
         <w:pStyle w:val="Heading2"/>
       </w:pPr>
-      <w:bookmarkStart w:id="27" w:name="_Toc174801955"/>
+      <w:bookmarkStart w:id="27" w:name="_Toc175586779"/>
       <w:r>
         <w:t>Consider partitions when comparing tables</w:t>
       </w:r>
@@ -5724,7 +5777,7 @@
       <w:pPr>
         <w:pStyle w:val="Heading2"/>
       </w:pPr>
-      <w:bookmarkStart w:id="28" w:name="_Toc174801956"/>
+      <w:bookmarkStart w:id="28" w:name="_Toc175586780"/>
       <w:r>
         <w:t xml:space="preserve">Consider </w:t>
       </w:r>
@@ -5751,7 +5804,7 @@
       <w:pPr>
         <w:pStyle w:val="Heading2"/>
       </w:pPr>
-      <w:bookmarkStart w:id="29" w:name="_Toc174801957"/>
+      <w:bookmarkStart w:id="29" w:name="_Toc175586781"/>
       <w:r>
         <w:t xml:space="preserve">Consider </w:t>
       </w:r>
@@ -5788,7 +5841,7 @@
       <w:pPr>
         <w:pStyle w:val="Heading2"/>
       </w:pPr>
-      <w:bookmarkStart w:id="30" w:name="_Toc174801958"/>
+      <w:bookmarkStart w:id="30" w:name="_Toc175586782"/>
       <w:r>
         <w:t>For table updates, retain partitions</w:t>
       </w:r>
@@ -5810,7 +5863,7 @@
         <w:pStyle w:val="Heading3"/>
       </w:pPr>
       <w:bookmarkStart w:id="31" w:name="_Display_warnings_for"/>
-      <w:bookmarkStart w:id="32" w:name="_Toc174801959"/>
+      <w:bookmarkStart w:id="32" w:name="_Toc175586783"/>
       <w:bookmarkEnd w:id="31"/>
       <w:r>
         <w:t>Retain only refresh-policy based partitions</w:t>
@@ -5837,7 +5890,7 @@
       <w:pPr>
         <w:pStyle w:val="Heading2"/>
       </w:pPr>
-      <w:bookmarkStart w:id="33" w:name="_Toc174801960"/>
+      <w:bookmarkStart w:id="33" w:name="_Toc175586784"/>
       <w:r>
         <w:t>For table updates, retain</w:t>
       </w:r>
@@ -5886,7 +5939,7 @@
       <w:pPr>
         <w:pStyle w:val="Heading2"/>
       </w:pPr>
-      <w:bookmarkStart w:id="34" w:name="_Toc174801961"/>
+      <w:bookmarkStart w:id="34" w:name="_Toc175586785"/>
       <w:r>
         <w:t>For table updates, retain storage mode</w:t>
       </w:r>
@@ -5901,7 +5954,7 @@
       <w:pPr>
         <w:pStyle w:val="Heading2"/>
       </w:pPr>
-      <w:bookmarkStart w:id="35" w:name="_Toc174801962"/>
+      <w:bookmarkStart w:id="35" w:name="_Toc175586786"/>
       <w:r>
         <w:t>Display warnings for measure dependencies (DAX reference to missing measure/column)</w:t>
       </w:r>
@@ -6002,7 +6055,7 @@
         <w:pStyle w:val="Heading2"/>
       </w:pPr>
       <w:bookmarkStart w:id="36" w:name="_Database_deployment"/>
-      <w:bookmarkStart w:id="37" w:name="_Toc174801963"/>
+      <w:bookmarkStart w:id="37" w:name="_Toc175586787"/>
       <w:bookmarkEnd w:id="36"/>
       <w:r>
         <w:t>Database</w:t>
@@ -6016,7 +6069,7 @@
       <w:pPr>
         <w:pStyle w:val="Heading3"/>
       </w:pPr>
-      <w:bookmarkStart w:id="38" w:name="_Toc174801964"/>
+      <w:bookmarkStart w:id="38" w:name="_Toc175586788"/>
       <w:r>
         <w:t>Processing option</w:t>
       </w:r>
@@ -6173,7 +6226,7 @@
       <w:pPr>
         <w:pStyle w:val="Heading3"/>
       </w:pPr>
-      <w:bookmarkStart w:id="39" w:name="_Toc174801965"/>
+      <w:bookmarkStart w:id="39" w:name="_Toc175586789"/>
       <w:r>
         <w:t>Process only affected tables</w:t>
       </w:r>
@@ -6194,7 +6247,7 @@
       <w:pPr>
         <w:pStyle w:val="Heading1"/>
       </w:pPr>
-      <w:bookmarkStart w:id="40" w:name="_Toc174801966"/>
+      <w:bookmarkStart w:id="40" w:name="_Toc175586790"/>
       <w:r>
         <w:t>Command-line execution</w:t>
       </w:r>
@@ -6233,7 +6286,7 @@
       <w:pPr>
         <w:pStyle w:val="Heading2"/>
       </w:pPr>
-      <w:bookmarkStart w:id="41" w:name="_Toc174801967"/>
+      <w:bookmarkStart w:id="41" w:name="_Toc175586791"/>
       <w:r>
         <w:rPr>
           <w:rStyle w:val="Strong"/>
@@ -6876,7 +6929,7 @@
       <w:pPr>
         <w:pStyle w:val="Heading2"/>
       </w:pPr>
-      <w:bookmarkStart w:id="42" w:name="_Toc174801968"/>
+      <w:bookmarkStart w:id="42" w:name="_Toc175586792"/>
       <w:r>
         <w:rPr>
           <w:rStyle w:val="Strong"/>
@@ -7521,7 +7574,7 @@
           <w:szCs w:val="22"/>
         </w:rPr>
       </w:pPr>
-      <w:bookmarkStart w:id="43" w:name="_Toc174801969"/>
+      <w:bookmarkStart w:id="43" w:name="_Toc175586793"/>
       <w:r>
         <w:rPr>
           <w:rFonts w:asciiTheme="minorHAnsi" w:eastAsiaTheme="minorHAnsi" w:hAnsiTheme="minorHAnsi" w:cstheme="minorBidi"/>
@@ -7537,7 +7590,7 @@
       <w:pPr>
         <w:pStyle w:val="Heading2"/>
       </w:pPr>
-      <w:bookmarkStart w:id="44" w:name="_Toc174801970"/>
+      <w:bookmarkStart w:id="44" w:name="_Toc175586794"/>
       <w:r>
         <w:rPr>
           <w:rStyle w:val="Strong"/>
@@ -7863,7 +7916,7 @@
       <w:pPr>
         <w:pStyle w:val="Heading2"/>
       </w:pPr>
-      <w:bookmarkStart w:id="45" w:name="_Toc174801971"/>
+      <w:bookmarkStart w:id="45" w:name="_Toc175586795"/>
       <w:r>
         <w:rPr>
           <w:rStyle w:val="Strong"/>
@@ -7902,7 +7955,7 @@
       <w:pPr>
         <w:pStyle w:val="Heading1"/>
       </w:pPr>
-      <w:bookmarkStart w:id="46" w:name="_Toc174801972"/>
+      <w:bookmarkStart w:id="46" w:name="_Toc175586796"/>
       <w:r>
         <w:t>User data</w:t>
       </w:r>
@@ -7923,15 +7976,80 @@
         <w:t>not send or use any user data such as PII data to any server or service. User configuration data is stored locally in the installation directory for app settings and things of that nature.</w:t>
       </w:r>
     </w:p>
-    <w:bookmarkEnd w:id="47"/>
+    <w:p>
+      <w:pPr>
+        <w:pStyle w:val="Heading1"/>
+      </w:pPr>
+      <w:bookmarkStart w:id="48" w:name="_Toc175586797"/>
+      <w:bookmarkEnd w:id="47"/>
+      <w:r>
+        <w:t>Known limitation</w:t>
+      </w:r>
+      <w:r>
+        <w:t xml:space="preserve"> – spurious diffs</w:t>
+      </w:r>
+      <w:bookmarkEnd w:id="48"/>
+    </w:p>
+    <w:p>
+      <w:r>
+        <w:t xml:space="preserve">TMDL de-serialization </w:t>
+      </w:r>
+      <w:r>
+        <w:t xml:space="preserve">based on AMO </w:t>
+      </w:r>
+      <w:hyperlink r:id="rId40" w:history="1">
+        <w:r>
+          <w:rPr>
+            <w:rStyle w:val="Hyperlink"/>
+          </w:rPr>
+          <w:t xml:space="preserve">Version </w:t>
+        </w:r>
+        <w:r>
+          <w:rPr>
+            <w:rStyle w:val="Hyperlink"/>
+          </w:rPr>
+          <w:t>19.84.1</w:t>
+        </w:r>
+      </w:hyperlink>
+      <w:r>
+        <w:t xml:space="preserve"> does </w:t>
+      </w:r>
+      <w:r>
+        <w:t xml:space="preserve">not preserve the ordering of columns and this can cause “spurious diffs” where a table is updated but continues to have Different Definitions due to inconsistent column ordering. Spurious diffs can also happen using other tools such as VSCode with Git. This limitation is planned to be addressed by the </w:t>
+      </w:r>
+      <w:r>
+        <w:t xml:space="preserve">Analysis Services </w:t>
+      </w:r>
+      <w:r>
+        <w:t xml:space="preserve">engineering team, but we do not have a timeline to share at </w:t>
+      </w:r>
+      <w:r>
+        <w:t xml:space="preserve">the </w:t>
+      </w:r>
+      <w:r>
+        <w:t>time</w:t>
+      </w:r>
+      <w:r>
+        <w:t xml:space="preserve"> of writing (August 2024, current ALM Toolkit version </w:t>
+      </w:r>
+      <w:r>
+        <w:t>5.1.</w:t>
+      </w:r>
+      <w:r>
+        <w:t>2)</w:t>
+      </w:r>
+      <w:r>
+        <w:t>.</w:t>
+      </w:r>
+    </w:p>
     <w:p/>
     <w:sectPr>
-      <w:headerReference w:type="even" r:id="rId40"/>
-      <w:headerReference w:type="default" r:id="rId41"/>
-      <w:footerReference w:type="even" r:id="rId42"/>
-      <w:footerReference w:type="default" r:id="rId43"/>
-      <w:headerReference w:type="first" r:id="rId44"/>
-      <w:footerReference w:type="first" r:id="rId45"/>
+      <w:headerReference w:type="even" r:id="rId41"/>
+      <w:headerReference w:type="default" r:id="rId42"/>
+      <w:footerReference w:type="even" r:id="rId43"/>
+      <w:footerReference w:type="default" r:id="rId44"/>
+      <w:headerReference w:type="first" r:id="rId45"/>
+      <w:footerReference w:type="first" r:id="rId46"/>
       <w:pgSz w:w="12240" w:h="15840"/>
       <w:pgMar w:top="1440" w:right="1440" w:bottom="1440" w:left="1440" w:header="720" w:footer="720" w:gutter="0"/>
       <w:cols w:space="720"/>

</xml_diff>

<commit_message>
5.1.3 with TMDL based diff support
</commit_message>
<xml_diff>
--- a/AlmToolkit/Semantic Model Comparison and Merging with ALM Toolkit.docx
+++ b/AlmToolkit/Semantic Model Comparison and Merging with ALM Toolkit.docx
@@ -297,7 +297,7 @@
             </w:rPr>
             <w:fldChar w:fldCharType="separate"/>
           </w:r>
-          <w:hyperlink w:anchor="_Toc175586757" w:history="1">
+          <w:hyperlink w:anchor="_Toc176254302" w:history="1">
             <w:r>
               <w:rPr>
                 <w:rStyle w:val="Hyperlink"/>
@@ -324,7 +324,7 @@
                 <w:noProof/>
                 <w:webHidden/>
               </w:rPr>
-              <w:instrText xml:space="preserve"> PAGEREF _Toc175586757 \h </w:instrText>
+              <w:instrText xml:space="preserve"> PAGEREF _Toc176254302 \h </w:instrText>
             </w:r>
             <w:r>
               <w:rPr>
@@ -370,7 +370,7 @@
               <w14:ligatures w14:val="standardContextual"/>
             </w:rPr>
           </w:pPr>
-          <w:hyperlink w:anchor="_Toc175586758" w:history="1">
+          <w:hyperlink w:anchor="_Toc176254303" w:history="1">
             <w:r>
               <w:rPr>
                 <w:rStyle w:val="Hyperlink"/>
@@ -397,7 +397,7 @@
                 <w:noProof/>
                 <w:webHidden/>
               </w:rPr>
-              <w:instrText xml:space="preserve"> PAGEREF _Toc175586758 \h </w:instrText>
+              <w:instrText xml:space="preserve"> PAGEREF _Toc176254303 \h </w:instrText>
             </w:r>
             <w:r>
               <w:rPr>
@@ -443,7 +443,7 @@
               <w14:ligatures w14:val="standardContextual"/>
             </w:rPr>
           </w:pPr>
-          <w:hyperlink w:anchor="_Toc175586759" w:history="1">
+          <w:hyperlink w:anchor="_Toc176254304" w:history="1">
             <w:r>
               <w:rPr>
                 <w:rStyle w:val="Hyperlink"/>
@@ -470,7 +470,7 @@
                 <w:noProof/>
                 <w:webHidden/>
               </w:rPr>
-              <w:instrText xml:space="preserve"> PAGEREF _Toc175586759 \h </w:instrText>
+              <w:instrText xml:space="preserve"> PAGEREF _Toc176254304 \h </w:instrText>
             </w:r>
             <w:r>
               <w:rPr>
@@ -516,7 +516,7 @@
               <w14:ligatures w14:val="standardContextual"/>
             </w:rPr>
           </w:pPr>
-          <w:hyperlink w:anchor="_Toc175586760" w:history="1">
+          <w:hyperlink w:anchor="_Toc176254305" w:history="1">
             <w:r>
               <w:rPr>
                 <w:rStyle w:val="Hyperlink"/>
@@ -543,7 +543,7 @@
                 <w:noProof/>
                 <w:webHidden/>
               </w:rPr>
-              <w:instrText xml:space="preserve"> PAGEREF _Toc175586760 \h </w:instrText>
+              <w:instrText xml:space="preserve"> PAGEREF _Toc176254305 \h </w:instrText>
             </w:r>
             <w:r>
               <w:rPr>
@@ -589,7 +589,7 @@
               <w14:ligatures w14:val="standardContextual"/>
             </w:rPr>
           </w:pPr>
-          <w:hyperlink w:anchor="_Toc175586761" w:history="1">
+          <w:hyperlink w:anchor="_Toc176254306" w:history="1">
             <w:r>
               <w:rPr>
                 <w:rStyle w:val="Hyperlink"/>
@@ -616,7 +616,7 @@
                 <w:noProof/>
                 <w:webHidden/>
               </w:rPr>
-              <w:instrText xml:space="preserve"> PAGEREF _Toc175586761 \h </w:instrText>
+              <w:instrText xml:space="preserve"> PAGEREF _Toc176254306 \h </w:instrText>
             </w:r>
             <w:r>
               <w:rPr>
@@ -662,7 +662,7 @@
               <w14:ligatures w14:val="standardContextual"/>
             </w:rPr>
           </w:pPr>
-          <w:hyperlink w:anchor="_Toc175586762" w:history="1">
+          <w:hyperlink w:anchor="_Toc176254307" w:history="1">
             <w:r>
               <w:rPr>
                 <w:rStyle w:val="Hyperlink"/>
@@ -689,7 +689,7 @@
                 <w:noProof/>
                 <w:webHidden/>
               </w:rPr>
-              <w:instrText xml:space="preserve"> PAGEREF _Toc175586762 \h </w:instrText>
+              <w:instrText xml:space="preserve"> PAGEREF _Toc176254307 \h </w:instrText>
             </w:r>
             <w:r>
               <w:rPr>
@@ -735,7 +735,7 @@
               <w14:ligatures w14:val="standardContextual"/>
             </w:rPr>
           </w:pPr>
-          <w:hyperlink w:anchor="_Toc175586763" w:history="1">
+          <w:hyperlink w:anchor="_Toc176254308" w:history="1">
             <w:r>
               <w:rPr>
                 <w:rStyle w:val="Hyperlink"/>
@@ -762,7 +762,7 @@
                 <w:noProof/>
                 <w:webHidden/>
               </w:rPr>
-              <w:instrText xml:space="preserve"> PAGEREF _Toc175586763 \h </w:instrText>
+              <w:instrText xml:space="preserve"> PAGEREF _Toc176254308 \h </w:instrText>
             </w:r>
             <w:r>
               <w:rPr>
@@ -808,7 +808,7 @@
               <w14:ligatures w14:val="standardContextual"/>
             </w:rPr>
           </w:pPr>
-          <w:hyperlink w:anchor="_Toc175586764" w:history="1">
+          <w:hyperlink w:anchor="_Toc176254309" w:history="1">
             <w:r>
               <w:rPr>
                 <w:rStyle w:val="Hyperlink"/>
@@ -835,7 +835,7 @@
                 <w:noProof/>
                 <w:webHidden/>
               </w:rPr>
-              <w:instrText xml:space="preserve"> PAGEREF _Toc175586764 \h </w:instrText>
+              <w:instrText xml:space="preserve"> PAGEREF _Toc176254309 \h </w:instrText>
             </w:r>
             <w:r>
               <w:rPr>
@@ -881,7 +881,7 @@
               <w14:ligatures w14:val="standardContextual"/>
             </w:rPr>
           </w:pPr>
-          <w:hyperlink w:anchor="_Toc175586765" w:history="1">
+          <w:hyperlink w:anchor="_Toc176254310" w:history="1">
             <w:r>
               <w:rPr>
                 <w:rStyle w:val="Hyperlink"/>
@@ -908,7 +908,7 @@
                 <w:noProof/>
                 <w:webHidden/>
               </w:rPr>
-              <w:instrText xml:space="preserve"> PAGEREF _Toc175586765 \h </w:instrText>
+              <w:instrText xml:space="preserve"> PAGEREF _Toc176254310 \h </w:instrText>
             </w:r>
             <w:r>
               <w:rPr>
@@ -954,7 +954,7 @@
               <w14:ligatures w14:val="standardContextual"/>
             </w:rPr>
           </w:pPr>
-          <w:hyperlink w:anchor="_Toc175586766" w:history="1">
+          <w:hyperlink w:anchor="_Toc176254311" w:history="1">
             <w:r>
               <w:rPr>
                 <w:rStyle w:val="Hyperlink"/>
@@ -981,7 +981,7 @@
                 <w:noProof/>
                 <w:webHidden/>
               </w:rPr>
-              <w:instrText xml:space="preserve"> PAGEREF _Toc175586766 \h </w:instrText>
+              <w:instrText xml:space="preserve"> PAGEREF _Toc176254311 \h </w:instrText>
             </w:r>
             <w:r>
               <w:rPr>
@@ -1002,6 +1002,444 @@
                 <w:webHidden/>
               </w:rPr>
               <w:t>9</w:t>
+            </w:r>
+            <w:r>
+              <w:rPr>
+                <w:noProof/>
+                <w:webHidden/>
+              </w:rPr>
+              <w:fldChar w:fldCharType="end"/>
+            </w:r>
+          </w:hyperlink>
+        </w:p>
+        <w:p>
+          <w:pPr>
+            <w:pStyle w:val="TOC2"/>
+            <w:tabs>
+              <w:tab w:val="right" w:leader="dot" w:pos="9350"/>
+            </w:tabs>
+            <w:rPr>
+              <w:rFonts w:eastAsiaTheme="minorEastAsia"/>
+              <w:noProof/>
+              <w:kern w:val="2"/>
+              <w:sz w:val="24"/>
+              <w:szCs w:val="24"/>
+              <w14:ligatures w14:val="standardContextual"/>
+            </w:rPr>
+          </w:pPr>
+          <w:hyperlink w:anchor="_Toc176254312" w:history="1">
+            <w:r>
+              <w:rPr>
+                <w:rStyle w:val="Hyperlink"/>
+                <w:noProof/>
+              </w:rPr>
+              <w:t>Script generation</w:t>
+            </w:r>
+            <w:r>
+              <w:rPr>
+                <w:noProof/>
+                <w:webHidden/>
+              </w:rPr>
+              <w:tab/>
+            </w:r>
+            <w:r>
+              <w:rPr>
+                <w:noProof/>
+                <w:webHidden/>
+              </w:rPr>
+              <w:fldChar w:fldCharType="begin"/>
+            </w:r>
+            <w:r>
+              <w:rPr>
+                <w:noProof/>
+                <w:webHidden/>
+              </w:rPr>
+              <w:instrText xml:space="preserve"> PAGEREF _Toc176254312 \h </w:instrText>
+            </w:r>
+            <w:r>
+              <w:rPr>
+                <w:noProof/>
+                <w:webHidden/>
+              </w:rPr>
+            </w:r>
+            <w:r>
+              <w:rPr>
+                <w:noProof/>
+                <w:webHidden/>
+              </w:rPr>
+              <w:fldChar w:fldCharType="separate"/>
+            </w:r>
+            <w:r>
+              <w:rPr>
+                <w:noProof/>
+                <w:webHidden/>
+              </w:rPr>
+              <w:t>10</w:t>
+            </w:r>
+            <w:r>
+              <w:rPr>
+                <w:noProof/>
+                <w:webHidden/>
+              </w:rPr>
+              <w:fldChar w:fldCharType="end"/>
+            </w:r>
+          </w:hyperlink>
+        </w:p>
+        <w:p>
+          <w:pPr>
+            <w:pStyle w:val="TOC2"/>
+            <w:tabs>
+              <w:tab w:val="right" w:leader="dot" w:pos="9350"/>
+            </w:tabs>
+            <w:rPr>
+              <w:rFonts w:eastAsiaTheme="minorEastAsia"/>
+              <w:noProof/>
+              <w:kern w:val="2"/>
+              <w:sz w:val="24"/>
+              <w:szCs w:val="24"/>
+              <w14:ligatures w14:val="standardContextual"/>
+            </w:rPr>
+          </w:pPr>
+          <w:hyperlink w:anchor="_Toc176254313" w:history="1">
+            <w:r>
+              <w:rPr>
+                <w:rStyle w:val="Hyperlink"/>
+                <w:noProof/>
+              </w:rPr>
+              <w:t>Report differences</w:t>
+            </w:r>
+            <w:r>
+              <w:rPr>
+                <w:noProof/>
+                <w:webHidden/>
+              </w:rPr>
+              <w:tab/>
+            </w:r>
+            <w:r>
+              <w:rPr>
+                <w:noProof/>
+                <w:webHidden/>
+              </w:rPr>
+              <w:fldChar w:fldCharType="begin"/>
+            </w:r>
+            <w:r>
+              <w:rPr>
+                <w:noProof/>
+                <w:webHidden/>
+              </w:rPr>
+              <w:instrText xml:space="preserve"> PAGEREF _Toc176254313 \h </w:instrText>
+            </w:r>
+            <w:r>
+              <w:rPr>
+                <w:noProof/>
+                <w:webHidden/>
+              </w:rPr>
+            </w:r>
+            <w:r>
+              <w:rPr>
+                <w:noProof/>
+                <w:webHidden/>
+              </w:rPr>
+              <w:fldChar w:fldCharType="separate"/>
+            </w:r>
+            <w:r>
+              <w:rPr>
+                <w:noProof/>
+                <w:webHidden/>
+              </w:rPr>
+              <w:t>11</w:t>
+            </w:r>
+            <w:r>
+              <w:rPr>
+                <w:noProof/>
+                <w:webHidden/>
+              </w:rPr>
+              <w:fldChar w:fldCharType="end"/>
+            </w:r>
+          </w:hyperlink>
+        </w:p>
+        <w:p>
+          <w:pPr>
+            <w:pStyle w:val="TOC2"/>
+            <w:tabs>
+              <w:tab w:val="right" w:leader="dot" w:pos="9350"/>
+            </w:tabs>
+            <w:rPr>
+              <w:rFonts w:eastAsiaTheme="minorEastAsia"/>
+              <w:noProof/>
+              <w:kern w:val="2"/>
+              <w:sz w:val="24"/>
+              <w:szCs w:val="24"/>
+              <w14:ligatures w14:val="standardContextual"/>
+            </w:rPr>
+          </w:pPr>
+          <w:hyperlink w:anchor="_Toc176254314" w:history="1">
+            <w:r>
+              <w:rPr>
+                <w:rStyle w:val="Hyperlink"/>
+                <w:noProof/>
+              </w:rPr>
+              <w:t>Update target</w:t>
+            </w:r>
+            <w:r>
+              <w:rPr>
+                <w:noProof/>
+                <w:webHidden/>
+              </w:rPr>
+              <w:tab/>
+            </w:r>
+            <w:r>
+              <w:rPr>
+                <w:noProof/>
+                <w:webHidden/>
+              </w:rPr>
+              <w:fldChar w:fldCharType="begin"/>
+            </w:r>
+            <w:r>
+              <w:rPr>
+                <w:noProof/>
+                <w:webHidden/>
+              </w:rPr>
+              <w:instrText xml:space="preserve"> PAGEREF _Toc176254314 \h </w:instrText>
+            </w:r>
+            <w:r>
+              <w:rPr>
+                <w:noProof/>
+                <w:webHidden/>
+              </w:rPr>
+            </w:r>
+            <w:r>
+              <w:rPr>
+                <w:noProof/>
+                <w:webHidden/>
+              </w:rPr>
+              <w:fldChar w:fldCharType="separate"/>
+            </w:r>
+            <w:r>
+              <w:rPr>
+                <w:noProof/>
+                <w:webHidden/>
+              </w:rPr>
+              <w:t>12</w:t>
+            </w:r>
+            <w:r>
+              <w:rPr>
+                <w:noProof/>
+                <w:webHidden/>
+              </w:rPr>
+              <w:fldChar w:fldCharType="end"/>
+            </w:r>
+          </w:hyperlink>
+        </w:p>
+        <w:p>
+          <w:pPr>
+            <w:pStyle w:val="TOC1"/>
+            <w:tabs>
+              <w:tab w:val="right" w:leader="dot" w:pos="9350"/>
+            </w:tabs>
+            <w:rPr>
+              <w:rFonts w:eastAsiaTheme="minorEastAsia"/>
+              <w:noProof/>
+              <w:kern w:val="2"/>
+              <w:sz w:val="24"/>
+              <w:szCs w:val="24"/>
+              <w14:ligatures w14:val="standardContextual"/>
+            </w:rPr>
+          </w:pPr>
+          <w:hyperlink w:anchor="_Toc176254315" w:history="1">
+            <w:r>
+              <w:rPr>
+                <w:rStyle w:val="Hyperlink"/>
+                <w:noProof/>
+              </w:rPr>
+              <w:t>Saving comparisons</w:t>
+            </w:r>
+            <w:r>
+              <w:rPr>
+                <w:noProof/>
+                <w:webHidden/>
+              </w:rPr>
+              <w:tab/>
+            </w:r>
+            <w:r>
+              <w:rPr>
+                <w:noProof/>
+                <w:webHidden/>
+              </w:rPr>
+              <w:fldChar w:fldCharType="begin"/>
+            </w:r>
+            <w:r>
+              <w:rPr>
+                <w:noProof/>
+                <w:webHidden/>
+              </w:rPr>
+              <w:instrText xml:space="preserve"> PAGEREF _Toc176254315 \h </w:instrText>
+            </w:r>
+            <w:r>
+              <w:rPr>
+                <w:noProof/>
+                <w:webHidden/>
+              </w:rPr>
+            </w:r>
+            <w:r>
+              <w:rPr>
+                <w:noProof/>
+                <w:webHidden/>
+              </w:rPr>
+              <w:fldChar w:fldCharType="separate"/>
+            </w:r>
+            <w:r>
+              <w:rPr>
+                <w:noProof/>
+                <w:webHidden/>
+              </w:rPr>
+              <w:t>13</w:t>
+            </w:r>
+            <w:r>
+              <w:rPr>
+                <w:noProof/>
+                <w:webHidden/>
+              </w:rPr>
+              <w:fldChar w:fldCharType="end"/>
+            </w:r>
+          </w:hyperlink>
+        </w:p>
+        <w:p>
+          <w:pPr>
+            <w:pStyle w:val="TOC1"/>
+            <w:tabs>
+              <w:tab w:val="right" w:leader="dot" w:pos="9350"/>
+            </w:tabs>
+            <w:rPr>
+              <w:rFonts w:eastAsiaTheme="minorEastAsia"/>
+              <w:noProof/>
+              <w:kern w:val="2"/>
+              <w:sz w:val="24"/>
+              <w:szCs w:val="24"/>
+              <w14:ligatures w14:val="standardContextual"/>
+            </w:rPr>
+          </w:pPr>
+          <w:hyperlink w:anchor="_Toc176254316" w:history="1">
+            <w:r>
+              <w:rPr>
+                <w:rStyle w:val="Hyperlink"/>
+                <w:noProof/>
+              </w:rPr>
+              <w:t>Comparison options</w:t>
+            </w:r>
+            <w:r>
+              <w:rPr>
+                <w:noProof/>
+                <w:webHidden/>
+              </w:rPr>
+              <w:tab/>
+            </w:r>
+            <w:r>
+              <w:rPr>
+                <w:noProof/>
+                <w:webHidden/>
+              </w:rPr>
+              <w:fldChar w:fldCharType="begin"/>
+            </w:r>
+            <w:r>
+              <w:rPr>
+                <w:noProof/>
+                <w:webHidden/>
+              </w:rPr>
+              <w:instrText xml:space="preserve"> PAGEREF _Toc176254316 \h </w:instrText>
+            </w:r>
+            <w:r>
+              <w:rPr>
+                <w:noProof/>
+                <w:webHidden/>
+              </w:rPr>
+            </w:r>
+            <w:r>
+              <w:rPr>
+                <w:noProof/>
+                <w:webHidden/>
+              </w:rPr>
+              <w:fldChar w:fldCharType="separate"/>
+            </w:r>
+            <w:r>
+              <w:rPr>
+                <w:noProof/>
+                <w:webHidden/>
+              </w:rPr>
+              <w:t>13</w:t>
+            </w:r>
+            <w:r>
+              <w:rPr>
+                <w:noProof/>
+                <w:webHidden/>
+              </w:rPr>
+              <w:fldChar w:fldCharType="end"/>
+            </w:r>
+          </w:hyperlink>
+        </w:p>
+        <w:p>
+          <w:pPr>
+            <w:pStyle w:val="TOC2"/>
+            <w:tabs>
+              <w:tab w:val="right" w:leader="dot" w:pos="9350"/>
+            </w:tabs>
+            <w:rPr>
+              <w:rFonts w:eastAsiaTheme="minorEastAsia"/>
+              <w:noProof/>
+              <w:kern w:val="2"/>
+              <w:sz w:val="24"/>
+              <w:szCs w:val="24"/>
+              <w14:ligatures w14:val="standardContextual"/>
+            </w:rPr>
+          </w:pPr>
+          <w:hyperlink w:anchor="_Toc176254317" w:history="1">
+            <w:r>
+              <w:rPr>
+                <w:rStyle w:val="Hyperlink"/>
+                <w:noProof/>
+              </w:rPr>
+              <w:t>Include perspectives</w:t>
+            </w:r>
+            <w:r>
+              <w:rPr>
+                <w:noProof/>
+                <w:webHidden/>
+              </w:rPr>
+              <w:tab/>
+            </w:r>
+            <w:r>
+              <w:rPr>
+                <w:noProof/>
+                <w:webHidden/>
+              </w:rPr>
+              <w:fldChar w:fldCharType="begin"/>
+            </w:r>
+            <w:r>
+              <w:rPr>
+                <w:noProof/>
+                <w:webHidden/>
+              </w:rPr>
+              <w:instrText xml:space="preserve"> PAGEREF _Toc176254317 \h </w:instrText>
+            </w:r>
+            <w:r>
+              <w:rPr>
+                <w:noProof/>
+                <w:webHidden/>
+              </w:rPr>
+            </w:r>
+            <w:r>
+              <w:rPr>
+                <w:noProof/>
+                <w:webHidden/>
+              </w:rPr>
+              <w:fldChar w:fldCharType="separate"/>
+            </w:r>
+            <w:r>
+              <w:rPr>
+                <w:noProof/>
+                <w:webHidden/>
+              </w:rPr>
+              <w:t>14</w:t>
             </w:r>
             <w:r>
               <w:rPr>
@@ -1027,13 +1465,13 @@
               <w14:ligatures w14:val="standardContextual"/>
             </w:rPr>
           </w:pPr>
-          <w:hyperlink w:anchor="_Toc175586767" w:history="1">
+          <w:hyperlink w:anchor="_Toc176254318" w:history="1">
             <w:r>
               <w:rPr>
                 <w:rStyle w:val="Hyperlink"/>
                 <w:noProof/>
               </w:rPr>
-              <w:t>Restrictions when the target is Power BI Desktop or PBIT file</w:t>
+              <w:t>For perspective updates, merge selections (not replace)</w:t>
             </w:r>
             <w:r>
               <w:rPr>
@@ -1054,7 +1492,7 @@
                 <w:noProof/>
                 <w:webHidden/>
               </w:rPr>
-              <w:instrText xml:space="preserve"> PAGEREF _Toc175586767 \h </w:instrText>
+              <w:instrText xml:space="preserve"> PAGEREF _Toc176254318 \h </w:instrText>
             </w:r>
             <w:r>
               <w:rPr>
@@ -1074,7 +1512,7 @@
                 <w:noProof/>
                 <w:webHidden/>
               </w:rPr>
-              <w:t>10</w:t>
+              <w:t>14</w:t>
             </w:r>
             <w:r>
               <w:rPr>
@@ -1100,13 +1538,13 @@
               <w14:ligatures w14:val="standardContextual"/>
             </w:rPr>
           </w:pPr>
-          <w:hyperlink w:anchor="_Toc175586768" w:history="1">
+          <w:hyperlink w:anchor="_Toc176254319" w:history="1">
             <w:r>
               <w:rPr>
                 <w:rStyle w:val="Hyperlink"/>
                 <w:noProof/>
               </w:rPr>
-              <w:t>Script generation</w:t>
+              <w:t>Include cultures</w:t>
             </w:r>
             <w:r>
               <w:rPr>
@@ -1127,7 +1565,7 @@
                 <w:noProof/>
                 <w:webHidden/>
               </w:rPr>
-              <w:instrText xml:space="preserve"> PAGEREF _Toc175586768 \h </w:instrText>
+              <w:instrText xml:space="preserve"> PAGEREF _Toc176254319 \h </w:instrText>
             </w:r>
             <w:r>
               <w:rPr>
@@ -1147,7 +1585,80 @@
                 <w:noProof/>
                 <w:webHidden/>
               </w:rPr>
-              <w:t>11</w:t>
+              <w:t>14</w:t>
+            </w:r>
+            <w:r>
+              <w:rPr>
+                <w:noProof/>
+                <w:webHidden/>
+              </w:rPr>
+              <w:fldChar w:fldCharType="end"/>
+            </w:r>
+          </w:hyperlink>
+        </w:p>
+        <w:p>
+          <w:pPr>
+            <w:pStyle w:val="TOC3"/>
+            <w:tabs>
+              <w:tab w:val="right" w:leader="dot" w:pos="9350"/>
+            </w:tabs>
+            <w:rPr>
+              <w:rFonts w:eastAsiaTheme="minorEastAsia"/>
+              <w:noProof/>
+              <w:kern w:val="2"/>
+              <w:sz w:val="24"/>
+              <w:szCs w:val="24"/>
+              <w14:ligatures w14:val="standardContextual"/>
+            </w:rPr>
+          </w:pPr>
+          <w:hyperlink w:anchor="_Toc176254320" w:history="1">
+            <w:r>
+              <w:rPr>
+                <w:rStyle w:val="Hyperlink"/>
+                <w:noProof/>
+              </w:rPr>
+              <w:t>For culture updates, merge translations (not replace)</w:t>
+            </w:r>
+            <w:r>
+              <w:rPr>
+                <w:noProof/>
+                <w:webHidden/>
+              </w:rPr>
+              <w:tab/>
+            </w:r>
+            <w:r>
+              <w:rPr>
+                <w:noProof/>
+                <w:webHidden/>
+              </w:rPr>
+              <w:fldChar w:fldCharType="begin"/>
+            </w:r>
+            <w:r>
+              <w:rPr>
+                <w:noProof/>
+                <w:webHidden/>
+              </w:rPr>
+              <w:instrText xml:space="preserve"> PAGEREF _Toc176254320 \h </w:instrText>
+            </w:r>
+            <w:r>
+              <w:rPr>
+                <w:noProof/>
+                <w:webHidden/>
+              </w:rPr>
+            </w:r>
+            <w:r>
+              <w:rPr>
+                <w:noProof/>
+                <w:webHidden/>
+              </w:rPr>
+              <w:fldChar w:fldCharType="separate"/>
+            </w:r>
+            <w:r>
+              <w:rPr>
+                <w:noProof/>
+                <w:webHidden/>
+              </w:rPr>
+              <w:t>14</w:t>
             </w:r>
             <w:r>
               <w:rPr>
@@ -1173,13 +1684,13 @@
               <w14:ligatures w14:val="standardContextual"/>
             </w:rPr>
           </w:pPr>
-          <w:hyperlink w:anchor="_Toc175586769" w:history="1">
+          <w:hyperlink w:anchor="_Toc176254321" w:history="1">
             <w:r>
               <w:rPr>
                 <w:rStyle w:val="Hyperlink"/>
                 <w:noProof/>
               </w:rPr>
-              <w:t>Report differences</w:t>
+              <w:t>Include roles</w:t>
             </w:r>
             <w:r>
               <w:rPr>
@@ -1200,7 +1711,7 @@
                 <w:noProof/>
                 <w:webHidden/>
               </w:rPr>
-              <w:instrText xml:space="preserve"> PAGEREF _Toc175586769 \h </w:instrText>
+              <w:instrText xml:space="preserve"> PAGEREF _Toc176254321 \h </w:instrText>
             </w:r>
             <w:r>
               <w:rPr>
@@ -1220,7 +1731,7 @@
                 <w:noProof/>
                 <w:webHidden/>
               </w:rPr>
-              <w:t>11</w:t>
+              <w:t>14</w:t>
             </w:r>
             <w:r>
               <w:rPr>
@@ -1246,13 +1757,13 @@
               <w14:ligatures w14:val="standardContextual"/>
             </w:rPr>
           </w:pPr>
-          <w:hyperlink w:anchor="_Toc175586770" w:history="1">
+          <w:hyperlink w:anchor="_Toc176254322" w:history="1">
             <w:r>
               <w:rPr>
                 <w:rStyle w:val="Hyperlink"/>
                 <w:noProof/>
               </w:rPr>
-              <w:t>Update target</w:t>
+              <w:t>Use TMSL (not TMDL) for comparison</w:t>
             </w:r>
             <w:r>
               <w:rPr>
@@ -1273,7 +1784,7 @@
                 <w:noProof/>
                 <w:webHidden/>
               </w:rPr>
-              <w:instrText xml:space="preserve"> PAGEREF _Toc175586770 \h </w:instrText>
+              <w:instrText xml:space="preserve"> PAGEREF _Toc176254322 \h </w:instrText>
             </w:r>
             <w:r>
               <w:rPr>
@@ -1293,7 +1804,810 @@
                 <w:noProof/>
                 <w:webHidden/>
               </w:rPr>
-              <w:t>12</w:t>
+              <w:t>15</w:t>
+            </w:r>
+            <w:r>
+              <w:rPr>
+                <w:noProof/>
+                <w:webHidden/>
+              </w:rPr>
+              <w:fldChar w:fldCharType="end"/>
+            </w:r>
+          </w:hyperlink>
+        </w:p>
+        <w:p>
+          <w:pPr>
+            <w:pStyle w:val="TOC2"/>
+            <w:tabs>
+              <w:tab w:val="right" w:leader="dot" w:pos="9350"/>
+            </w:tabs>
+            <w:rPr>
+              <w:rFonts w:eastAsiaTheme="minorEastAsia"/>
+              <w:noProof/>
+              <w:kern w:val="2"/>
+              <w:sz w:val="24"/>
+              <w:szCs w:val="24"/>
+              <w14:ligatures w14:val="standardContextual"/>
+            </w:rPr>
+          </w:pPr>
+          <w:hyperlink w:anchor="_Toc176254323" w:history="1">
+            <w:r>
+              <w:rPr>
+                <w:rStyle w:val="Hyperlink"/>
+                <w:noProof/>
+              </w:rPr>
+              <w:t>Consider partitions when comparing tables</w:t>
+            </w:r>
+            <w:r>
+              <w:rPr>
+                <w:noProof/>
+                <w:webHidden/>
+              </w:rPr>
+              <w:tab/>
+            </w:r>
+            <w:r>
+              <w:rPr>
+                <w:noProof/>
+                <w:webHidden/>
+              </w:rPr>
+              <w:fldChar w:fldCharType="begin"/>
+            </w:r>
+            <w:r>
+              <w:rPr>
+                <w:noProof/>
+                <w:webHidden/>
+              </w:rPr>
+              <w:instrText xml:space="preserve"> PAGEREF _Toc176254323 \h </w:instrText>
+            </w:r>
+            <w:r>
+              <w:rPr>
+                <w:noProof/>
+                <w:webHidden/>
+              </w:rPr>
+            </w:r>
+            <w:r>
+              <w:rPr>
+                <w:noProof/>
+                <w:webHidden/>
+              </w:rPr>
+              <w:fldChar w:fldCharType="separate"/>
+            </w:r>
+            <w:r>
+              <w:rPr>
+                <w:noProof/>
+                <w:webHidden/>
+              </w:rPr>
+              <w:t>15</w:t>
+            </w:r>
+            <w:r>
+              <w:rPr>
+                <w:noProof/>
+                <w:webHidden/>
+              </w:rPr>
+              <w:fldChar w:fldCharType="end"/>
+            </w:r>
+          </w:hyperlink>
+        </w:p>
+        <w:p>
+          <w:pPr>
+            <w:pStyle w:val="TOC2"/>
+            <w:tabs>
+              <w:tab w:val="right" w:leader="dot" w:pos="9350"/>
+            </w:tabs>
+            <w:rPr>
+              <w:rFonts w:eastAsiaTheme="minorEastAsia"/>
+              <w:noProof/>
+              <w:kern w:val="2"/>
+              <w:sz w:val="24"/>
+              <w:szCs w:val="24"/>
+              <w14:ligatures w14:val="standardContextual"/>
+            </w:rPr>
+          </w:pPr>
+          <w:hyperlink w:anchor="_Toc176254324" w:history="1">
+            <w:r>
+              <w:rPr>
+                <w:rStyle w:val="Hyperlink"/>
+                <w:noProof/>
+              </w:rPr>
+              <w:t>Consider annotations when comparing</w:t>
+            </w:r>
+            <w:r>
+              <w:rPr>
+                <w:noProof/>
+                <w:webHidden/>
+              </w:rPr>
+              <w:tab/>
+            </w:r>
+            <w:r>
+              <w:rPr>
+                <w:noProof/>
+                <w:webHidden/>
+              </w:rPr>
+              <w:fldChar w:fldCharType="begin"/>
+            </w:r>
+            <w:r>
+              <w:rPr>
+                <w:noProof/>
+                <w:webHidden/>
+              </w:rPr>
+              <w:instrText xml:space="preserve"> PAGEREF _Toc176254324 \h </w:instrText>
+            </w:r>
+            <w:r>
+              <w:rPr>
+                <w:noProof/>
+                <w:webHidden/>
+              </w:rPr>
+            </w:r>
+            <w:r>
+              <w:rPr>
+                <w:noProof/>
+                <w:webHidden/>
+              </w:rPr>
+              <w:fldChar w:fldCharType="separate"/>
+            </w:r>
+            <w:r>
+              <w:rPr>
+                <w:noProof/>
+                <w:webHidden/>
+              </w:rPr>
+              <w:t>15</w:t>
+            </w:r>
+            <w:r>
+              <w:rPr>
+                <w:noProof/>
+                <w:webHidden/>
+              </w:rPr>
+              <w:fldChar w:fldCharType="end"/>
+            </w:r>
+          </w:hyperlink>
+        </w:p>
+        <w:p>
+          <w:pPr>
+            <w:pStyle w:val="TOC2"/>
+            <w:tabs>
+              <w:tab w:val="right" w:leader="dot" w:pos="9350"/>
+            </w:tabs>
+            <w:rPr>
+              <w:rFonts w:eastAsiaTheme="minorEastAsia"/>
+              <w:noProof/>
+              <w:kern w:val="2"/>
+              <w:sz w:val="24"/>
+              <w:szCs w:val="24"/>
+              <w14:ligatures w14:val="standardContextual"/>
+            </w:rPr>
+          </w:pPr>
+          <w:hyperlink w:anchor="_Toc176254325" w:history="1">
+            <w:r>
+              <w:rPr>
+                <w:rStyle w:val="Hyperlink"/>
+                <w:noProof/>
+              </w:rPr>
+              <w:t>Consider LineageTag when comparing</w:t>
+            </w:r>
+            <w:r>
+              <w:rPr>
+                <w:noProof/>
+                <w:webHidden/>
+              </w:rPr>
+              <w:tab/>
+            </w:r>
+            <w:r>
+              <w:rPr>
+                <w:noProof/>
+                <w:webHidden/>
+              </w:rPr>
+              <w:fldChar w:fldCharType="begin"/>
+            </w:r>
+            <w:r>
+              <w:rPr>
+                <w:noProof/>
+                <w:webHidden/>
+              </w:rPr>
+              <w:instrText xml:space="preserve"> PAGEREF _Toc176254325 \h </w:instrText>
+            </w:r>
+            <w:r>
+              <w:rPr>
+                <w:noProof/>
+                <w:webHidden/>
+              </w:rPr>
+            </w:r>
+            <w:r>
+              <w:rPr>
+                <w:noProof/>
+                <w:webHidden/>
+              </w:rPr>
+              <w:fldChar w:fldCharType="separate"/>
+            </w:r>
+            <w:r>
+              <w:rPr>
+                <w:noProof/>
+                <w:webHidden/>
+              </w:rPr>
+              <w:t>15</w:t>
+            </w:r>
+            <w:r>
+              <w:rPr>
+                <w:noProof/>
+                <w:webHidden/>
+              </w:rPr>
+              <w:fldChar w:fldCharType="end"/>
+            </w:r>
+          </w:hyperlink>
+        </w:p>
+        <w:p>
+          <w:pPr>
+            <w:pStyle w:val="TOC2"/>
+            <w:tabs>
+              <w:tab w:val="right" w:leader="dot" w:pos="9350"/>
+            </w:tabs>
+            <w:rPr>
+              <w:rFonts w:eastAsiaTheme="minorEastAsia"/>
+              <w:noProof/>
+              <w:kern w:val="2"/>
+              <w:sz w:val="24"/>
+              <w:szCs w:val="24"/>
+              <w14:ligatures w14:val="standardContextual"/>
+            </w:rPr>
+          </w:pPr>
+          <w:hyperlink w:anchor="_Toc176254326" w:history="1">
+            <w:r>
+              <w:rPr>
+                <w:rStyle w:val="Hyperlink"/>
+                <w:noProof/>
+              </w:rPr>
+              <w:t>For table updates, retain partitions</w:t>
+            </w:r>
+            <w:r>
+              <w:rPr>
+                <w:noProof/>
+                <w:webHidden/>
+              </w:rPr>
+              <w:tab/>
+            </w:r>
+            <w:r>
+              <w:rPr>
+                <w:noProof/>
+                <w:webHidden/>
+              </w:rPr>
+              <w:fldChar w:fldCharType="begin"/>
+            </w:r>
+            <w:r>
+              <w:rPr>
+                <w:noProof/>
+                <w:webHidden/>
+              </w:rPr>
+              <w:instrText xml:space="preserve"> PAGEREF _Toc176254326 \h </w:instrText>
+            </w:r>
+            <w:r>
+              <w:rPr>
+                <w:noProof/>
+                <w:webHidden/>
+              </w:rPr>
+            </w:r>
+            <w:r>
+              <w:rPr>
+                <w:noProof/>
+                <w:webHidden/>
+              </w:rPr>
+              <w:fldChar w:fldCharType="separate"/>
+            </w:r>
+            <w:r>
+              <w:rPr>
+                <w:noProof/>
+                <w:webHidden/>
+              </w:rPr>
+              <w:t>15</w:t>
+            </w:r>
+            <w:r>
+              <w:rPr>
+                <w:noProof/>
+                <w:webHidden/>
+              </w:rPr>
+              <w:fldChar w:fldCharType="end"/>
+            </w:r>
+          </w:hyperlink>
+        </w:p>
+        <w:p>
+          <w:pPr>
+            <w:pStyle w:val="TOC3"/>
+            <w:tabs>
+              <w:tab w:val="right" w:leader="dot" w:pos="9350"/>
+            </w:tabs>
+            <w:rPr>
+              <w:rFonts w:eastAsiaTheme="minorEastAsia"/>
+              <w:noProof/>
+              <w:kern w:val="2"/>
+              <w:sz w:val="24"/>
+              <w:szCs w:val="24"/>
+              <w14:ligatures w14:val="standardContextual"/>
+            </w:rPr>
+          </w:pPr>
+          <w:hyperlink w:anchor="_Toc176254327" w:history="1">
+            <w:r>
+              <w:rPr>
+                <w:rStyle w:val="Hyperlink"/>
+                <w:noProof/>
+              </w:rPr>
+              <w:t>Retain only refresh-policy based partitions</w:t>
+            </w:r>
+            <w:r>
+              <w:rPr>
+                <w:noProof/>
+                <w:webHidden/>
+              </w:rPr>
+              <w:tab/>
+            </w:r>
+            <w:r>
+              <w:rPr>
+                <w:noProof/>
+                <w:webHidden/>
+              </w:rPr>
+              <w:fldChar w:fldCharType="begin"/>
+            </w:r>
+            <w:r>
+              <w:rPr>
+                <w:noProof/>
+                <w:webHidden/>
+              </w:rPr>
+              <w:instrText xml:space="preserve"> PAGEREF _Toc176254327 \h </w:instrText>
+            </w:r>
+            <w:r>
+              <w:rPr>
+                <w:noProof/>
+                <w:webHidden/>
+              </w:rPr>
+            </w:r>
+            <w:r>
+              <w:rPr>
+                <w:noProof/>
+                <w:webHidden/>
+              </w:rPr>
+              <w:fldChar w:fldCharType="separate"/>
+            </w:r>
+            <w:r>
+              <w:rPr>
+                <w:noProof/>
+                <w:webHidden/>
+              </w:rPr>
+              <w:t>15</w:t>
+            </w:r>
+            <w:r>
+              <w:rPr>
+                <w:noProof/>
+                <w:webHidden/>
+              </w:rPr>
+              <w:fldChar w:fldCharType="end"/>
+            </w:r>
+          </w:hyperlink>
+        </w:p>
+        <w:p>
+          <w:pPr>
+            <w:pStyle w:val="TOC2"/>
+            <w:tabs>
+              <w:tab w:val="right" w:leader="dot" w:pos="9350"/>
+            </w:tabs>
+            <w:rPr>
+              <w:rFonts w:eastAsiaTheme="minorEastAsia"/>
+              <w:noProof/>
+              <w:kern w:val="2"/>
+              <w:sz w:val="24"/>
+              <w:szCs w:val="24"/>
+              <w14:ligatures w14:val="standardContextual"/>
+            </w:rPr>
+          </w:pPr>
+          <w:hyperlink w:anchor="_Toc176254328" w:history="1">
+            <w:r>
+              <w:rPr>
+                <w:rStyle w:val="Hyperlink"/>
+                <w:noProof/>
+              </w:rPr>
+              <w:t>For table updates, retain refresh policy</w:t>
+            </w:r>
+            <w:r>
+              <w:rPr>
+                <w:noProof/>
+                <w:webHidden/>
+              </w:rPr>
+              <w:tab/>
+            </w:r>
+            <w:r>
+              <w:rPr>
+                <w:noProof/>
+                <w:webHidden/>
+              </w:rPr>
+              <w:fldChar w:fldCharType="begin"/>
+            </w:r>
+            <w:r>
+              <w:rPr>
+                <w:noProof/>
+                <w:webHidden/>
+              </w:rPr>
+              <w:instrText xml:space="preserve"> PAGEREF _Toc176254328 \h </w:instrText>
+            </w:r>
+            <w:r>
+              <w:rPr>
+                <w:noProof/>
+                <w:webHidden/>
+              </w:rPr>
+            </w:r>
+            <w:r>
+              <w:rPr>
+                <w:noProof/>
+                <w:webHidden/>
+              </w:rPr>
+              <w:fldChar w:fldCharType="separate"/>
+            </w:r>
+            <w:r>
+              <w:rPr>
+                <w:noProof/>
+                <w:webHidden/>
+              </w:rPr>
+              <w:t>15</w:t>
+            </w:r>
+            <w:r>
+              <w:rPr>
+                <w:noProof/>
+                <w:webHidden/>
+              </w:rPr>
+              <w:fldChar w:fldCharType="end"/>
+            </w:r>
+          </w:hyperlink>
+        </w:p>
+        <w:p>
+          <w:pPr>
+            <w:pStyle w:val="TOC2"/>
+            <w:tabs>
+              <w:tab w:val="right" w:leader="dot" w:pos="9350"/>
+            </w:tabs>
+            <w:rPr>
+              <w:rFonts w:eastAsiaTheme="minorEastAsia"/>
+              <w:noProof/>
+              <w:kern w:val="2"/>
+              <w:sz w:val="24"/>
+              <w:szCs w:val="24"/>
+              <w14:ligatures w14:val="standardContextual"/>
+            </w:rPr>
+          </w:pPr>
+          <w:hyperlink w:anchor="_Toc176254329" w:history="1">
+            <w:r>
+              <w:rPr>
+                <w:rStyle w:val="Hyperlink"/>
+                <w:noProof/>
+              </w:rPr>
+              <w:t>For table updates, retain storage mode</w:t>
+            </w:r>
+            <w:r>
+              <w:rPr>
+                <w:noProof/>
+                <w:webHidden/>
+              </w:rPr>
+              <w:tab/>
+            </w:r>
+            <w:r>
+              <w:rPr>
+                <w:noProof/>
+                <w:webHidden/>
+              </w:rPr>
+              <w:fldChar w:fldCharType="begin"/>
+            </w:r>
+            <w:r>
+              <w:rPr>
+                <w:noProof/>
+                <w:webHidden/>
+              </w:rPr>
+              <w:instrText xml:space="preserve"> PAGEREF _Toc176254329 \h </w:instrText>
+            </w:r>
+            <w:r>
+              <w:rPr>
+                <w:noProof/>
+                <w:webHidden/>
+              </w:rPr>
+            </w:r>
+            <w:r>
+              <w:rPr>
+                <w:noProof/>
+                <w:webHidden/>
+              </w:rPr>
+              <w:fldChar w:fldCharType="separate"/>
+            </w:r>
+            <w:r>
+              <w:rPr>
+                <w:noProof/>
+                <w:webHidden/>
+              </w:rPr>
+              <w:t>15</w:t>
+            </w:r>
+            <w:r>
+              <w:rPr>
+                <w:noProof/>
+                <w:webHidden/>
+              </w:rPr>
+              <w:fldChar w:fldCharType="end"/>
+            </w:r>
+          </w:hyperlink>
+        </w:p>
+        <w:p>
+          <w:pPr>
+            <w:pStyle w:val="TOC2"/>
+            <w:tabs>
+              <w:tab w:val="right" w:leader="dot" w:pos="9350"/>
+            </w:tabs>
+            <w:rPr>
+              <w:rFonts w:eastAsiaTheme="minorEastAsia"/>
+              <w:noProof/>
+              <w:kern w:val="2"/>
+              <w:sz w:val="24"/>
+              <w:szCs w:val="24"/>
+              <w14:ligatures w14:val="standardContextual"/>
+            </w:rPr>
+          </w:pPr>
+          <w:hyperlink w:anchor="_Toc176254330" w:history="1">
+            <w:r>
+              <w:rPr>
+                <w:rStyle w:val="Hyperlink"/>
+                <w:noProof/>
+              </w:rPr>
+              <w:t>Display warnings for measure dependencies (DAX reference to missing measure/column)</w:t>
+            </w:r>
+            <w:r>
+              <w:rPr>
+                <w:noProof/>
+                <w:webHidden/>
+              </w:rPr>
+              <w:tab/>
+            </w:r>
+            <w:r>
+              <w:rPr>
+                <w:noProof/>
+                <w:webHidden/>
+              </w:rPr>
+              <w:fldChar w:fldCharType="begin"/>
+            </w:r>
+            <w:r>
+              <w:rPr>
+                <w:noProof/>
+                <w:webHidden/>
+              </w:rPr>
+              <w:instrText xml:space="preserve"> PAGEREF _Toc176254330 \h </w:instrText>
+            </w:r>
+            <w:r>
+              <w:rPr>
+                <w:noProof/>
+                <w:webHidden/>
+              </w:rPr>
+            </w:r>
+            <w:r>
+              <w:rPr>
+                <w:noProof/>
+                <w:webHidden/>
+              </w:rPr>
+              <w:fldChar w:fldCharType="separate"/>
+            </w:r>
+            <w:r>
+              <w:rPr>
+                <w:noProof/>
+                <w:webHidden/>
+              </w:rPr>
+              <w:t>15</w:t>
+            </w:r>
+            <w:r>
+              <w:rPr>
+                <w:noProof/>
+                <w:webHidden/>
+              </w:rPr>
+              <w:fldChar w:fldCharType="end"/>
+            </w:r>
+          </w:hyperlink>
+        </w:p>
+        <w:p>
+          <w:pPr>
+            <w:pStyle w:val="TOC2"/>
+            <w:tabs>
+              <w:tab w:val="right" w:leader="dot" w:pos="9350"/>
+            </w:tabs>
+            <w:rPr>
+              <w:rFonts w:eastAsiaTheme="minorEastAsia"/>
+              <w:noProof/>
+              <w:kern w:val="2"/>
+              <w:sz w:val="24"/>
+              <w:szCs w:val="24"/>
+              <w14:ligatures w14:val="standardContextual"/>
+            </w:rPr>
+          </w:pPr>
+          <w:hyperlink w:anchor="_Toc176254331" w:history="1">
+            <w:r>
+              <w:rPr>
+                <w:rStyle w:val="Hyperlink"/>
+                <w:noProof/>
+              </w:rPr>
+              <w:t>Database deployment</w:t>
+            </w:r>
+            <w:r>
+              <w:rPr>
+                <w:noProof/>
+                <w:webHidden/>
+              </w:rPr>
+              <w:tab/>
+            </w:r>
+            <w:r>
+              <w:rPr>
+                <w:noProof/>
+                <w:webHidden/>
+              </w:rPr>
+              <w:fldChar w:fldCharType="begin"/>
+            </w:r>
+            <w:r>
+              <w:rPr>
+                <w:noProof/>
+                <w:webHidden/>
+              </w:rPr>
+              <w:instrText xml:space="preserve"> PAGEREF _Toc176254331 \h </w:instrText>
+            </w:r>
+            <w:r>
+              <w:rPr>
+                <w:noProof/>
+                <w:webHidden/>
+              </w:rPr>
+            </w:r>
+            <w:r>
+              <w:rPr>
+                <w:noProof/>
+                <w:webHidden/>
+              </w:rPr>
+              <w:fldChar w:fldCharType="separate"/>
+            </w:r>
+            <w:r>
+              <w:rPr>
+                <w:noProof/>
+                <w:webHidden/>
+              </w:rPr>
+              <w:t>15</w:t>
+            </w:r>
+            <w:r>
+              <w:rPr>
+                <w:noProof/>
+                <w:webHidden/>
+              </w:rPr>
+              <w:fldChar w:fldCharType="end"/>
+            </w:r>
+          </w:hyperlink>
+        </w:p>
+        <w:p>
+          <w:pPr>
+            <w:pStyle w:val="TOC3"/>
+            <w:tabs>
+              <w:tab w:val="right" w:leader="dot" w:pos="9350"/>
+            </w:tabs>
+            <w:rPr>
+              <w:rFonts w:eastAsiaTheme="minorEastAsia"/>
+              <w:noProof/>
+              <w:kern w:val="2"/>
+              <w:sz w:val="24"/>
+              <w:szCs w:val="24"/>
+              <w14:ligatures w14:val="standardContextual"/>
+            </w:rPr>
+          </w:pPr>
+          <w:hyperlink w:anchor="_Toc176254332" w:history="1">
+            <w:r>
+              <w:rPr>
+                <w:rStyle w:val="Hyperlink"/>
+                <w:noProof/>
+              </w:rPr>
+              <w:t>Processing option</w:t>
+            </w:r>
+            <w:r>
+              <w:rPr>
+                <w:noProof/>
+                <w:webHidden/>
+              </w:rPr>
+              <w:tab/>
+            </w:r>
+            <w:r>
+              <w:rPr>
+                <w:noProof/>
+                <w:webHidden/>
+              </w:rPr>
+              <w:fldChar w:fldCharType="begin"/>
+            </w:r>
+            <w:r>
+              <w:rPr>
+                <w:noProof/>
+                <w:webHidden/>
+              </w:rPr>
+              <w:instrText xml:space="preserve"> PAGEREF _Toc176254332 \h </w:instrText>
+            </w:r>
+            <w:r>
+              <w:rPr>
+                <w:noProof/>
+                <w:webHidden/>
+              </w:rPr>
+            </w:r>
+            <w:r>
+              <w:rPr>
+                <w:noProof/>
+                <w:webHidden/>
+              </w:rPr>
+              <w:fldChar w:fldCharType="separate"/>
+            </w:r>
+            <w:r>
+              <w:rPr>
+                <w:noProof/>
+                <w:webHidden/>
+              </w:rPr>
+              <w:t>15</w:t>
+            </w:r>
+            <w:r>
+              <w:rPr>
+                <w:noProof/>
+                <w:webHidden/>
+              </w:rPr>
+              <w:fldChar w:fldCharType="end"/>
+            </w:r>
+          </w:hyperlink>
+        </w:p>
+        <w:p>
+          <w:pPr>
+            <w:pStyle w:val="TOC3"/>
+            <w:tabs>
+              <w:tab w:val="right" w:leader="dot" w:pos="9350"/>
+            </w:tabs>
+            <w:rPr>
+              <w:rFonts w:eastAsiaTheme="minorEastAsia"/>
+              <w:noProof/>
+              <w:kern w:val="2"/>
+              <w:sz w:val="24"/>
+              <w:szCs w:val="24"/>
+              <w14:ligatures w14:val="standardContextual"/>
+            </w:rPr>
+          </w:pPr>
+          <w:hyperlink w:anchor="_Toc176254333" w:history="1">
+            <w:r>
+              <w:rPr>
+                <w:rStyle w:val="Hyperlink"/>
+                <w:noProof/>
+              </w:rPr>
+              <w:t>Process only affected tables</w:t>
+            </w:r>
+            <w:r>
+              <w:rPr>
+                <w:noProof/>
+                <w:webHidden/>
+              </w:rPr>
+              <w:tab/>
+            </w:r>
+            <w:r>
+              <w:rPr>
+                <w:noProof/>
+                <w:webHidden/>
+              </w:rPr>
+              <w:fldChar w:fldCharType="begin"/>
+            </w:r>
+            <w:r>
+              <w:rPr>
+                <w:noProof/>
+                <w:webHidden/>
+              </w:rPr>
+              <w:instrText xml:space="preserve"> PAGEREF _Toc176254333 \h </w:instrText>
+            </w:r>
+            <w:r>
+              <w:rPr>
+                <w:noProof/>
+                <w:webHidden/>
+              </w:rPr>
+            </w:r>
+            <w:r>
+              <w:rPr>
+                <w:noProof/>
+                <w:webHidden/>
+              </w:rPr>
+              <w:fldChar w:fldCharType="separate"/>
+            </w:r>
+            <w:r>
+              <w:rPr>
+                <w:noProof/>
+                <w:webHidden/>
+              </w:rPr>
+              <w:t>16</w:t>
             </w:r>
             <w:r>
               <w:rPr>
@@ -1319,13 +2633,13 @@
               <w14:ligatures w14:val="standardContextual"/>
             </w:rPr>
           </w:pPr>
-          <w:hyperlink w:anchor="_Toc175586771" w:history="1">
+          <w:hyperlink w:anchor="_Toc176254334" w:history="1">
             <w:r>
               <w:rPr>
                 <w:rStyle w:val="Hyperlink"/>
                 <w:noProof/>
               </w:rPr>
-              <w:t>Saving comparisons</w:t>
+              <w:t>Command-line execution</w:t>
             </w:r>
             <w:r>
               <w:rPr>
@@ -1346,7 +2660,7 @@
                 <w:noProof/>
                 <w:webHidden/>
               </w:rPr>
-              <w:instrText xml:space="preserve"> PAGEREF _Toc175586771 \h </w:instrText>
+              <w:instrText xml:space="preserve"> PAGEREF _Toc176254334 \h </w:instrText>
             </w:r>
             <w:r>
               <w:rPr>
@@ -1366,7 +2680,372 @@
                 <w:noProof/>
                 <w:webHidden/>
               </w:rPr>
-              <w:t>13</w:t>
+              <w:t>16</w:t>
+            </w:r>
+            <w:r>
+              <w:rPr>
+                <w:noProof/>
+                <w:webHidden/>
+              </w:rPr>
+              <w:fldChar w:fldCharType="end"/>
+            </w:r>
+          </w:hyperlink>
+        </w:p>
+        <w:p>
+          <w:pPr>
+            <w:pStyle w:val="TOC2"/>
+            <w:tabs>
+              <w:tab w:val="right" w:leader="dot" w:pos="9350"/>
+            </w:tabs>
+            <w:rPr>
+              <w:rFonts w:eastAsiaTheme="minorEastAsia"/>
+              <w:noProof/>
+              <w:kern w:val="2"/>
+              <w:sz w:val="24"/>
+              <w:szCs w:val="24"/>
+              <w14:ligatures w14:val="standardContextual"/>
+            </w:rPr>
+          </w:pPr>
+          <w:hyperlink w:anchor="_Toc176254335" w:history="1">
+            <w:r>
+              <w:rPr>
+                <w:rStyle w:val="Hyperlink"/>
+                <w:noProof/>
+              </w:rPr>
+              <w:t>Syntax</w:t>
+            </w:r>
+            <w:r>
+              <w:rPr>
+                <w:noProof/>
+                <w:webHidden/>
+              </w:rPr>
+              <w:tab/>
+            </w:r>
+            <w:r>
+              <w:rPr>
+                <w:noProof/>
+                <w:webHidden/>
+              </w:rPr>
+              <w:fldChar w:fldCharType="begin"/>
+            </w:r>
+            <w:r>
+              <w:rPr>
+                <w:noProof/>
+                <w:webHidden/>
+              </w:rPr>
+              <w:instrText xml:space="preserve"> PAGEREF _Toc176254335 \h </w:instrText>
+            </w:r>
+            <w:r>
+              <w:rPr>
+                <w:noProof/>
+                <w:webHidden/>
+              </w:rPr>
+            </w:r>
+            <w:r>
+              <w:rPr>
+                <w:noProof/>
+                <w:webHidden/>
+              </w:rPr>
+              <w:fldChar w:fldCharType="separate"/>
+            </w:r>
+            <w:r>
+              <w:rPr>
+                <w:noProof/>
+                <w:webHidden/>
+              </w:rPr>
+              <w:t>16</w:t>
+            </w:r>
+            <w:r>
+              <w:rPr>
+                <w:noProof/>
+                <w:webHidden/>
+              </w:rPr>
+              <w:fldChar w:fldCharType="end"/>
+            </w:r>
+          </w:hyperlink>
+        </w:p>
+        <w:p>
+          <w:pPr>
+            <w:pStyle w:val="TOC2"/>
+            <w:tabs>
+              <w:tab w:val="right" w:leader="dot" w:pos="9350"/>
+            </w:tabs>
+            <w:rPr>
+              <w:rFonts w:eastAsiaTheme="minorEastAsia"/>
+              <w:noProof/>
+              <w:kern w:val="2"/>
+              <w:sz w:val="24"/>
+              <w:szCs w:val="24"/>
+              <w14:ligatures w14:val="standardContextual"/>
+            </w:rPr>
+          </w:pPr>
+          <w:hyperlink w:anchor="_Toc176254336" w:history="1">
+            <w:r>
+              <w:rPr>
+                <w:rStyle w:val="Hyperlink"/>
+                <w:noProof/>
+              </w:rPr>
+              <w:t>Arguments</w:t>
+            </w:r>
+            <w:r>
+              <w:rPr>
+                <w:noProof/>
+                <w:webHidden/>
+              </w:rPr>
+              <w:tab/>
+            </w:r>
+            <w:r>
+              <w:rPr>
+                <w:noProof/>
+                <w:webHidden/>
+              </w:rPr>
+              <w:fldChar w:fldCharType="begin"/>
+            </w:r>
+            <w:r>
+              <w:rPr>
+                <w:noProof/>
+                <w:webHidden/>
+              </w:rPr>
+              <w:instrText xml:space="preserve"> PAGEREF _Toc176254336 \h </w:instrText>
+            </w:r>
+            <w:r>
+              <w:rPr>
+                <w:noProof/>
+                <w:webHidden/>
+              </w:rPr>
+            </w:r>
+            <w:r>
+              <w:rPr>
+                <w:noProof/>
+                <w:webHidden/>
+              </w:rPr>
+              <w:fldChar w:fldCharType="separate"/>
+            </w:r>
+            <w:r>
+              <w:rPr>
+                <w:noProof/>
+                <w:webHidden/>
+              </w:rPr>
+              <w:t>16</w:t>
+            </w:r>
+            <w:r>
+              <w:rPr>
+                <w:noProof/>
+                <w:webHidden/>
+              </w:rPr>
+              <w:fldChar w:fldCharType="end"/>
+            </w:r>
+          </w:hyperlink>
+        </w:p>
+        <w:p>
+          <w:pPr>
+            <w:pStyle w:val="TOC3"/>
+            <w:tabs>
+              <w:tab w:val="right" w:leader="dot" w:pos="9350"/>
+            </w:tabs>
+            <w:rPr>
+              <w:rFonts w:eastAsiaTheme="minorEastAsia"/>
+              <w:noProof/>
+              <w:kern w:val="2"/>
+              <w:sz w:val="24"/>
+              <w:szCs w:val="24"/>
+              <w14:ligatures w14:val="standardContextual"/>
+            </w:rPr>
+          </w:pPr>
+          <w:hyperlink w:anchor="_Toc176254337" w:history="1">
+            <w:r>
+              <w:rPr>
+                <w:rStyle w:val="Hyperlink"/>
+                <w:noProof/>
+              </w:rPr>
+              <w:t>For SMPROJ sources/targets only, use this workspace server instead of integrated workspace.</w:t>
+            </w:r>
+            <w:r>
+              <w:rPr>
+                <w:noProof/>
+                <w:webHidden/>
+              </w:rPr>
+              <w:tab/>
+            </w:r>
+            <w:r>
+              <w:rPr>
+                <w:noProof/>
+                <w:webHidden/>
+              </w:rPr>
+              <w:fldChar w:fldCharType="begin"/>
+            </w:r>
+            <w:r>
+              <w:rPr>
+                <w:noProof/>
+                <w:webHidden/>
+              </w:rPr>
+              <w:instrText xml:space="preserve"> PAGEREF _Toc176254337 \h </w:instrText>
+            </w:r>
+            <w:r>
+              <w:rPr>
+                <w:noProof/>
+                <w:webHidden/>
+              </w:rPr>
+            </w:r>
+            <w:r>
+              <w:rPr>
+                <w:noProof/>
+                <w:webHidden/>
+              </w:rPr>
+              <w:fldChar w:fldCharType="separate"/>
+            </w:r>
+            <w:r>
+              <w:rPr>
+                <w:noProof/>
+                <w:webHidden/>
+              </w:rPr>
+              <w:t>17</w:t>
+            </w:r>
+            <w:r>
+              <w:rPr>
+                <w:noProof/>
+                <w:webHidden/>
+              </w:rPr>
+              <w:fldChar w:fldCharType="end"/>
+            </w:r>
+          </w:hyperlink>
+        </w:p>
+        <w:p>
+          <w:pPr>
+            <w:pStyle w:val="TOC2"/>
+            <w:tabs>
+              <w:tab w:val="right" w:leader="dot" w:pos="9350"/>
+            </w:tabs>
+            <w:rPr>
+              <w:rFonts w:eastAsiaTheme="minorEastAsia"/>
+              <w:noProof/>
+              <w:kern w:val="2"/>
+              <w:sz w:val="24"/>
+              <w:szCs w:val="24"/>
+              <w14:ligatures w14:val="standardContextual"/>
+            </w:rPr>
+          </w:pPr>
+          <w:hyperlink w:anchor="_Toc176254338" w:history="1">
+            <w:r>
+              <w:rPr>
+                <w:rStyle w:val="Hyperlink"/>
+                <w:noProof/>
+              </w:rPr>
+              <w:t>Examples</w:t>
+            </w:r>
+            <w:r>
+              <w:rPr>
+                <w:noProof/>
+                <w:webHidden/>
+              </w:rPr>
+              <w:tab/>
+            </w:r>
+            <w:r>
+              <w:rPr>
+                <w:noProof/>
+                <w:webHidden/>
+              </w:rPr>
+              <w:fldChar w:fldCharType="begin"/>
+            </w:r>
+            <w:r>
+              <w:rPr>
+                <w:noProof/>
+                <w:webHidden/>
+              </w:rPr>
+              <w:instrText xml:space="preserve"> PAGEREF _Toc176254338 \h </w:instrText>
+            </w:r>
+            <w:r>
+              <w:rPr>
+                <w:noProof/>
+                <w:webHidden/>
+              </w:rPr>
+            </w:r>
+            <w:r>
+              <w:rPr>
+                <w:noProof/>
+                <w:webHidden/>
+              </w:rPr>
+              <w:fldChar w:fldCharType="separate"/>
+            </w:r>
+            <w:r>
+              <w:rPr>
+                <w:noProof/>
+                <w:webHidden/>
+              </w:rPr>
+              <w:t>17</w:t>
+            </w:r>
+            <w:r>
+              <w:rPr>
+                <w:noProof/>
+                <w:webHidden/>
+              </w:rPr>
+              <w:fldChar w:fldCharType="end"/>
+            </w:r>
+          </w:hyperlink>
+        </w:p>
+        <w:p>
+          <w:pPr>
+            <w:pStyle w:val="TOC2"/>
+            <w:tabs>
+              <w:tab w:val="right" w:leader="dot" w:pos="9350"/>
+            </w:tabs>
+            <w:rPr>
+              <w:rFonts w:eastAsiaTheme="minorEastAsia"/>
+              <w:noProof/>
+              <w:kern w:val="2"/>
+              <w:sz w:val="24"/>
+              <w:szCs w:val="24"/>
+              <w14:ligatures w14:val="standardContextual"/>
+            </w:rPr>
+          </w:pPr>
+          <w:hyperlink w:anchor="_Toc176254339" w:history="1">
+            <w:r>
+              <w:rPr>
+                <w:rStyle w:val="Hyperlink"/>
+                <w:noProof/>
+              </w:rPr>
+              <w:t>Passwords and processing</w:t>
+            </w:r>
+            <w:r>
+              <w:rPr>
+                <w:noProof/>
+                <w:webHidden/>
+              </w:rPr>
+              <w:tab/>
+            </w:r>
+            <w:r>
+              <w:rPr>
+                <w:noProof/>
+                <w:webHidden/>
+              </w:rPr>
+              <w:fldChar w:fldCharType="begin"/>
+            </w:r>
+            <w:r>
+              <w:rPr>
+                <w:noProof/>
+                <w:webHidden/>
+              </w:rPr>
+              <w:instrText xml:space="preserve"> PAGEREF _Toc176254339 \h </w:instrText>
+            </w:r>
+            <w:r>
+              <w:rPr>
+                <w:noProof/>
+                <w:webHidden/>
+              </w:rPr>
+            </w:r>
+            <w:r>
+              <w:rPr>
+                <w:noProof/>
+                <w:webHidden/>
+              </w:rPr>
+              <w:fldChar w:fldCharType="separate"/>
+            </w:r>
+            <w:r>
+              <w:rPr>
+                <w:noProof/>
+                <w:webHidden/>
+              </w:rPr>
+              <w:t>18</w:t>
             </w:r>
             <w:r>
               <w:rPr>
@@ -1392,13 +3071,13 @@
               <w14:ligatures w14:val="standardContextual"/>
             </w:rPr>
           </w:pPr>
-          <w:hyperlink w:anchor="_Toc175586772" w:history="1">
+          <w:hyperlink w:anchor="_Toc176254340" w:history="1">
             <w:r>
               <w:rPr>
                 <w:rStyle w:val="Hyperlink"/>
                 <w:noProof/>
               </w:rPr>
-              <w:t>Comparison options</w:t>
+              <w:t>User data</w:t>
             </w:r>
             <w:r>
               <w:rPr>
@@ -1419,7 +3098,7 @@
                 <w:noProof/>
                 <w:webHidden/>
               </w:rPr>
-              <w:instrText xml:space="preserve"> PAGEREF _Toc175586772 \h </w:instrText>
+              <w:instrText xml:space="preserve"> PAGEREF _Toc176254340 \h </w:instrText>
             </w:r>
             <w:r>
               <w:rPr>
@@ -1439,7 +3118,80 @@
                 <w:noProof/>
                 <w:webHidden/>
               </w:rPr>
-              <w:t>13</w:t>
+              <w:t>18</w:t>
+            </w:r>
+            <w:r>
+              <w:rPr>
+                <w:noProof/>
+                <w:webHidden/>
+              </w:rPr>
+              <w:fldChar w:fldCharType="end"/>
+            </w:r>
+          </w:hyperlink>
+        </w:p>
+        <w:p>
+          <w:pPr>
+            <w:pStyle w:val="TOC1"/>
+            <w:tabs>
+              <w:tab w:val="right" w:leader="dot" w:pos="9350"/>
+            </w:tabs>
+            <w:rPr>
+              <w:rFonts w:eastAsiaTheme="minorEastAsia"/>
+              <w:noProof/>
+              <w:kern w:val="2"/>
+              <w:sz w:val="24"/>
+              <w:szCs w:val="24"/>
+              <w14:ligatures w14:val="standardContextual"/>
+            </w:rPr>
+          </w:pPr>
+          <w:hyperlink w:anchor="_Toc176254341" w:history="1">
+            <w:r>
+              <w:rPr>
+                <w:rStyle w:val="Hyperlink"/>
+                <w:noProof/>
+              </w:rPr>
+              <w:t>Known limitations</w:t>
+            </w:r>
+            <w:r>
+              <w:rPr>
+                <w:noProof/>
+                <w:webHidden/>
+              </w:rPr>
+              <w:tab/>
+            </w:r>
+            <w:r>
+              <w:rPr>
+                <w:noProof/>
+                <w:webHidden/>
+              </w:rPr>
+              <w:fldChar w:fldCharType="begin"/>
+            </w:r>
+            <w:r>
+              <w:rPr>
+                <w:noProof/>
+                <w:webHidden/>
+              </w:rPr>
+              <w:instrText xml:space="preserve"> PAGEREF _Toc176254341 \h </w:instrText>
+            </w:r>
+            <w:r>
+              <w:rPr>
+                <w:noProof/>
+                <w:webHidden/>
+              </w:rPr>
+            </w:r>
+            <w:r>
+              <w:rPr>
+                <w:noProof/>
+                <w:webHidden/>
+              </w:rPr>
+              <w:fldChar w:fldCharType="separate"/>
+            </w:r>
+            <w:r>
+              <w:rPr>
+                <w:noProof/>
+                <w:webHidden/>
+              </w:rPr>
+              <w:t>18</w:t>
             </w:r>
             <w:r>
               <w:rPr>
@@ -1465,13 +3217,13 @@
               <w14:ligatures w14:val="standardContextual"/>
             </w:rPr>
           </w:pPr>
-          <w:hyperlink w:anchor="_Toc175586773" w:history="1">
+          <w:hyperlink w:anchor="_Toc176254342" w:history="1">
             <w:r>
               <w:rPr>
                 <w:rStyle w:val="Hyperlink"/>
                 <w:noProof/>
               </w:rPr>
-              <w:t>Include perspectives</w:t>
+              <w:t>Disallow certain object types when the target is Power BI Desktop or PBIT file</w:t>
             </w:r>
             <w:r>
               <w:rPr>
@@ -1492,7 +3244,7 @@
                 <w:noProof/>
                 <w:webHidden/>
               </w:rPr>
-              <w:instrText xml:space="preserve"> PAGEREF _Toc175586773 \h </w:instrText>
+              <w:instrText xml:space="preserve"> PAGEREF _Toc176254342 \h </w:instrText>
             </w:r>
             <w:r>
               <w:rPr>
@@ -1512,80 +3264,7 @@
                 <w:noProof/>
                 <w:webHidden/>
               </w:rPr>
-              <w:t>14</w:t>
-            </w:r>
-            <w:r>
-              <w:rPr>
-                <w:noProof/>
-                <w:webHidden/>
-              </w:rPr>
-              <w:fldChar w:fldCharType="end"/>
-            </w:r>
-          </w:hyperlink>
-        </w:p>
-        <w:p>
-          <w:pPr>
-            <w:pStyle w:val="TOC3"/>
-            <w:tabs>
-              <w:tab w:val="right" w:leader="dot" w:pos="9350"/>
-            </w:tabs>
-            <w:rPr>
-              <w:rFonts w:eastAsiaTheme="minorEastAsia"/>
-              <w:noProof/>
-              <w:kern w:val="2"/>
-              <w:sz w:val="24"/>
-              <w:szCs w:val="24"/>
-              <w14:ligatures w14:val="standardContextual"/>
-            </w:rPr>
-          </w:pPr>
-          <w:hyperlink w:anchor="_Toc175586774" w:history="1">
-            <w:r>
-              <w:rPr>
-                <w:rStyle w:val="Hyperlink"/>
-                <w:noProof/>
-              </w:rPr>
-              <w:t>For perspective updates, merge selections (not replace)</w:t>
-            </w:r>
-            <w:r>
-              <w:rPr>
-                <w:noProof/>
-                <w:webHidden/>
-              </w:rPr>
-              <w:tab/>
-            </w:r>
-            <w:r>
-              <w:rPr>
-                <w:noProof/>
-                <w:webHidden/>
-              </w:rPr>
-              <w:fldChar w:fldCharType="begin"/>
-            </w:r>
-            <w:r>
-              <w:rPr>
-                <w:noProof/>
-                <w:webHidden/>
-              </w:rPr>
-              <w:instrText xml:space="preserve"> PAGEREF _Toc175586774 \h </w:instrText>
-            </w:r>
-            <w:r>
-              <w:rPr>
-                <w:noProof/>
-                <w:webHidden/>
-              </w:rPr>
-            </w:r>
-            <w:r>
-              <w:rPr>
-                <w:noProof/>
-                <w:webHidden/>
-              </w:rPr>
-              <w:fldChar w:fldCharType="separate"/>
-            </w:r>
-            <w:r>
-              <w:rPr>
-                <w:noProof/>
-                <w:webHidden/>
-              </w:rPr>
-              <w:t>14</w:t>
+              <w:t>18</w:t>
             </w:r>
             <w:r>
               <w:rPr>
@@ -1611,13 +3290,13 @@
               <w14:ligatures w14:val="standardContextual"/>
             </w:rPr>
           </w:pPr>
-          <w:hyperlink w:anchor="_Toc175586775" w:history="1">
+          <w:hyperlink w:anchor="_Toc176254343" w:history="1">
             <w:r>
               <w:rPr>
                 <w:rStyle w:val="Hyperlink"/>
                 <w:noProof/>
               </w:rPr>
-              <w:t>Include cultures</w:t>
+              <w:t>Spurious diffs due to ordering</w:t>
             </w:r>
             <w:r>
               <w:rPr>
@@ -1638,1613 +3317,7 @@
                 <w:noProof/>
                 <w:webHidden/>
               </w:rPr>
-              <w:instrText xml:space="preserve"> PAGEREF _Toc175586775 \h </w:instrText>
-            </w:r>
-            <w:r>
-              <w:rPr>
-                <w:noProof/>
-                <w:webHidden/>
-              </w:rPr>
-            </w:r>
-            <w:r>
-              <w:rPr>
-                <w:noProof/>
-                <w:webHidden/>
-              </w:rPr>
-              <w:fldChar w:fldCharType="separate"/>
-            </w:r>
-            <w:r>
-              <w:rPr>
-                <w:noProof/>
-                <w:webHidden/>
-              </w:rPr>
-              <w:t>14</w:t>
-            </w:r>
-            <w:r>
-              <w:rPr>
-                <w:noProof/>
-                <w:webHidden/>
-              </w:rPr>
-              <w:fldChar w:fldCharType="end"/>
-            </w:r>
-          </w:hyperlink>
-        </w:p>
-        <w:p>
-          <w:pPr>
-            <w:pStyle w:val="TOC3"/>
-            <w:tabs>
-              <w:tab w:val="right" w:leader="dot" w:pos="9350"/>
-            </w:tabs>
-            <w:rPr>
-              <w:rFonts w:eastAsiaTheme="minorEastAsia"/>
-              <w:noProof/>
-              <w:kern w:val="2"/>
-              <w:sz w:val="24"/>
-              <w:szCs w:val="24"/>
-              <w14:ligatures w14:val="standardContextual"/>
-            </w:rPr>
-          </w:pPr>
-          <w:hyperlink w:anchor="_Toc175586776" w:history="1">
-            <w:r>
-              <w:rPr>
-                <w:rStyle w:val="Hyperlink"/>
-                <w:noProof/>
-              </w:rPr>
-              <w:t>For culture updates, merge translations (not replace)</w:t>
-            </w:r>
-            <w:r>
-              <w:rPr>
-                <w:noProof/>
-                <w:webHidden/>
-              </w:rPr>
-              <w:tab/>
-            </w:r>
-            <w:r>
-              <w:rPr>
-                <w:noProof/>
-                <w:webHidden/>
-              </w:rPr>
-              <w:fldChar w:fldCharType="begin"/>
-            </w:r>
-            <w:r>
-              <w:rPr>
-                <w:noProof/>
-                <w:webHidden/>
-              </w:rPr>
-              <w:instrText xml:space="preserve"> PAGEREF _Toc175586776 \h </w:instrText>
-            </w:r>
-            <w:r>
-              <w:rPr>
-                <w:noProof/>
-                <w:webHidden/>
-              </w:rPr>
-            </w:r>
-            <w:r>
-              <w:rPr>
-                <w:noProof/>
-                <w:webHidden/>
-              </w:rPr>
-              <w:fldChar w:fldCharType="separate"/>
-            </w:r>
-            <w:r>
-              <w:rPr>
-                <w:noProof/>
-                <w:webHidden/>
-              </w:rPr>
-              <w:t>14</w:t>
-            </w:r>
-            <w:r>
-              <w:rPr>
-                <w:noProof/>
-                <w:webHidden/>
-              </w:rPr>
-              <w:fldChar w:fldCharType="end"/>
-            </w:r>
-          </w:hyperlink>
-        </w:p>
-        <w:p>
-          <w:pPr>
-            <w:pStyle w:val="TOC2"/>
-            <w:tabs>
-              <w:tab w:val="right" w:leader="dot" w:pos="9350"/>
-            </w:tabs>
-            <w:rPr>
-              <w:rFonts w:eastAsiaTheme="minorEastAsia"/>
-              <w:noProof/>
-              <w:kern w:val="2"/>
-              <w:sz w:val="24"/>
-              <w:szCs w:val="24"/>
-              <w14:ligatures w14:val="standardContextual"/>
-            </w:rPr>
-          </w:pPr>
-          <w:hyperlink w:anchor="_Toc175586777" w:history="1">
-            <w:r>
-              <w:rPr>
-                <w:rStyle w:val="Hyperlink"/>
-                <w:noProof/>
-              </w:rPr>
-              <w:t>Include roles</w:t>
-            </w:r>
-            <w:r>
-              <w:rPr>
-                <w:noProof/>
-                <w:webHidden/>
-              </w:rPr>
-              <w:tab/>
-            </w:r>
-            <w:r>
-              <w:rPr>
-                <w:noProof/>
-                <w:webHidden/>
-              </w:rPr>
-              <w:fldChar w:fldCharType="begin"/>
-            </w:r>
-            <w:r>
-              <w:rPr>
-                <w:noProof/>
-                <w:webHidden/>
-              </w:rPr>
-              <w:instrText xml:space="preserve"> PAGEREF _Toc175586777 \h </w:instrText>
-            </w:r>
-            <w:r>
-              <w:rPr>
-                <w:noProof/>
-                <w:webHidden/>
-              </w:rPr>
-            </w:r>
-            <w:r>
-              <w:rPr>
-                <w:noProof/>
-                <w:webHidden/>
-              </w:rPr>
-              <w:fldChar w:fldCharType="separate"/>
-            </w:r>
-            <w:r>
-              <w:rPr>
-                <w:noProof/>
-                <w:webHidden/>
-              </w:rPr>
-              <w:t>14</w:t>
-            </w:r>
-            <w:r>
-              <w:rPr>
-                <w:noProof/>
-                <w:webHidden/>
-              </w:rPr>
-              <w:fldChar w:fldCharType="end"/>
-            </w:r>
-          </w:hyperlink>
-        </w:p>
-        <w:p>
-          <w:pPr>
-            <w:pStyle w:val="TOC2"/>
-            <w:tabs>
-              <w:tab w:val="right" w:leader="dot" w:pos="9350"/>
-            </w:tabs>
-            <w:rPr>
-              <w:rFonts w:eastAsiaTheme="minorEastAsia"/>
-              <w:noProof/>
-              <w:kern w:val="2"/>
-              <w:sz w:val="24"/>
-              <w:szCs w:val="24"/>
-              <w14:ligatures w14:val="standardContextual"/>
-            </w:rPr>
-          </w:pPr>
-          <w:hyperlink w:anchor="_Toc175586778" w:history="1">
-            <w:r>
-              <w:rPr>
-                <w:rStyle w:val="Hyperlink"/>
-                <w:noProof/>
-              </w:rPr>
-              <w:t>Use TMSL (not TMDL) for comparison</w:t>
-            </w:r>
-            <w:r>
-              <w:rPr>
-                <w:noProof/>
-                <w:webHidden/>
-              </w:rPr>
-              <w:tab/>
-            </w:r>
-            <w:r>
-              <w:rPr>
-                <w:noProof/>
-                <w:webHidden/>
-              </w:rPr>
-              <w:fldChar w:fldCharType="begin"/>
-            </w:r>
-            <w:r>
-              <w:rPr>
-                <w:noProof/>
-                <w:webHidden/>
-              </w:rPr>
-              <w:instrText xml:space="preserve"> PAGEREF _Toc175586778 \h </w:instrText>
-            </w:r>
-            <w:r>
-              <w:rPr>
-                <w:noProof/>
-                <w:webHidden/>
-              </w:rPr>
-            </w:r>
-            <w:r>
-              <w:rPr>
-                <w:noProof/>
-                <w:webHidden/>
-              </w:rPr>
-              <w:fldChar w:fldCharType="separate"/>
-            </w:r>
-            <w:r>
-              <w:rPr>
-                <w:noProof/>
-                <w:webHidden/>
-              </w:rPr>
-              <w:t>15</w:t>
-            </w:r>
-            <w:r>
-              <w:rPr>
-                <w:noProof/>
-                <w:webHidden/>
-              </w:rPr>
-              <w:fldChar w:fldCharType="end"/>
-            </w:r>
-          </w:hyperlink>
-        </w:p>
-        <w:p>
-          <w:pPr>
-            <w:pStyle w:val="TOC2"/>
-            <w:tabs>
-              <w:tab w:val="right" w:leader="dot" w:pos="9350"/>
-            </w:tabs>
-            <w:rPr>
-              <w:rFonts w:eastAsiaTheme="minorEastAsia"/>
-              <w:noProof/>
-              <w:kern w:val="2"/>
-              <w:sz w:val="24"/>
-              <w:szCs w:val="24"/>
-              <w14:ligatures w14:val="standardContextual"/>
-            </w:rPr>
-          </w:pPr>
-          <w:hyperlink w:anchor="_Toc175586779" w:history="1">
-            <w:r>
-              <w:rPr>
-                <w:rStyle w:val="Hyperlink"/>
-                <w:noProof/>
-              </w:rPr>
-              <w:t>Consider partitions when comparing tables</w:t>
-            </w:r>
-            <w:r>
-              <w:rPr>
-                <w:noProof/>
-                <w:webHidden/>
-              </w:rPr>
-              <w:tab/>
-            </w:r>
-            <w:r>
-              <w:rPr>
-                <w:noProof/>
-                <w:webHidden/>
-              </w:rPr>
-              <w:fldChar w:fldCharType="begin"/>
-            </w:r>
-            <w:r>
-              <w:rPr>
-                <w:noProof/>
-                <w:webHidden/>
-              </w:rPr>
-              <w:instrText xml:space="preserve"> PAGEREF _Toc175586779 \h </w:instrText>
-            </w:r>
-            <w:r>
-              <w:rPr>
-                <w:noProof/>
-                <w:webHidden/>
-              </w:rPr>
-            </w:r>
-            <w:r>
-              <w:rPr>
-                <w:noProof/>
-                <w:webHidden/>
-              </w:rPr>
-              <w:fldChar w:fldCharType="separate"/>
-            </w:r>
-            <w:r>
-              <w:rPr>
-                <w:noProof/>
-                <w:webHidden/>
-              </w:rPr>
-              <w:t>15</w:t>
-            </w:r>
-            <w:r>
-              <w:rPr>
-                <w:noProof/>
-                <w:webHidden/>
-              </w:rPr>
-              <w:fldChar w:fldCharType="end"/>
-            </w:r>
-          </w:hyperlink>
-        </w:p>
-        <w:p>
-          <w:pPr>
-            <w:pStyle w:val="TOC2"/>
-            <w:tabs>
-              <w:tab w:val="right" w:leader="dot" w:pos="9350"/>
-            </w:tabs>
-            <w:rPr>
-              <w:rFonts w:eastAsiaTheme="minorEastAsia"/>
-              <w:noProof/>
-              <w:kern w:val="2"/>
-              <w:sz w:val="24"/>
-              <w:szCs w:val="24"/>
-              <w14:ligatures w14:val="standardContextual"/>
-            </w:rPr>
-          </w:pPr>
-          <w:hyperlink w:anchor="_Toc175586780" w:history="1">
-            <w:r>
-              <w:rPr>
-                <w:rStyle w:val="Hyperlink"/>
-                <w:noProof/>
-              </w:rPr>
-              <w:t>Consider annotations when comparing</w:t>
-            </w:r>
-            <w:r>
-              <w:rPr>
-                <w:noProof/>
-                <w:webHidden/>
-              </w:rPr>
-              <w:tab/>
-            </w:r>
-            <w:r>
-              <w:rPr>
-                <w:noProof/>
-                <w:webHidden/>
-              </w:rPr>
-              <w:fldChar w:fldCharType="begin"/>
-            </w:r>
-            <w:r>
-              <w:rPr>
-                <w:noProof/>
-                <w:webHidden/>
-              </w:rPr>
-              <w:instrText xml:space="preserve"> PAGEREF _Toc175586780 \h </w:instrText>
-            </w:r>
-            <w:r>
-              <w:rPr>
-                <w:noProof/>
-                <w:webHidden/>
-              </w:rPr>
-            </w:r>
-            <w:r>
-              <w:rPr>
-                <w:noProof/>
-                <w:webHidden/>
-              </w:rPr>
-              <w:fldChar w:fldCharType="separate"/>
-            </w:r>
-            <w:r>
-              <w:rPr>
-                <w:noProof/>
-                <w:webHidden/>
-              </w:rPr>
-              <w:t>15</w:t>
-            </w:r>
-            <w:r>
-              <w:rPr>
-                <w:noProof/>
-                <w:webHidden/>
-              </w:rPr>
-              <w:fldChar w:fldCharType="end"/>
-            </w:r>
-          </w:hyperlink>
-        </w:p>
-        <w:p>
-          <w:pPr>
-            <w:pStyle w:val="TOC2"/>
-            <w:tabs>
-              <w:tab w:val="right" w:leader="dot" w:pos="9350"/>
-            </w:tabs>
-            <w:rPr>
-              <w:rFonts w:eastAsiaTheme="minorEastAsia"/>
-              <w:noProof/>
-              <w:kern w:val="2"/>
-              <w:sz w:val="24"/>
-              <w:szCs w:val="24"/>
-              <w14:ligatures w14:val="standardContextual"/>
-            </w:rPr>
-          </w:pPr>
-          <w:hyperlink w:anchor="_Toc175586781" w:history="1">
-            <w:r>
-              <w:rPr>
-                <w:rStyle w:val="Hyperlink"/>
-                <w:noProof/>
-              </w:rPr>
-              <w:t>Consider LineageTag when comparing</w:t>
-            </w:r>
-            <w:r>
-              <w:rPr>
-                <w:noProof/>
-                <w:webHidden/>
-              </w:rPr>
-              <w:tab/>
-            </w:r>
-            <w:r>
-              <w:rPr>
-                <w:noProof/>
-                <w:webHidden/>
-              </w:rPr>
-              <w:fldChar w:fldCharType="begin"/>
-            </w:r>
-            <w:r>
-              <w:rPr>
-                <w:noProof/>
-                <w:webHidden/>
-              </w:rPr>
-              <w:instrText xml:space="preserve"> PAGEREF _Toc175586781 \h </w:instrText>
-            </w:r>
-            <w:r>
-              <w:rPr>
-                <w:noProof/>
-                <w:webHidden/>
-              </w:rPr>
-            </w:r>
-            <w:r>
-              <w:rPr>
-                <w:noProof/>
-                <w:webHidden/>
-              </w:rPr>
-              <w:fldChar w:fldCharType="separate"/>
-            </w:r>
-            <w:r>
-              <w:rPr>
-                <w:noProof/>
-                <w:webHidden/>
-              </w:rPr>
-              <w:t>15</w:t>
-            </w:r>
-            <w:r>
-              <w:rPr>
-                <w:noProof/>
-                <w:webHidden/>
-              </w:rPr>
-              <w:fldChar w:fldCharType="end"/>
-            </w:r>
-          </w:hyperlink>
-        </w:p>
-        <w:p>
-          <w:pPr>
-            <w:pStyle w:val="TOC2"/>
-            <w:tabs>
-              <w:tab w:val="right" w:leader="dot" w:pos="9350"/>
-            </w:tabs>
-            <w:rPr>
-              <w:rFonts w:eastAsiaTheme="minorEastAsia"/>
-              <w:noProof/>
-              <w:kern w:val="2"/>
-              <w:sz w:val="24"/>
-              <w:szCs w:val="24"/>
-              <w14:ligatures w14:val="standardContextual"/>
-            </w:rPr>
-          </w:pPr>
-          <w:hyperlink w:anchor="_Toc175586782" w:history="1">
-            <w:r>
-              <w:rPr>
-                <w:rStyle w:val="Hyperlink"/>
-                <w:noProof/>
-              </w:rPr>
-              <w:t>For table updates, retain partitions</w:t>
-            </w:r>
-            <w:r>
-              <w:rPr>
-                <w:noProof/>
-                <w:webHidden/>
-              </w:rPr>
-              <w:tab/>
-            </w:r>
-            <w:r>
-              <w:rPr>
-                <w:noProof/>
-                <w:webHidden/>
-              </w:rPr>
-              <w:fldChar w:fldCharType="begin"/>
-            </w:r>
-            <w:r>
-              <w:rPr>
-                <w:noProof/>
-                <w:webHidden/>
-              </w:rPr>
-              <w:instrText xml:space="preserve"> PAGEREF _Toc175586782 \h </w:instrText>
-            </w:r>
-            <w:r>
-              <w:rPr>
-                <w:noProof/>
-                <w:webHidden/>
-              </w:rPr>
-            </w:r>
-            <w:r>
-              <w:rPr>
-                <w:noProof/>
-                <w:webHidden/>
-              </w:rPr>
-              <w:fldChar w:fldCharType="separate"/>
-            </w:r>
-            <w:r>
-              <w:rPr>
-                <w:noProof/>
-                <w:webHidden/>
-              </w:rPr>
-              <w:t>15</w:t>
-            </w:r>
-            <w:r>
-              <w:rPr>
-                <w:noProof/>
-                <w:webHidden/>
-              </w:rPr>
-              <w:fldChar w:fldCharType="end"/>
-            </w:r>
-          </w:hyperlink>
-        </w:p>
-        <w:p>
-          <w:pPr>
-            <w:pStyle w:val="TOC3"/>
-            <w:tabs>
-              <w:tab w:val="right" w:leader="dot" w:pos="9350"/>
-            </w:tabs>
-            <w:rPr>
-              <w:rFonts w:eastAsiaTheme="minorEastAsia"/>
-              <w:noProof/>
-              <w:kern w:val="2"/>
-              <w:sz w:val="24"/>
-              <w:szCs w:val="24"/>
-              <w14:ligatures w14:val="standardContextual"/>
-            </w:rPr>
-          </w:pPr>
-          <w:hyperlink w:anchor="_Toc175586783" w:history="1">
-            <w:r>
-              <w:rPr>
-                <w:rStyle w:val="Hyperlink"/>
-                <w:noProof/>
-              </w:rPr>
-              <w:t>Retain only refresh-policy based partitions</w:t>
-            </w:r>
-            <w:r>
-              <w:rPr>
-                <w:noProof/>
-                <w:webHidden/>
-              </w:rPr>
-              <w:tab/>
-            </w:r>
-            <w:r>
-              <w:rPr>
-                <w:noProof/>
-                <w:webHidden/>
-              </w:rPr>
-              <w:fldChar w:fldCharType="begin"/>
-            </w:r>
-            <w:r>
-              <w:rPr>
-                <w:noProof/>
-                <w:webHidden/>
-              </w:rPr>
-              <w:instrText xml:space="preserve"> PAGEREF _Toc175586783 \h </w:instrText>
-            </w:r>
-            <w:r>
-              <w:rPr>
-                <w:noProof/>
-                <w:webHidden/>
-              </w:rPr>
-            </w:r>
-            <w:r>
-              <w:rPr>
-                <w:noProof/>
-                <w:webHidden/>
-              </w:rPr>
-              <w:fldChar w:fldCharType="separate"/>
-            </w:r>
-            <w:r>
-              <w:rPr>
-                <w:noProof/>
-                <w:webHidden/>
-              </w:rPr>
-              <w:t>15</w:t>
-            </w:r>
-            <w:r>
-              <w:rPr>
-                <w:noProof/>
-                <w:webHidden/>
-              </w:rPr>
-              <w:fldChar w:fldCharType="end"/>
-            </w:r>
-          </w:hyperlink>
-        </w:p>
-        <w:p>
-          <w:pPr>
-            <w:pStyle w:val="TOC2"/>
-            <w:tabs>
-              <w:tab w:val="right" w:leader="dot" w:pos="9350"/>
-            </w:tabs>
-            <w:rPr>
-              <w:rFonts w:eastAsiaTheme="minorEastAsia"/>
-              <w:noProof/>
-              <w:kern w:val="2"/>
-              <w:sz w:val="24"/>
-              <w:szCs w:val="24"/>
-              <w14:ligatures w14:val="standardContextual"/>
-            </w:rPr>
-          </w:pPr>
-          <w:hyperlink w:anchor="_Toc175586784" w:history="1">
-            <w:r>
-              <w:rPr>
-                <w:rStyle w:val="Hyperlink"/>
-                <w:noProof/>
-              </w:rPr>
-              <w:t>For table updates, retain refresh policy</w:t>
-            </w:r>
-            <w:r>
-              <w:rPr>
-                <w:noProof/>
-                <w:webHidden/>
-              </w:rPr>
-              <w:tab/>
-            </w:r>
-            <w:r>
-              <w:rPr>
-                <w:noProof/>
-                <w:webHidden/>
-              </w:rPr>
-              <w:fldChar w:fldCharType="begin"/>
-            </w:r>
-            <w:r>
-              <w:rPr>
-                <w:noProof/>
-                <w:webHidden/>
-              </w:rPr>
-              <w:instrText xml:space="preserve"> PAGEREF _Toc175586784 \h </w:instrText>
-            </w:r>
-            <w:r>
-              <w:rPr>
-                <w:noProof/>
-                <w:webHidden/>
-              </w:rPr>
-            </w:r>
-            <w:r>
-              <w:rPr>
-                <w:noProof/>
-                <w:webHidden/>
-              </w:rPr>
-              <w:fldChar w:fldCharType="separate"/>
-            </w:r>
-            <w:r>
-              <w:rPr>
-                <w:noProof/>
-                <w:webHidden/>
-              </w:rPr>
-              <w:t>15</w:t>
-            </w:r>
-            <w:r>
-              <w:rPr>
-                <w:noProof/>
-                <w:webHidden/>
-              </w:rPr>
-              <w:fldChar w:fldCharType="end"/>
-            </w:r>
-          </w:hyperlink>
-        </w:p>
-        <w:p>
-          <w:pPr>
-            <w:pStyle w:val="TOC2"/>
-            <w:tabs>
-              <w:tab w:val="right" w:leader="dot" w:pos="9350"/>
-            </w:tabs>
-            <w:rPr>
-              <w:rFonts w:eastAsiaTheme="minorEastAsia"/>
-              <w:noProof/>
-              <w:kern w:val="2"/>
-              <w:sz w:val="24"/>
-              <w:szCs w:val="24"/>
-              <w14:ligatures w14:val="standardContextual"/>
-            </w:rPr>
-          </w:pPr>
-          <w:hyperlink w:anchor="_Toc175586785" w:history="1">
-            <w:r>
-              <w:rPr>
-                <w:rStyle w:val="Hyperlink"/>
-                <w:noProof/>
-              </w:rPr>
-              <w:t>For table updates, retain storage mode</w:t>
-            </w:r>
-            <w:r>
-              <w:rPr>
-                <w:noProof/>
-                <w:webHidden/>
-              </w:rPr>
-              <w:tab/>
-            </w:r>
-            <w:r>
-              <w:rPr>
-                <w:noProof/>
-                <w:webHidden/>
-              </w:rPr>
-              <w:fldChar w:fldCharType="begin"/>
-            </w:r>
-            <w:r>
-              <w:rPr>
-                <w:noProof/>
-                <w:webHidden/>
-              </w:rPr>
-              <w:instrText xml:space="preserve"> PAGEREF _Toc175586785 \h </w:instrText>
-            </w:r>
-            <w:r>
-              <w:rPr>
-                <w:noProof/>
-                <w:webHidden/>
-              </w:rPr>
-            </w:r>
-            <w:r>
-              <w:rPr>
-                <w:noProof/>
-                <w:webHidden/>
-              </w:rPr>
-              <w:fldChar w:fldCharType="separate"/>
-            </w:r>
-            <w:r>
-              <w:rPr>
-                <w:noProof/>
-                <w:webHidden/>
-              </w:rPr>
-              <w:t>15</w:t>
-            </w:r>
-            <w:r>
-              <w:rPr>
-                <w:noProof/>
-                <w:webHidden/>
-              </w:rPr>
-              <w:fldChar w:fldCharType="end"/>
-            </w:r>
-          </w:hyperlink>
-        </w:p>
-        <w:p>
-          <w:pPr>
-            <w:pStyle w:val="TOC2"/>
-            <w:tabs>
-              <w:tab w:val="right" w:leader="dot" w:pos="9350"/>
-            </w:tabs>
-            <w:rPr>
-              <w:rFonts w:eastAsiaTheme="minorEastAsia"/>
-              <w:noProof/>
-              <w:kern w:val="2"/>
-              <w:sz w:val="24"/>
-              <w:szCs w:val="24"/>
-              <w14:ligatures w14:val="standardContextual"/>
-            </w:rPr>
-          </w:pPr>
-          <w:hyperlink w:anchor="_Toc175586786" w:history="1">
-            <w:r>
-              <w:rPr>
-                <w:rStyle w:val="Hyperlink"/>
-                <w:noProof/>
-              </w:rPr>
-              <w:t>Display warnings for measure dependencies (DAX reference to missing measure/column)</w:t>
-            </w:r>
-            <w:r>
-              <w:rPr>
-                <w:noProof/>
-                <w:webHidden/>
-              </w:rPr>
-              <w:tab/>
-            </w:r>
-            <w:r>
-              <w:rPr>
-                <w:noProof/>
-                <w:webHidden/>
-              </w:rPr>
-              <w:fldChar w:fldCharType="begin"/>
-            </w:r>
-            <w:r>
-              <w:rPr>
-                <w:noProof/>
-                <w:webHidden/>
-              </w:rPr>
-              <w:instrText xml:space="preserve"> PAGEREF _Toc175586786 \h </w:instrText>
-            </w:r>
-            <w:r>
-              <w:rPr>
-                <w:noProof/>
-                <w:webHidden/>
-              </w:rPr>
-            </w:r>
-            <w:r>
-              <w:rPr>
-                <w:noProof/>
-                <w:webHidden/>
-              </w:rPr>
-              <w:fldChar w:fldCharType="separate"/>
-            </w:r>
-            <w:r>
-              <w:rPr>
-                <w:noProof/>
-                <w:webHidden/>
-              </w:rPr>
-              <w:t>15</w:t>
-            </w:r>
-            <w:r>
-              <w:rPr>
-                <w:noProof/>
-                <w:webHidden/>
-              </w:rPr>
-              <w:fldChar w:fldCharType="end"/>
-            </w:r>
-          </w:hyperlink>
-        </w:p>
-        <w:p>
-          <w:pPr>
-            <w:pStyle w:val="TOC2"/>
-            <w:tabs>
-              <w:tab w:val="right" w:leader="dot" w:pos="9350"/>
-            </w:tabs>
-            <w:rPr>
-              <w:rFonts w:eastAsiaTheme="minorEastAsia"/>
-              <w:noProof/>
-              <w:kern w:val="2"/>
-              <w:sz w:val="24"/>
-              <w:szCs w:val="24"/>
-              <w14:ligatures w14:val="standardContextual"/>
-            </w:rPr>
-          </w:pPr>
-          <w:hyperlink w:anchor="_Toc175586787" w:history="1">
-            <w:r>
-              <w:rPr>
-                <w:rStyle w:val="Hyperlink"/>
-                <w:noProof/>
-              </w:rPr>
-              <w:t>Database deployment</w:t>
-            </w:r>
-            <w:r>
-              <w:rPr>
-                <w:noProof/>
-                <w:webHidden/>
-              </w:rPr>
-              <w:tab/>
-            </w:r>
-            <w:r>
-              <w:rPr>
-                <w:noProof/>
-                <w:webHidden/>
-              </w:rPr>
-              <w:fldChar w:fldCharType="begin"/>
-            </w:r>
-            <w:r>
-              <w:rPr>
-                <w:noProof/>
-                <w:webHidden/>
-              </w:rPr>
-              <w:instrText xml:space="preserve"> PAGEREF _Toc175586787 \h </w:instrText>
-            </w:r>
-            <w:r>
-              <w:rPr>
-                <w:noProof/>
-                <w:webHidden/>
-              </w:rPr>
-            </w:r>
-            <w:r>
-              <w:rPr>
-                <w:noProof/>
-                <w:webHidden/>
-              </w:rPr>
-              <w:fldChar w:fldCharType="separate"/>
-            </w:r>
-            <w:r>
-              <w:rPr>
-                <w:noProof/>
-                <w:webHidden/>
-              </w:rPr>
-              <w:t>15</w:t>
-            </w:r>
-            <w:r>
-              <w:rPr>
-                <w:noProof/>
-                <w:webHidden/>
-              </w:rPr>
-              <w:fldChar w:fldCharType="end"/>
-            </w:r>
-          </w:hyperlink>
-        </w:p>
-        <w:p>
-          <w:pPr>
-            <w:pStyle w:val="TOC3"/>
-            <w:tabs>
-              <w:tab w:val="right" w:leader="dot" w:pos="9350"/>
-            </w:tabs>
-            <w:rPr>
-              <w:rFonts w:eastAsiaTheme="minorEastAsia"/>
-              <w:noProof/>
-              <w:kern w:val="2"/>
-              <w:sz w:val="24"/>
-              <w:szCs w:val="24"/>
-              <w14:ligatures w14:val="standardContextual"/>
-            </w:rPr>
-          </w:pPr>
-          <w:hyperlink w:anchor="_Toc175586788" w:history="1">
-            <w:r>
-              <w:rPr>
-                <w:rStyle w:val="Hyperlink"/>
-                <w:noProof/>
-              </w:rPr>
-              <w:t>Processing option</w:t>
-            </w:r>
-            <w:r>
-              <w:rPr>
-                <w:noProof/>
-                <w:webHidden/>
-              </w:rPr>
-              <w:tab/>
-            </w:r>
-            <w:r>
-              <w:rPr>
-                <w:noProof/>
-                <w:webHidden/>
-              </w:rPr>
-              <w:fldChar w:fldCharType="begin"/>
-            </w:r>
-            <w:r>
-              <w:rPr>
-                <w:noProof/>
-                <w:webHidden/>
-              </w:rPr>
-              <w:instrText xml:space="preserve"> PAGEREF _Toc175586788 \h </w:instrText>
-            </w:r>
-            <w:r>
-              <w:rPr>
-                <w:noProof/>
-                <w:webHidden/>
-              </w:rPr>
-            </w:r>
-            <w:r>
-              <w:rPr>
-                <w:noProof/>
-                <w:webHidden/>
-              </w:rPr>
-              <w:fldChar w:fldCharType="separate"/>
-            </w:r>
-            <w:r>
-              <w:rPr>
-                <w:noProof/>
-                <w:webHidden/>
-              </w:rPr>
-              <w:t>15</w:t>
-            </w:r>
-            <w:r>
-              <w:rPr>
-                <w:noProof/>
-                <w:webHidden/>
-              </w:rPr>
-              <w:fldChar w:fldCharType="end"/>
-            </w:r>
-          </w:hyperlink>
-        </w:p>
-        <w:p>
-          <w:pPr>
-            <w:pStyle w:val="TOC3"/>
-            <w:tabs>
-              <w:tab w:val="right" w:leader="dot" w:pos="9350"/>
-            </w:tabs>
-            <w:rPr>
-              <w:rFonts w:eastAsiaTheme="minorEastAsia"/>
-              <w:noProof/>
-              <w:kern w:val="2"/>
-              <w:sz w:val="24"/>
-              <w:szCs w:val="24"/>
-              <w14:ligatures w14:val="standardContextual"/>
-            </w:rPr>
-          </w:pPr>
-          <w:hyperlink w:anchor="_Toc175586789" w:history="1">
-            <w:r>
-              <w:rPr>
-                <w:rStyle w:val="Hyperlink"/>
-                <w:noProof/>
-              </w:rPr>
-              <w:t>Process only affected tables</w:t>
-            </w:r>
-            <w:r>
-              <w:rPr>
-                <w:noProof/>
-                <w:webHidden/>
-              </w:rPr>
-              <w:tab/>
-            </w:r>
-            <w:r>
-              <w:rPr>
-                <w:noProof/>
-                <w:webHidden/>
-              </w:rPr>
-              <w:fldChar w:fldCharType="begin"/>
-            </w:r>
-            <w:r>
-              <w:rPr>
-                <w:noProof/>
-                <w:webHidden/>
-              </w:rPr>
-              <w:instrText xml:space="preserve"> PAGEREF _Toc175586789 \h </w:instrText>
-            </w:r>
-            <w:r>
-              <w:rPr>
-                <w:noProof/>
-                <w:webHidden/>
-              </w:rPr>
-            </w:r>
-            <w:r>
-              <w:rPr>
-                <w:noProof/>
-                <w:webHidden/>
-              </w:rPr>
-              <w:fldChar w:fldCharType="separate"/>
-            </w:r>
-            <w:r>
-              <w:rPr>
-                <w:noProof/>
-                <w:webHidden/>
-              </w:rPr>
-              <w:t>16</w:t>
-            </w:r>
-            <w:r>
-              <w:rPr>
-                <w:noProof/>
-                <w:webHidden/>
-              </w:rPr>
-              <w:fldChar w:fldCharType="end"/>
-            </w:r>
-          </w:hyperlink>
-        </w:p>
-        <w:p>
-          <w:pPr>
-            <w:pStyle w:val="TOC1"/>
-            <w:tabs>
-              <w:tab w:val="right" w:leader="dot" w:pos="9350"/>
-            </w:tabs>
-            <w:rPr>
-              <w:rFonts w:eastAsiaTheme="minorEastAsia"/>
-              <w:noProof/>
-              <w:kern w:val="2"/>
-              <w:sz w:val="24"/>
-              <w:szCs w:val="24"/>
-              <w14:ligatures w14:val="standardContextual"/>
-            </w:rPr>
-          </w:pPr>
-          <w:hyperlink w:anchor="_Toc175586790" w:history="1">
-            <w:r>
-              <w:rPr>
-                <w:rStyle w:val="Hyperlink"/>
-                <w:noProof/>
-              </w:rPr>
-              <w:t>Command-line execution</w:t>
-            </w:r>
-            <w:r>
-              <w:rPr>
-                <w:noProof/>
-                <w:webHidden/>
-              </w:rPr>
-              <w:tab/>
-            </w:r>
-            <w:r>
-              <w:rPr>
-                <w:noProof/>
-                <w:webHidden/>
-              </w:rPr>
-              <w:fldChar w:fldCharType="begin"/>
-            </w:r>
-            <w:r>
-              <w:rPr>
-                <w:noProof/>
-                <w:webHidden/>
-              </w:rPr>
-              <w:instrText xml:space="preserve"> PAGEREF _Toc175586790 \h </w:instrText>
-            </w:r>
-            <w:r>
-              <w:rPr>
-                <w:noProof/>
-                <w:webHidden/>
-              </w:rPr>
-            </w:r>
-            <w:r>
-              <w:rPr>
-                <w:noProof/>
-                <w:webHidden/>
-              </w:rPr>
-              <w:fldChar w:fldCharType="separate"/>
-            </w:r>
-            <w:r>
-              <w:rPr>
-                <w:noProof/>
-                <w:webHidden/>
-              </w:rPr>
-              <w:t>16</w:t>
-            </w:r>
-            <w:r>
-              <w:rPr>
-                <w:noProof/>
-                <w:webHidden/>
-              </w:rPr>
-              <w:fldChar w:fldCharType="end"/>
-            </w:r>
-          </w:hyperlink>
-        </w:p>
-        <w:p>
-          <w:pPr>
-            <w:pStyle w:val="TOC2"/>
-            <w:tabs>
-              <w:tab w:val="right" w:leader="dot" w:pos="9350"/>
-            </w:tabs>
-            <w:rPr>
-              <w:rFonts w:eastAsiaTheme="minorEastAsia"/>
-              <w:noProof/>
-              <w:kern w:val="2"/>
-              <w:sz w:val="24"/>
-              <w:szCs w:val="24"/>
-              <w14:ligatures w14:val="standardContextual"/>
-            </w:rPr>
-          </w:pPr>
-          <w:hyperlink w:anchor="_Toc175586791" w:history="1">
-            <w:r>
-              <w:rPr>
-                <w:rStyle w:val="Hyperlink"/>
-                <w:noProof/>
-              </w:rPr>
-              <w:t>Syntax</w:t>
-            </w:r>
-            <w:r>
-              <w:rPr>
-                <w:noProof/>
-                <w:webHidden/>
-              </w:rPr>
-              <w:tab/>
-            </w:r>
-            <w:r>
-              <w:rPr>
-                <w:noProof/>
-                <w:webHidden/>
-              </w:rPr>
-              <w:fldChar w:fldCharType="begin"/>
-            </w:r>
-            <w:r>
-              <w:rPr>
-                <w:noProof/>
-                <w:webHidden/>
-              </w:rPr>
-              <w:instrText xml:space="preserve"> PAGEREF _Toc175586791 \h </w:instrText>
-            </w:r>
-            <w:r>
-              <w:rPr>
-                <w:noProof/>
-                <w:webHidden/>
-              </w:rPr>
-            </w:r>
-            <w:r>
-              <w:rPr>
-                <w:noProof/>
-                <w:webHidden/>
-              </w:rPr>
-              <w:fldChar w:fldCharType="separate"/>
-            </w:r>
-            <w:r>
-              <w:rPr>
-                <w:noProof/>
-                <w:webHidden/>
-              </w:rPr>
-              <w:t>16</w:t>
-            </w:r>
-            <w:r>
-              <w:rPr>
-                <w:noProof/>
-                <w:webHidden/>
-              </w:rPr>
-              <w:fldChar w:fldCharType="end"/>
-            </w:r>
-          </w:hyperlink>
-        </w:p>
-        <w:p>
-          <w:pPr>
-            <w:pStyle w:val="TOC2"/>
-            <w:tabs>
-              <w:tab w:val="right" w:leader="dot" w:pos="9350"/>
-            </w:tabs>
-            <w:rPr>
-              <w:rFonts w:eastAsiaTheme="minorEastAsia"/>
-              <w:noProof/>
-              <w:kern w:val="2"/>
-              <w:sz w:val="24"/>
-              <w:szCs w:val="24"/>
-              <w14:ligatures w14:val="standardContextual"/>
-            </w:rPr>
-          </w:pPr>
-          <w:hyperlink w:anchor="_Toc175586792" w:history="1">
-            <w:r>
-              <w:rPr>
-                <w:rStyle w:val="Hyperlink"/>
-                <w:noProof/>
-              </w:rPr>
-              <w:t>Arguments</w:t>
-            </w:r>
-            <w:r>
-              <w:rPr>
-                <w:noProof/>
-                <w:webHidden/>
-              </w:rPr>
-              <w:tab/>
-            </w:r>
-            <w:r>
-              <w:rPr>
-                <w:noProof/>
-                <w:webHidden/>
-              </w:rPr>
-              <w:fldChar w:fldCharType="begin"/>
-            </w:r>
-            <w:r>
-              <w:rPr>
-                <w:noProof/>
-                <w:webHidden/>
-              </w:rPr>
-              <w:instrText xml:space="preserve"> PAGEREF _Toc175586792 \h </w:instrText>
-            </w:r>
-            <w:r>
-              <w:rPr>
-                <w:noProof/>
-                <w:webHidden/>
-              </w:rPr>
-            </w:r>
-            <w:r>
-              <w:rPr>
-                <w:noProof/>
-                <w:webHidden/>
-              </w:rPr>
-              <w:fldChar w:fldCharType="separate"/>
-            </w:r>
-            <w:r>
-              <w:rPr>
-                <w:noProof/>
-                <w:webHidden/>
-              </w:rPr>
-              <w:t>16</w:t>
-            </w:r>
-            <w:r>
-              <w:rPr>
-                <w:noProof/>
-                <w:webHidden/>
-              </w:rPr>
-              <w:fldChar w:fldCharType="end"/>
-            </w:r>
-          </w:hyperlink>
-        </w:p>
-        <w:p>
-          <w:pPr>
-            <w:pStyle w:val="TOC3"/>
-            <w:tabs>
-              <w:tab w:val="right" w:leader="dot" w:pos="9350"/>
-            </w:tabs>
-            <w:rPr>
-              <w:rFonts w:eastAsiaTheme="minorEastAsia"/>
-              <w:noProof/>
-              <w:kern w:val="2"/>
-              <w:sz w:val="24"/>
-              <w:szCs w:val="24"/>
-              <w14:ligatures w14:val="standardContextual"/>
-            </w:rPr>
-          </w:pPr>
-          <w:hyperlink w:anchor="_Toc175586793" w:history="1">
-            <w:r>
-              <w:rPr>
-                <w:rStyle w:val="Hyperlink"/>
-                <w:noProof/>
-              </w:rPr>
-              <w:t>For SMPROJ sources/targets only, use this workspace server instead of integrated workspace.</w:t>
-            </w:r>
-            <w:r>
-              <w:rPr>
-                <w:noProof/>
-                <w:webHidden/>
-              </w:rPr>
-              <w:tab/>
-            </w:r>
-            <w:r>
-              <w:rPr>
-                <w:noProof/>
-                <w:webHidden/>
-              </w:rPr>
-              <w:fldChar w:fldCharType="begin"/>
-            </w:r>
-            <w:r>
-              <w:rPr>
-                <w:noProof/>
-                <w:webHidden/>
-              </w:rPr>
-              <w:instrText xml:space="preserve"> PAGEREF _Toc175586793 \h </w:instrText>
-            </w:r>
-            <w:r>
-              <w:rPr>
-                <w:noProof/>
-                <w:webHidden/>
-              </w:rPr>
-            </w:r>
-            <w:r>
-              <w:rPr>
-                <w:noProof/>
-                <w:webHidden/>
-              </w:rPr>
-              <w:fldChar w:fldCharType="separate"/>
-            </w:r>
-            <w:r>
-              <w:rPr>
-                <w:noProof/>
-                <w:webHidden/>
-              </w:rPr>
-              <w:t>17</w:t>
-            </w:r>
-            <w:r>
-              <w:rPr>
-                <w:noProof/>
-                <w:webHidden/>
-              </w:rPr>
-              <w:fldChar w:fldCharType="end"/>
-            </w:r>
-          </w:hyperlink>
-        </w:p>
-        <w:p>
-          <w:pPr>
-            <w:pStyle w:val="TOC2"/>
-            <w:tabs>
-              <w:tab w:val="right" w:leader="dot" w:pos="9350"/>
-            </w:tabs>
-            <w:rPr>
-              <w:rFonts w:eastAsiaTheme="minorEastAsia"/>
-              <w:noProof/>
-              <w:kern w:val="2"/>
-              <w:sz w:val="24"/>
-              <w:szCs w:val="24"/>
-              <w14:ligatures w14:val="standardContextual"/>
-            </w:rPr>
-          </w:pPr>
-          <w:hyperlink w:anchor="_Toc175586794" w:history="1">
-            <w:r>
-              <w:rPr>
-                <w:rStyle w:val="Hyperlink"/>
-                <w:noProof/>
-              </w:rPr>
-              <w:t>Examples</w:t>
-            </w:r>
-            <w:r>
-              <w:rPr>
-                <w:noProof/>
-                <w:webHidden/>
-              </w:rPr>
-              <w:tab/>
-            </w:r>
-            <w:r>
-              <w:rPr>
-                <w:noProof/>
-                <w:webHidden/>
-              </w:rPr>
-              <w:fldChar w:fldCharType="begin"/>
-            </w:r>
-            <w:r>
-              <w:rPr>
-                <w:noProof/>
-                <w:webHidden/>
-              </w:rPr>
-              <w:instrText xml:space="preserve"> PAGEREF _Toc175586794 \h </w:instrText>
-            </w:r>
-            <w:r>
-              <w:rPr>
-                <w:noProof/>
-                <w:webHidden/>
-              </w:rPr>
-            </w:r>
-            <w:r>
-              <w:rPr>
-                <w:noProof/>
-                <w:webHidden/>
-              </w:rPr>
-              <w:fldChar w:fldCharType="separate"/>
-            </w:r>
-            <w:r>
-              <w:rPr>
-                <w:noProof/>
-                <w:webHidden/>
-              </w:rPr>
-              <w:t>17</w:t>
-            </w:r>
-            <w:r>
-              <w:rPr>
-                <w:noProof/>
-                <w:webHidden/>
-              </w:rPr>
-              <w:fldChar w:fldCharType="end"/>
-            </w:r>
-          </w:hyperlink>
-        </w:p>
-        <w:p>
-          <w:pPr>
-            <w:pStyle w:val="TOC2"/>
-            <w:tabs>
-              <w:tab w:val="right" w:leader="dot" w:pos="9350"/>
-            </w:tabs>
-            <w:rPr>
-              <w:rFonts w:eastAsiaTheme="minorEastAsia"/>
-              <w:noProof/>
-              <w:kern w:val="2"/>
-              <w:sz w:val="24"/>
-              <w:szCs w:val="24"/>
-              <w14:ligatures w14:val="standardContextual"/>
-            </w:rPr>
-          </w:pPr>
-          <w:hyperlink w:anchor="_Toc175586795" w:history="1">
-            <w:r>
-              <w:rPr>
-                <w:rStyle w:val="Hyperlink"/>
-                <w:noProof/>
-              </w:rPr>
-              <w:t>Passwords and processing</w:t>
-            </w:r>
-            <w:r>
-              <w:rPr>
-                <w:noProof/>
-                <w:webHidden/>
-              </w:rPr>
-              <w:tab/>
-            </w:r>
-            <w:r>
-              <w:rPr>
-                <w:noProof/>
-                <w:webHidden/>
-              </w:rPr>
-              <w:fldChar w:fldCharType="begin"/>
-            </w:r>
-            <w:r>
-              <w:rPr>
-                <w:noProof/>
-                <w:webHidden/>
-              </w:rPr>
-              <w:instrText xml:space="preserve"> PAGEREF _Toc175586795 \h </w:instrText>
-            </w:r>
-            <w:r>
-              <w:rPr>
-                <w:noProof/>
-                <w:webHidden/>
-              </w:rPr>
-            </w:r>
-            <w:r>
-              <w:rPr>
-                <w:noProof/>
-                <w:webHidden/>
-              </w:rPr>
-              <w:fldChar w:fldCharType="separate"/>
-            </w:r>
-            <w:r>
-              <w:rPr>
-                <w:noProof/>
-                <w:webHidden/>
-              </w:rPr>
-              <w:t>18</w:t>
-            </w:r>
-            <w:r>
-              <w:rPr>
-                <w:noProof/>
-                <w:webHidden/>
-              </w:rPr>
-              <w:fldChar w:fldCharType="end"/>
-            </w:r>
-          </w:hyperlink>
-        </w:p>
-        <w:p>
-          <w:pPr>
-            <w:pStyle w:val="TOC1"/>
-            <w:tabs>
-              <w:tab w:val="right" w:leader="dot" w:pos="9350"/>
-            </w:tabs>
-            <w:rPr>
-              <w:rFonts w:eastAsiaTheme="minorEastAsia"/>
-              <w:noProof/>
-              <w:kern w:val="2"/>
-              <w:sz w:val="24"/>
-              <w:szCs w:val="24"/>
-              <w14:ligatures w14:val="standardContextual"/>
-            </w:rPr>
-          </w:pPr>
-          <w:hyperlink w:anchor="_Toc175586796" w:history="1">
-            <w:r>
-              <w:rPr>
-                <w:rStyle w:val="Hyperlink"/>
-                <w:noProof/>
-              </w:rPr>
-              <w:t>User data</w:t>
-            </w:r>
-            <w:r>
-              <w:rPr>
-                <w:noProof/>
-                <w:webHidden/>
-              </w:rPr>
-              <w:tab/>
-            </w:r>
-            <w:r>
-              <w:rPr>
-                <w:noProof/>
-                <w:webHidden/>
-              </w:rPr>
-              <w:fldChar w:fldCharType="begin"/>
-            </w:r>
-            <w:r>
-              <w:rPr>
-                <w:noProof/>
-                <w:webHidden/>
-              </w:rPr>
-              <w:instrText xml:space="preserve"> PAGEREF _Toc175586796 \h </w:instrText>
-            </w:r>
-            <w:r>
-              <w:rPr>
-                <w:noProof/>
-                <w:webHidden/>
-              </w:rPr>
-            </w:r>
-            <w:r>
-              <w:rPr>
-                <w:noProof/>
-                <w:webHidden/>
-              </w:rPr>
-              <w:fldChar w:fldCharType="separate"/>
-            </w:r>
-            <w:r>
-              <w:rPr>
-                <w:noProof/>
-                <w:webHidden/>
-              </w:rPr>
-              <w:t>18</w:t>
-            </w:r>
-            <w:r>
-              <w:rPr>
-                <w:noProof/>
-                <w:webHidden/>
-              </w:rPr>
-              <w:fldChar w:fldCharType="end"/>
-            </w:r>
-          </w:hyperlink>
-        </w:p>
-        <w:p>
-          <w:pPr>
-            <w:pStyle w:val="TOC1"/>
-            <w:tabs>
-              <w:tab w:val="right" w:leader="dot" w:pos="9350"/>
-            </w:tabs>
-            <w:rPr>
-              <w:rFonts w:eastAsiaTheme="minorEastAsia"/>
-              <w:noProof/>
-              <w:kern w:val="2"/>
-              <w:sz w:val="24"/>
-              <w:szCs w:val="24"/>
-              <w14:ligatures w14:val="standardContextual"/>
-            </w:rPr>
-          </w:pPr>
-          <w:hyperlink w:anchor="_Toc175586797" w:history="1">
-            <w:r>
-              <w:rPr>
-                <w:rStyle w:val="Hyperlink"/>
-                <w:noProof/>
-              </w:rPr>
-              <w:t>Known limitation – spurious diffs</w:t>
-            </w:r>
-            <w:r>
-              <w:rPr>
-                <w:noProof/>
-                <w:webHidden/>
-              </w:rPr>
-              <w:tab/>
-            </w:r>
-            <w:r>
-              <w:rPr>
-                <w:noProof/>
-                <w:webHidden/>
-              </w:rPr>
-              <w:fldChar w:fldCharType="begin"/>
-            </w:r>
-            <w:r>
-              <w:rPr>
-                <w:noProof/>
-                <w:webHidden/>
-              </w:rPr>
-              <w:instrText xml:space="preserve"> PAGEREF _Toc175586797 \h </w:instrText>
+              <w:instrText xml:space="preserve"> PAGEREF _Toc176254343 \h </w:instrText>
             </w:r>
             <w:r>
               <w:rPr>
@@ -3305,7 +3378,7 @@
       <w:pPr>
         <w:pStyle w:val="Heading1"/>
       </w:pPr>
-      <w:bookmarkStart w:id="2" w:name="_Toc175586757"/>
+      <w:bookmarkStart w:id="2" w:name="_Toc176254302"/>
       <w:r>
         <w:lastRenderedPageBreak/>
         <w:t>Introduction</w:t>
@@ -3390,7 +3463,7 @@
       <w:pPr>
         <w:pStyle w:val="Heading2"/>
       </w:pPr>
-      <w:bookmarkStart w:id="3" w:name="_Toc175586758"/>
+      <w:bookmarkStart w:id="3" w:name="_Toc176254303"/>
       <w:r>
         <w:t>ALM Toolkit</w:t>
       </w:r>
@@ -3526,7 +3599,7 @@
         </w:rPr>
         <w:lastRenderedPageBreak/>
         <w:drawing>
-          <wp:inline distT="0" distB="0" distL="0" distR="0" wp14:anchorId="2C672EF9" wp14:editId="17253BEF">
+          <wp:inline distT="0" distB="0" distL="0" distR="0" wp14:anchorId="2C672EF9" wp14:editId="7751B257">
             <wp:extent cx="5943600" cy="4369435"/>
             <wp:effectExtent l="0" t="0" r="0" b="0"/>
             <wp:docPr id="337751122" name="Picture 1" descr="A screenshot of a computer&#10;&#10;Description automatically generated"/>
@@ -3579,7 +3652,7 @@
       <w:pPr>
         <w:pStyle w:val="Heading3"/>
       </w:pPr>
-      <w:bookmarkStart w:id="5" w:name="_Toc175586759"/>
+      <w:bookmarkStart w:id="5" w:name="_Toc176254304"/>
       <w:r>
         <w:t>Integration with Power BI Desktop</w:t>
       </w:r>
@@ -3605,7 +3678,7 @@
       <w:pPr>
         <w:pStyle w:val="Heading3"/>
       </w:pPr>
-      <w:bookmarkStart w:id="6" w:name="_Toc175586760"/>
+      <w:bookmarkStart w:id="6" w:name="_Toc176254305"/>
       <w:r>
         <w:t>Deployment features</w:t>
       </w:r>
@@ -3739,7 +3812,7 @@
       <w:pPr>
         <w:pStyle w:val="Heading3"/>
       </w:pPr>
-      <w:bookmarkStart w:id="7" w:name="_Toc175586761"/>
+      <w:bookmarkStart w:id="7" w:name="_Toc176254306"/>
       <w:r>
         <w:t>Prerequisites</w:t>
       </w:r>
@@ -3860,7 +3933,7 @@
       <w:pPr>
         <w:pStyle w:val="Heading1"/>
       </w:pPr>
-      <w:bookmarkStart w:id="8" w:name="_Toc175586762"/>
+      <w:bookmarkStart w:id="8" w:name="_Toc176254307"/>
       <w:r>
         <w:t>C</w:t>
       </w:r>
@@ -3876,7 +3949,7 @@
       <w:pPr>
         <w:pStyle w:val="Heading2"/>
       </w:pPr>
-      <w:bookmarkStart w:id="9" w:name="_Toc175586763"/>
+      <w:bookmarkStart w:id="9" w:name="_Toc176254308"/>
       <w:r>
         <w:t>New comparison</w:t>
       </w:r>
@@ -4102,7 +4175,7 @@
       <w:pPr>
         <w:pStyle w:val="Heading2"/>
       </w:pPr>
-      <w:bookmarkStart w:id="10" w:name="_Toc175586764"/>
+      <w:bookmarkStart w:id="10" w:name="_Toc176254309"/>
       <w:r>
         <w:t>Select actions to be applied</w:t>
       </w:r>
@@ -4122,7 +4195,7 @@
           <w:noProof/>
         </w:rPr>
         <w:drawing>
-          <wp:inline distT="0" distB="0" distL="0" distR="0" wp14:anchorId="6740FCF0" wp14:editId="6CABD55D">
+          <wp:inline distT="0" distB="0" distL="0" distR="0" wp14:anchorId="6740FCF0" wp14:editId="10390A6D">
             <wp:extent cx="2976519" cy="2643188"/>
             <wp:effectExtent l="0" t="0" r="0" b="5080"/>
             <wp:docPr id="28587127" name="Picture 2"/>
@@ -4246,7 +4319,7 @@
           <w:noProof/>
         </w:rPr>
         <w:drawing>
-          <wp:inline distT="0" distB="0" distL="0" distR="0" wp14:anchorId="06EAC1F0" wp14:editId="12C362A3">
+          <wp:inline distT="0" distB="0" distL="0" distR="0" wp14:anchorId="06EAC1F0" wp14:editId="16EFFFE7">
             <wp:extent cx="5260903" cy="2938462"/>
             <wp:effectExtent l="0" t="0" r="0" b="0"/>
             <wp:docPr id="1112967532" name="Picture 1"/>
@@ -4299,7 +4372,7 @@
       <w:pPr>
         <w:pStyle w:val="Heading2"/>
       </w:pPr>
-      <w:bookmarkStart w:id="11" w:name="_Toc175586765"/>
+      <w:bookmarkStart w:id="11" w:name="_Toc176254310"/>
       <w:r>
         <w:t>Harvesting objects for reuse</w:t>
       </w:r>
@@ -4344,7 +4417,7 @@
         </w:rPr>
         <w:lastRenderedPageBreak/>
         <w:drawing>
-          <wp:inline distT="0" distB="0" distL="0" distR="0" wp14:anchorId="2870DFC0" wp14:editId="6D37DA6C">
+          <wp:inline distT="0" distB="0" distL="0" distR="0" wp14:anchorId="2870DFC0" wp14:editId="5373A78F">
             <wp:extent cx="4001007" cy="3209925"/>
             <wp:effectExtent l="0" t="0" r="0" b="0"/>
             <wp:docPr id="966974494" name="Picture 3"/>
@@ -4398,7 +4471,7 @@
         <w:pStyle w:val="Heading2"/>
       </w:pPr>
       <w:bookmarkStart w:id="12" w:name="_Validate_selection"/>
-      <w:bookmarkStart w:id="13" w:name="_Toc175586766"/>
+      <w:bookmarkStart w:id="13" w:name="_Toc176254311"/>
       <w:bookmarkEnd w:id="12"/>
       <w:r>
         <w:t>Validate selection</w:t>
@@ -4422,7 +4495,7 @@
           <w:noProof/>
         </w:rPr>
         <w:drawing>
-          <wp:inline distT="0" distB="0" distL="0" distR="0" wp14:anchorId="6E465E34" wp14:editId="13F9B23F">
+          <wp:inline distT="0" distB="0" distL="0" distR="0" wp14:anchorId="6E465E34" wp14:editId="333A0236">
             <wp:extent cx="3524707" cy="1647825"/>
             <wp:effectExtent l="0" t="0" r="0" b="0"/>
             <wp:docPr id="2116903724" name="Picture 4"/>
@@ -4578,7 +4651,7 @@
         </w:rPr>
         <w:lastRenderedPageBreak/>
         <w:drawing>
-          <wp:inline distT="0" distB="0" distL="0" distR="0" wp14:anchorId="20C02D7E" wp14:editId="5F3F219F">
+          <wp:inline distT="0" distB="0" distL="0" distR="0" wp14:anchorId="20C02D7E" wp14:editId="3BE74B21">
             <wp:extent cx="5939155" cy="3615055"/>
             <wp:effectExtent l="0" t="0" r="4445" b="4445"/>
             <wp:docPr id="185984360" name="Picture 5"/>
@@ -4773,88 +4846,19 @@
     </w:p>
     <w:p>
       <w:pPr>
-        <w:pStyle w:val="Heading3"/>
-      </w:pPr>
-      <w:bookmarkStart w:id="14" w:name="_Toc175586767"/>
-      <w:r>
-        <w:t>Restrictions when the target is Power BI Desktop or PBIT file</w:t>
+        <w:pStyle w:val="Heading2"/>
+      </w:pPr>
+      <w:bookmarkStart w:id="14" w:name="_Toc176254312"/>
+      <w:r>
+        <w:t>Script generation</w:t>
       </w:r>
       <w:bookmarkEnd w:id="14"/>
     </w:p>
     <w:p>
       <w:r>
-        <w:t xml:space="preserve">Due to the </w:t>
-      </w:r>
-      <w:hyperlink r:id="rId25" w:anchor="data-modeling-operations" w:history="1">
-        <w:r>
-          <w:rPr>
-            <w:rStyle w:val="Hyperlink"/>
-          </w:rPr>
-          <w:t>limitations</w:t>
-        </w:r>
-      </w:hyperlink>
-      <w:r>
-        <w:t xml:space="preserve"> imposed by Power BI Desktop on write operations, if your target is a Power BI Desktop instance or a PBIP file, validation will disallow actions on certain object types and display the following message. If/when these limitations are relaxed by Power BI Desktop “hardening”, these restrictions will be removed.</w:t>
-      </w:r>
-    </w:p>
-    <w:p>
-      <w:r>
-        <w:rPr>
-          <w:noProof/>
-        </w:rPr>
-        <w:drawing>
-          <wp:inline distT="0" distB="0" distL="0" distR="0" wp14:anchorId="385244B9" wp14:editId="47233B95">
-            <wp:extent cx="5943600" cy="1502410"/>
-            <wp:effectExtent l="0" t="0" r="0" b="2540"/>
-            <wp:docPr id="1575162761" name="Picture 1" descr="A screenshot of a computer&#10;&#10;Description automatically generated"/>
-            <wp:cNvGraphicFramePr>
-              <a:graphicFrameLocks xmlns:a="http://schemas.openxmlformats.org/drawingml/2006/main" noChangeAspect="1"/>
-            </wp:cNvGraphicFramePr>
-            <a:graphic xmlns:a="http://schemas.openxmlformats.org/drawingml/2006/main">
-              <a:graphicData uri="http://schemas.openxmlformats.org/drawingml/2006/picture">
-                <pic:pic xmlns:pic="http://schemas.openxmlformats.org/drawingml/2006/picture">
-                  <pic:nvPicPr>
-                    <pic:cNvPr id="1575162761" name="Picture 1" descr="A screenshot of a computer&#10;&#10;Description automatically generated"/>
-                    <pic:cNvPicPr/>
-                  </pic:nvPicPr>
-                  <pic:blipFill>
-                    <a:blip r:embed="rId26"/>
-                    <a:stretch>
-                      <a:fillRect/>
-                    </a:stretch>
-                  </pic:blipFill>
-                  <pic:spPr>
-                    <a:xfrm>
-                      <a:off x="0" y="0"/>
-                      <a:ext cx="5943600" cy="1502410"/>
-                    </a:xfrm>
-                    <a:prstGeom prst="rect">
-                      <a:avLst/>
-                    </a:prstGeom>
-                  </pic:spPr>
-                </pic:pic>
-              </a:graphicData>
-            </a:graphic>
-          </wp:inline>
-        </w:drawing>
-      </w:r>
-    </w:p>
-    <w:p>
-      <w:pPr>
-        <w:pStyle w:val="Heading2"/>
-      </w:pPr>
-      <w:bookmarkStart w:id="15" w:name="_Toc175586768"/>
-      <w:r>
-        <w:lastRenderedPageBreak/>
-        <w:t>Script generation</w:t>
-      </w:r>
-      <w:bookmarkEnd w:id="15"/>
-    </w:p>
-    <w:p>
-      <w:r>
         <w:t xml:space="preserve">To generate a </w:t>
       </w:r>
-      <w:hyperlink r:id="rId27" w:history="1">
+      <w:hyperlink r:id="rId25" w:history="1">
         <w:r>
           <w:rPr>
             <w:rStyle w:val="Hyperlink"/>
@@ -4901,8 +4905,9 @@
         <w:rPr>
           <w:noProof/>
         </w:rPr>
+        <w:lastRenderedPageBreak/>
         <w:drawing>
-          <wp:inline distT="0" distB="0" distL="0" distR="0" wp14:anchorId="4FF47D1D" wp14:editId="166FEF61">
+          <wp:inline distT="0" distB="0" distL="0" distR="0" wp14:anchorId="4FF47D1D" wp14:editId="41E9A838">
             <wp:extent cx="3995738" cy="1926499"/>
             <wp:effectExtent l="0" t="0" r="5080" b="0"/>
             <wp:docPr id="1597129032" name="Picture 6"/>
@@ -4919,7 +4924,7 @@
                     </pic:cNvPicPr>
                   </pic:nvPicPr>
                   <pic:blipFill>
-                    <a:blip r:embed="rId28" cstate="print">
+                    <a:blip r:embed="rId26" cstate="print">
                       <a:extLst>
                         <a:ext uri="{28A0092B-C50C-407E-A947-70E740481C1C}">
                           <a14:useLocalDpi xmlns:a14="http://schemas.microsoft.com/office/drawing/2010/main" val="0"/>
@@ -4991,7 +4996,7 @@
                     </pic:cNvPicPr>
                   </pic:nvPicPr>
                   <pic:blipFill>
-                    <a:blip r:embed="rId29" cstate="print">
+                    <a:blip r:embed="rId27" cstate="print">
                       <a:extLst>
                         <a:ext uri="{28A0092B-C50C-407E-A947-70E740481C1C}">
                           <a14:useLocalDpi xmlns:a14="http://schemas.microsoft.com/office/drawing/2010/main" val="0"/>
@@ -5027,7 +5032,7 @@
       <w:pPr>
         <w:pStyle w:val="Heading2"/>
       </w:pPr>
-      <w:bookmarkStart w:id="16" w:name="_Toc175586769"/>
+      <w:bookmarkStart w:id="15" w:name="_Toc176254313"/>
       <w:r>
         <w:t>R</w:t>
       </w:r>
@@ -5037,7 +5042,7 @@
       <w:r>
         <w:t>t differences</w:t>
       </w:r>
-      <w:bookmarkEnd w:id="16"/>
+      <w:bookmarkEnd w:id="15"/>
     </w:p>
     <w:p>
       <w:r>
@@ -5056,7 +5061,7 @@
           <w:noProof/>
         </w:rPr>
         <w:drawing>
-          <wp:inline distT="0" distB="0" distL="0" distR="0" wp14:anchorId="484E141E" wp14:editId="44D765FA">
+          <wp:inline distT="0" distB="0" distL="0" distR="0" wp14:anchorId="484E141E" wp14:editId="2F67F333">
             <wp:extent cx="3719513" cy="1716661"/>
             <wp:effectExtent l="0" t="0" r="0" b="0"/>
             <wp:docPr id="874780832" name="Picture 9"/>
@@ -5073,7 +5078,7 @@
                     </pic:cNvPicPr>
                   </pic:nvPicPr>
                   <pic:blipFill>
-                    <a:blip r:embed="rId30" cstate="print">
+                    <a:blip r:embed="rId28" cstate="print">
                       <a:extLst>
                         <a:ext uri="{28A0092B-C50C-407E-A947-70E740481C1C}">
                           <a14:useLocalDpi xmlns:a14="http://schemas.microsoft.com/office/drawing/2010/main" val="0"/>
@@ -5120,7 +5125,7 @@
         </w:rPr>
         <w:lastRenderedPageBreak/>
         <w:drawing>
-          <wp:inline distT="0" distB="0" distL="0" distR="0" wp14:anchorId="30B1D7D1" wp14:editId="52774679">
+          <wp:inline distT="0" distB="0" distL="0" distR="0" wp14:anchorId="30B1D7D1" wp14:editId="48102BAA">
             <wp:extent cx="5943600" cy="4549140"/>
             <wp:effectExtent l="0" t="0" r="0" b="3810"/>
             <wp:docPr id="24" name="Picture 24"/>
@@ -5137,7 +5142,7 @@
                     </pic:cNvPicPr>
                   </pic:nvPicPr>
                   <pic:blipFill>
-                    <a:blip r:embed="rId31" cstate="print">
+                    <a:blip r:embed="rId29" cstate="print">
                       <a:extLst>
                         <a:ext uri="{28A0092B-C50C-407E-A947-70E740481C1C}">
                           <a14:useLocalDpi xmlns:a14="http://schemas.microsoft.com/office/drawing/2010/main" val="0"/>
@@ -5173,11 +5178,11 @@
       <w:pPr>
         <w:pStyle w:val="Heading2"/>
       </w:pPr>
-      <w:bookmarkStart w:id="17" w:name="_Toc175586770"/>
+      <w:bookmarkStart w:id="16" w:name="_Toc176254314"/>
       <w:r>
         <w:t>Update target</w:t>
       </w:r>
-      <w:bookmarkEnd w:id="17"/>
+      <w:bookmarkEnd w:id="16"/>
     </w:p>
     <w:p>
       <w:r>
@@ -5196,7 +5201,7 @@
           <w:noProof/>
         </w:rPr>
         <w:drawing>
-          <wp:inline distT="0" distB="0" distL="0" distR="0" wp14:anchorId="213A21C9" wp14:editId="6084672E">
+          <wp:inline distT="0" distB="0" distL="0" distR="0" wp14:anchorId="213A21C9" wp14:editId="576E9327">
             <wp:extent cx="3910013" cy="1804582"/>
             <wp:effectExtent l="0" t="0" r="0" b="5715"/>
             <wp:docPr id="934569299" name="Picture 10"/>
@@ -5213,7 +5218,7 @@
                     </pic:cNvPicPr>
                   </pic:nvPicPr>
                   <pic:blipFill>
-                    <a:blip r:embed="rId32" cstate="print">
+                    <a:blip r:embed="rId30" cstate="print">
                       <a:extLst>
                         <a:ext uri="{28A0092B-C50C-407E-A947-70E740481C1C}">
                           <a14:useLocalDpi xmlns:a14="http://schemas.microsoft.com/office/drawing/2010/main" val="0"/>
@@ -5284,12 +5289,12 @@
       <w:pPr>
         <w:pStyle w:val="Heading1"/>
       </w:pPr>
-      <w:bookmarkStart w:id="18" w:name="_Toc175586771"/>
+      <w:bookmarkStart w:id="17" w:name="_Toc176254315"/>
       <w:r>
         <w:lastRenderedPageBreak/>
         <w:t>Saving comparisons</w:t>
       </w:r>
-      <w:bookmarkEnd w:id="18"/>
+      <w:bookmarkEnd w:id="17"/>
     </w:p>
     <w:p>
       <w:r>
@@ -5378,14 +5383,14 @@
       </w:r>
     </w:p>
     <w:p>
-      <w:bookmarkStart w:id="19" w:name="_Deployment_configurations"/>
-      <w:bookmarkEnd w:id="19"/>
+      <w:bookmarkStart w:id="18" w:name="_Deployment_configurations"/>
+      <w:bookmarkEnd w:id="18"/>
       <w:r>
         <w:rPr>
           <w:noProof/>
         </w:rPr>
         <w:drawing>
-          <wp:inline distT="0" distB="0" distL="0" distR="0" wp14:anchorId="17BADF06" wp14:editId="79D44C6A">
+          <wp:inline distT="0" distB="0" distL="0" distR="0" wp14:anchorId="17BADF06" wp14:editId="227757C3">
             <wp:extent cx="2286676" cy="2195513"/>
             <wp:effectExtent l="0" t="0" r="0" b="0"/>
             <wp:docPr id="1022217827" name="Picture 11"/>
@@ -5402,7 +5407,7 @@
                     </pic:cNvPicPr>
                   </pic:nvPicPr>
                   <pic:blipFill>
-                    <a:blip r:embed="rId33" cstate="print">
+                    <a:blip r:embed="rId31" cstate="print">
                       <a:extLst>
                         <a:ext uri="{28A0092B-C50C-407E-A947-70E740481C1C}">
                           <a14:useLocalDpi xmlns:a14="http://schemas.microsoft.com/office/drawing/2010/main" val="0"/>
@@ -5464,14 +5469,14 @@
       <w:pPr>
         <w:pStyle w:val="Heading1"/>
       </w:pPr>
-      <w:bookmarkStart w:id="20" w:name="_Toc175586772"/>
+      <w:bookmarkStart w:id="19" w:name="_Toc176254316"/>
       <w:r>
         <w:t>Comparison o</w:t>
       </w:r>
       <w:r>
         <w:t>ptions</w:t>
       </w:r>
-      <w:bookmarkEnd w:id="20"/>
+      <w:bookmarkEnd w:id="19"/>
     </w:p>
     <w:p>
       <w:r>
@@ -5507,7 +5512,7 @@
                     </pic:cNvPicPr>
                   </pic:nvPicPr>
                   <pic:blipFill>
-                    <a:blip r:embed="rId34">
+                    <a:blip r:embed="rId32">
                       <a:extLst>
                         <a:ext uri="{28A0092B-C50C-407E-A947-70E740481C1C}">
                           <a14:useLocalDpi xmlns:a14="http://schemas.microsoft.com/office/drawing/2010/main" val="0"/>
@@ -5566,7 +5571,7 @@
                     <pic:cNvPicPr/>
                   </pic:nvPicPr>
                   <pic:blipFill>
-                    <a:blip r:embed="rId35"/>
+                    <a:blip r:embed="rId33"/>
                     <a:stretch>
                       <a:fillRect/>
                     </a:stretch>
@@ -5591,102 +5596,101 @@
       <w:pPr>
         <w:pStyle w:val="Heading2"/>
       </w:pPr>
-      <w:bookmarkStart w:id="21" w:name="_Toc175586773"/>
+      <w:bookmarkStart w:id="20" w:name="_Toc176254317"/>
       <w:r>
         <w:t>Include perspectives</w:t>
       </w:r>
+      <w:bookmarkEnd w:id="20"/>
+    </w:p>
+    <w:p>
+      <w:r>
+        <w:t>Excludes perspectives from comparison if unchecked.</w:t>
+      </w:r>
+    </w:p>
+    <w:p>
+      <w:pPr>
+        <w:pStyle w:val="Heading3"/>
+      </w:pPr>
+      <w:bookmarkStart w:id="21" w:name="_Toc176254318"/>
+      <w:r>
+        <w:t>For perspective updates, merge selections (not replace)</w:t>
+      </w:r>
       <w:bookmarkEnd w:id="21"/>
     </w:p>
     <w:p>
       <w:r>
-        <w:t>Excludes perspectives from comparison if unchecked.</w:t>
+        <w:t>When merging models, it may be useful to create selections from a source perspective without losing existing selections that were already in the target.</w:t>
+      </w:r>
+    </w:p>
+    <w:p>
+      <w:pPr>
+        <w:pStyle w:val="Heading2"/>
+      </w:pPr>
+      <w:bookmarkStart w:id="22" w:name="_Toc176254319"/>
+      <w:r>
+        <w:t>Include cultures</w:t>
+      </w:r>
+      <w:bookmarkEnd w:id="22"/>
+    </w:p>
+    <w:p>
+      <w:r>
+        <w:t>Excludes cultures from comparison if unchecked.</w:t>
       </w:r>
     </w:p>
     <w:p>
       <w:pPr>
         <w:pStyle w:val="Heading3"/>
       </w:pPr>
-      <w:bookmarkStart w:id="22" w:name="_Toc175586774"/>
-      <w:r>
-        <w:t>For perspective updates, merge selections (not replace)</w:t>
-      </w:r>
-      <w:bookmarkEnd w:id="22"/>
-    </w:p>
-    <w:p>
-      <w:r>
-        <w:t>When merging models, it may be useful to create selections from a source perspective without losing existing selections that were already in the target.</w:t>
+      <w:bookmarkStart w:id="23" w:name="_Toc176254320"/>
+      <w:r>
+        <w:t>For culture updates, merge translations (not replace)</w:t>
+      </w:r>
+      <w:bookmarkEnd w:id="23"/>
+    </w:p>
+    <w:p>
+      <w:r>
+        <w:t>The sa</w:t>
+      </w:r>
+      <w:r>
+        <w:t xml:space="preserve">me principle </w:t>
+      </w:r>
+      <w:r>
+        <w:t xml:space="preserve">is </w:t>
+      </w:r>
+      <w:proofErr w:type="gramStart"/>
+      <w:r>
+        <w:t>applied as</w:t>
+      </w:r>
+      <w:proofErr w:type="gramEnd"/>
+      <w:r>
+        <w:t xml:space="preserve"> when merging perspective selections.</w:t>
+      </w:r>
+      <w:r>
+        <w:t xml:space="preserve"> When the merge translations checkbox is checked, existing translations will not be removed. Different translations for an object property that is both in the source and target cultures will be overwritten.</w:t>
       </w:r>
     </w:p>
     <w:p>
       <w:pPr>
         <w:pStyle w:val="Heading2"/>
       </w:pPr>
-      <w:bookmarkStart w:id="23" w:name="_Toc175586775"/>
-      <w:r>
-        <w:t>Include cultures</w:t>
-      </w:r>
-      <w:bookmarkEnd w:id="23"/>
-    </w:p>
-    <w:p>
-      <w:r>
-        <w:t>Excludes cultures from comparison if unchecked.</w:t>
-      </w:r>
-    </w:p>
-    <w:p>
-      <w:pPr>
-        <w:pStyle w:val="Heading3"/>
-      </w:pPr>
-      <w:bookmarkStart w:id="24" w:name="_Toc175586776"/>
-      <w:r>
-        <w:t>For culture updates, merge translations (not replace)</w:t>
+      <w:bookmarkStart w:id="24" w:name="_Toc176254321"/>
+      <w:r>
+        <w:t>Include roles</w:t>
       </w:r>
       <w:bookmarkEnd w:id="24"/>
     </w:p>
     <w:p>
       <w:r>
-        <w:t>The sa</w:t>
-      </w:r>
-      <w:r>
-        <w:t xml:space="preserve">me principle </w:t>
-      </w:r>
-      <w:r>
-        <w:t xml:space="preserve">is </w:t>
-      </w:r>
-      <w:r>
-        <w:t xml:space="preserve">applied </w:t>
-      </w:r>
-      <w:proofErr w:type="gramStart"/>
-      <w:r>
-        <w:t>as when</w:t>
-      </w:r>
-      <w:proofErr w:type="gramEnd"/>
-      <w:r>
-        <w:t xml:space="preserve"> merging perspective selections.</w:t>
-      </w:r>
-      <w:r>
-        <w:t xml:space="preserve"> When the merge translations checkbox is checked, existing translations will not be removed. Different translations for an object property that is both in the source and target cultures will be overwritten.</w:t>
+        <w:t>Excludes roles from comparison if unchecked.</w:t>
       </w:r>
     </w:p>
     <w:p>
       <w:pPr>
         <w:pStyle w:val="Heading2"/>
       </w:pPr>
-      <w:bookmarkStart w:id="25" w:name="_Toc175586777"/>
-      <w:r>
-        <w:t>Include roles</w:t>
-      </w:r>
+      <w:bookmarkStart w:id="25" w:name="_Use_TMSL_(not"/>
+      <w:bookmarkStart w:id="26" w:name="_Toc176254322"/>
       <w:bookmarkEnd w:id="25"/>
-    </w:p>
-    <w:p>
-      <w:r>
-        <w:t>Excludes roles from comparison if unchecked.</w:t>
-      </w:r>
-    </w:p>
-    <w:p>
-      <w:pPr>
-        <w:pStyle w:val="Heading2"/>
-      </w:pPr>
-      <w:bookmarkStart w:id="26" w:name="_Toc175586778"/>
       <w:r>
         <w:lastRenderedPageBreak/>
         <w:t>Use TMSL (not TMDL) for comparison</w:t>
@@ -5697,7 +5701,7 @@
       <w:r>
         <w:t xml:space="preserve">Reverts to </w:t>
       </w:r>
-      <w:hyperlink r:id="rId36" w:history="1">
+      <w:hyperlink r:id="rId34" w:history="1">
         <w:r>
           <w:rPr>
             <w:rStyle w:val="Hyperlink"/>
@@ -5714,7 +5718,7 @@
       <w:r>
         <w:t xml:space="preserve">instead of </w:t>
       </w:r>
-      <w:hyperlink r:id="rId37" w:anchor="tmdl-format" w:history="1">
+      <w:hyperlink r:id="rId35" w:anchor="tmdl-format" w:history="1">
         <w:r>
           <w:rPr>
             <w:rStyle w:val="Hyperlink"/>
@@ -5730,7 +5734,7 @@
       <w:pPr>
         <w:pStyle w:val="Heading2"/>
       </w:pPr>
-      <w:bookmarkStart w:id="27" w:name="_Toc175586779"/>
+      <w:bookmarkStart w:id="27" w:name="_Toc176254323"/>
       <w:r>
         <w:t>Consider partitions when comparing tables</w:t>
       </w:r>
@@ -5777,7 +5781,7 @@
       <w:pPr>
         <w:pStyle w:val="Heading2"/>
       </w:pPr>
-      <w:bookmarkStart w:id="28" w:name="_Toc175586780"/>
+      <w:bookmarkStart w:id="28" w:name="_Toc176254324"/>
       <w:r>
         <w:t xml:space="preserve">Consider </w:t>
       </w:r>
@@ -5804,7 +5808,7 @@
       <w:pPr>
         <w:pStyle w:val="Heading2"/>
       </w:pPr>
-      <w:bookmarkStart w:id="29" w:name="_Toc175586781"/>
+      <w:bookmarkStart w:id="29" w:name="_Toc176254325"/>
       <w:r>
         <w:t xml:space="preserve">Consider </w:t>
       </w:r>
@@ -5841,7 +5845,7 @@
       <w:pPr>
         <w:pStyle w:val="Heading2"/>
       </w:pPr>
-      <w:bookmarkStart w:id="30" w:name="_Toc175586782"/>
+      <w:bookmarkStart w:id="30" w:name="_Toc176254326"/>
       <w:r>
         <w:t>For table updates, retain partitions</w:t>
       </w:r>
@@ -5863,7 +5867,7 @@
         <w:pStyle w:val="Heading3"/>
       </w:pPr>
       <w:bookmarkStart w:id="31" w:name="_Display_warnings_for"/>
-      <w:bookmarkStart w:id="32" w:name="_Toc175586783"/>
+      <w:bookmarkStart w:id="32" w:name="_Toc176254327"/>
       <w:bookmarkEnd w:id="31"/>
       <w:r>
         <w:t>Retain only refresh-policy based partitions</w:t>
@@ -5874,7 +5878,7 @@
       <w:r>
         <w:t xml:space="preserve">Power BI models can use the </w:t>
       </w:r>
-      <w:hyperlink r:id="rId38" w:history="1">
+      <w:hyperlink r:id="rId36" w:history="1">
         <w:r>
           <w:rPr>
             <w:rStyle w:val="Hyperlink"/>
@@ -5890,7 +5894,7 @@
       <w:pPr>
         <w:pStyle w:val="Heading2"/>
       </w:pPr>
-      <w:bookmarkStart w:id="33" w:name="_Toc175586784"/>
+      <w:bookmarkStart w:id="33" w:name="_Toc176254328"/>
       <w:r>
         <w:t>For table updates, retain</w:t>
       </w:r>
@@ -5939,7 +5943,7 @@
       <w:pPr>
         <w:pStyle w:val="Heading2"/>
       </w:pPr>
-      <w:bookmarkStart w:id="34" w:name="_Toc175586785"/>
+      <w:bookmarkStart w:id="34" w:name="_Toc176254329"/>
       <w:r>
         <w:t>For table updates, retain storage mode</w:t>
       </w:r>
@@ -5954,7 +5958,7 @@
       <w:pPr>
         <w:pStyle w:val="Heading2"/>
       </w:pPr>
-      <w:bookmarkStart w:id="35" w:name="_Toc175586786"/>
+      <w:bookmarkStart w:id="35" w:name="_Toc176254330"/>
       <w:r>
         <w:t>Display warnings for measure dependencies (DAX reference to missing measure/column)</w:t>
       </w:r>
@@ -6055,7 +6059,7 @@
         <w:pStyle w:val="Heading2"/>
       </w:pPr>
       <w:bookmarkStart w:id="36" w:name="_Database_deployment"/>
-      <w:bookmarkStart w:id="37" w:name="_Toc175586787"/>
+      <w:bookmarkStart w:id="37" w:name="_Toc176254331"/>
       <w:bookmarkEnd w:id="36"/>
       <w:r>
         <w:t>Database</w:t>
@@ -6069,7 +6073,7 @@
       <w:pPr>
         <w:pStyle w:val="Heading3"/>
       </w:pPr>
-      <w:bookmarkStart w:id="38" w:name="_Toc175586788"/>
+      <w:bookmarkStart w:id="38" w:name="_Toc176254332"/>
       <w:r>
         <w:t>Processing option</w:t>
       </w:r>
@@ -6130,7 +6134,7 @@
       <w:r>
         <w:t xml:space="preserve">The following options are provided, which align with the Analysis Services processing modes documented </w:t>
       </w:r>
-      <w:hyperlink r:id="rId39" w:history="1">
+      <w:hyperlink r:id="rId37" w:history="1">
         <w:r>
           <w:rPr>
             <w:rStyle w:val="Hyperlink"/>
@@ -6226,7 +6230,7 @@
       <w:pPr>
         <w:pStyle w:val="Heading3"/>
       </w:pPr>
-      <w:bookmarkStart w:id="39" w:name="_Toc175586789"/>
+      <w:bookmarkStart w:id="39" w:name="_Toc176254333"/>
       <w:r>
         <w:t>Process only affected tables</w:t>
       </w:r>
@@ -6247,7 +6251,7 @@
       <w:pPr>
         <w:pStyle w:val="Heading1"/>
       </w:pPr>
-      <w:bookmarkStart w:id="40" w:name="_Toc175586790"/>
+      <w:bookmarkStart w:id="40" w:name="_Toc176254334"/>
       <w:r>
         <w:t>Command-line execution</w:t>
       </w:r>
@@ -6286,7 +6290,7 @@
       <w:pPr>
         <w:pStyle w:val="Heading2"/>
       </w:pPr>
-      <w:bookmarkStart w:id="41" w:name="_Toc175586791"/>
+      <w:bookmarkStart w:id="41" w:name="_Toc176254335"/>
       <w:r>
         <w:rPr>
           <w:rStyle w:val="Strong"/>
@@ -6929,7 +6933,7 @@
       <w:pPr>
         <w:pStyle w:val="Heading2"/>
       </w:pPr>
-      <w:bookmarkStart w:id="42" w:name="_Toc175586792"/>
+      <w:bookmarkStart w:id="42" w:name="_Toc176254336"/>
       <w:r>
         <w:rPr>
           <w:rStyle w:val="Strong"/>
@@ -7574,7 +7578,7 @@
           <w:szCs w:val="22"/>
         </w:rPr>
       </w:pPr>
-      <w:bookmarkStart w:id="43" w:name="_Toc175586793"/>
+      <w:bookmarkStart w:id="43" w:name="_Toc176254337"/>
       <w:r>
         <w:rPr>
           <w:rFonts w:asciiTheme="minorHAnsi" w:eastAsiaTheme="minorHAnsi" w:hAnsiTheme="minorHAnsi" w:cstheme="minorBidi"/>
@@ -7590,7 +7594,7 @@
       <w:pPr>
         <w:pStyle w:val="Heading2"/>
       </w:pPr>
-      <w:bookmarkStart w:id="44" w:name="_Toc175586794"/>
+      <w:bookmarkStart w:id="44" w:name="_Toc176254338"/>
       <w:r>
         <w:rPr>
           <w:rStyle w:val="Strong"/>
@@ -7628,7 +7632,6 @@
           <w:color w:val="000000"/>
           <w:sz w:val="19"/>
           <w:szCs w:val="19"/>
-          <w:lang w:val="pt-BR"/>
         </w:rPr>
       </w:pPr>
       <w:r>
@@ -7637,7 +7640,6 @@
           <w:color w:val="000000"/>
           <w:sz w:val="19"/>
           <w:szCs w:val="19"/>
-          <w:lang w:val="pt-BR"/>
         </w:rPr>
         <w:t>BismNormalizer.CommandLine.exe</w:t>
       </w:r>
@@ -7647,7 +7649,6 @@
           <w:color w:val="000000"/>
           <w:sz w:val="19"/>
           <w:szCs w:val="19"/>
-          <w:lang w:val="pt-BR"/>
         </w:rPr>
         <w:t xml:space="preserve"> TabularCompare1.</w:t>
       </w:r>
@@ -7657,7 +7658,6 @@
           <w:color w:val="000000"/>
           <w:sz w:val="19"/>
           <w:szCs w:val="19"/>
-          <w:lang w:val="pt-BR"/>
         </w:rPr>
         <w:t>ALMT</w:t>
       </w:r>
@@ -7667,21 +7667,23 @@
           <w:color w:val="000000"/>
           <w:sz w:val="19"/>
           <w:szCs w:val="19"/>
-          <w:lang w:val="pt-BR"/>
-        </w:rPr>
-        <w:t xml:space="preserve"> /Log:log.txt</w:t>
-      </w:r>
-    </w:p>
-    <w:p>
-      <w:pPr>
-        <w:rPr>
-          <w:lang w:val="pt-BR"/>
-        </w:rPr>
-      </w:pPr>
-      <w:r>
-        <w:rPr>
-          <w:lang w:val="pt-BR"/>
-        </w:rPr>
+        </w:rPr>
+        <w:t xml:space="preserve"> /</w:t>
+      </w:r>
+      <w:proofErr w:type="gramStart"/>
+      <w:r>
+        <w:rPr>
+          <w:rFonts w:ascii="Consolas" w:hAnsi="Consolas"/>
+          <w:color w:val="000000"/>
+          <w:sz w:val="19"/>
+          <w:szCs w:val="19"/>
+        </w:rPr>
+        <w:t>Log:log.txt</w:t>
+      </w:r>
+      <w:proofErr w:type="gramEnd"/>
+    </w:p>
+    <w:p>
+      <w:r>
         <w:t> </w:t>
       </w:r>
     </w:p>
@@ -7916,7 +7918,7 @@
       <w:pPr>
         <w:pStyle w:val="Heading2"/>
       </w:pPr>
-      <w:bookmarkStart w:id="45" w:name="_Toc175586795"/>
+      <w:bookmarkStart w:id="45" w:name="_Toc176254339"/>
       <w:r>
         <w:rPr>
           <w:rStyle w:val="Strong"/>
@@ -7955,7 +7957,7 @@
       <w:pPr>
         <w:pStyle w:val="Heading1"/>
       </w:pPr>
-      <w:bookmarkStart w:id="46" w:name="_Toc175586796"/>
+      <w:bookmarkStart w:id="46" w:name="_Toc176254340"/>
       <w:r>
         <w:t>User data</w:t>
       </w:r>
@@ -7980,15 +7982,99 @@
       <w:pPr>
         <w:pStyle w:val="Heading1"/>
       </w:pPr>
-      <w:bookmarkStart w:id="48" w:name="_Toc175586797"/>
+      <w:bookmarkStart w:id="48" w:name="_Toc176254341"/>
       <w:bookmarkEnd w:id="47"/>
       <w:r>
         <w:t>Known limitation</w:t>
       </w:r>
       <w:r>
-        <w:t xml:space="preserve"> – spurious diffs</w:t>
+        <w:t>s</w:t>
       </w:r>
       <w:bookmarkEnd w:id="48"/>
+    </w:p>
+    <w:p>
+      <w:pPr>
+        <w:pStyle w:val="Heading2"/>
+      </w:pPr>
+      <w:bookmarkStart w:id="49" w:name="_Toc176254342"/>
+      <w:r>
+        <w:t>Disallow certain object types when the target is Power BI Desktop or PBIT file</w:t>
+      </w:r>
+      <w:bookmarkEnd w:id="49"/>
+    </w:p>
+    <w:p>
+      <w:r>
+        <w:t xml:space="preserve">Due to the </w:t>
+      </w:r>
+      <w:hyperlink r:id="rId38" w:anchor="data-modeling-operations" w:history="1">
+        <w:r>
+          <w:rPr>
+            <w:rStyle w:val="Hyperlink"/>
+          </w:rPr>
+          <w:t>limitations</w:t>
+        </w:r>
+      </w:hyperlink>
+      <w:r>
+        <w:t xml:space="preserve"> imposed by Power BI Desktop on write operations, if your target is a Power BI Desktop instance or a PBIP file, validation will disallow actions on certain object types and display the following message. If/when these limitations are relaxed by Power BI Desktop “hardening”, these restrictions will be removed.</w:t>
+      </w:r>
+    </w:p>
+    <w:p>
+      <w:r>
+        <w:rPr>
+          <w:noProof/>
+        </w:rPr>
+        <w:drawing>
+          <wp:inline distT="0" distB="0" distL="0" distR="0" wp14:anchorId="5D264631" wp14:editId="205FAF87">
+            <wp:extent cx="5943600" cy="1502410"/>
+            <wp:effectExtent l="0" t="0" r="0" b="2540"/>
+            <wp:docPr id="1575162761" name="Picture 1" descr="A screenshot of a computer&#10;&#10;Description automatically generated"/>
+            <wp:cNvGraphicFramePr>
+              <a:graphicFrameLocks xmlns:a="http://schemas.openxmlformats.org/drawingml/2006/main" noChangeAspect="1"/>
+            </wp:cNvGraphicFramePr>
+            <a:graphic xmlns:a="http://schemas.openxmlformats.org/drawingml/2006/main">
+              <a:graphicData uri="http://schemas.openxmlformats.org/drawingml/2006/picture">
+                <pic:pic xmlns:pic="http://schemas.openxmlformats.org/drawingml/2006/picture">
+                  <pic:nvPicPr>
+                    <pic:cNvPr id="1575162761" name="Picture 1" descr="A screenshot of a computer&#10;&#10;Description automatically generated"/>
+                    <pic:cNvPicPr/>
+                  </pic:nvPicPr>
+                  <pic:blipFill>
+                    <a:blip r:embed="rId39"/>
+                    <a:stretch>
+                      <a:fillRect/>
+                    </a:stretch>
+                  </pic:blipFill>
+                  <pic:spPr>
+                    <a:xfrm>
+                      <a:off x="0" y="0"/>
+                      <a:ext cx="5943600" cy="1502410"/>
+                    </a:xfrm>
+                    <a:prstGeom prst="rect">
+                      <a:avLst/>
+                    </a:prstGeom>
+                  </pic:spPr>
+                </pic:pic>
+              </a:graphicData>
+            </a:graphic>
+          </wp:inline>
+        </w:drawing>
+      </w:r>
+    </w:p>
+    <w:p>
+      <w:pPr>
+        <w:pStyle w:val="Heading2"/>
+      </w:pPr>
+      <w:bookmarkStart w:id="50" w:name="_Toc176254343"/>
+      <w:r>
+        <w:t>S</w:t>
+      </w:r>
+      <w:r>
+        <w:t>purious diffs</w:t>
+      </w:r>
+      <w:r>
+        <w:t xml:space="preserve"> due to ordering</w:t>
+      </w:r>
+      <w:bookmarkEnd w:id="50"/>
     </w:p>
     <w:p>
       <w:r>
@@ -8002,42 +8088,65 @@
           <w:rPr>
             <w:rStyle w:val="Hyperlink"/>
           </w:rPr>
-          <w:t xml:space="preserve">Version </w:t>
+          <w:t>Version 19.84.1</w:t>
         </w:r>
+      </w:hyperlink>
+      <w:r>
+        <w:t xml:space="preserve"> does </w:t>
+      </w:r>
+      <w:r>
+        <w:t xml:space="preserve">not preserve the ordering of columns and this can cause “spurious diffs” where a table is updated but continues to have Different Definitions due to inconsistent column ordering. Spurious diffs can also happen using other tools such as VSCode with Git. </w:t>
+      </w:r>
+      <w:r>
+        <w:t>T</w:t>
+      </w:r>
+      <w:r>
+        <w:t xml:space="preserve">he </w:t>
+      </w:r>
+      <w:r>
+        <w:t xml:space="preserve">Analysis Services </w:t>
+      </w:r>
+      <w:r>
+        <w:t>engineering team</w:t>
+      </w:r>
+      <w:r>
+        <w:t xml:space="preserve"> plan to address this and provide a solution</w:t>
+      </w:r>
+      <w:r>
+        <w:t xml:space="preserve">, but we do not have a timeline to share at </w:t>
+      </w:r>
+      <w:r>
+        <w:t xml:space="preserve">the </w:t>
+      </w:r>
+      <w:r>
+        <w:t>time</w:t>
+      </w:r>
+      <w:r>
+        <w:t xml:space="preserve"> of writing (August 2024, current ALM Toolkit version </w:t>
+      </w:r>
+      <w:r>
+        <w:t>5.1.</w:t>
+      </w:r>
+      <w:r>
+        <w:t>2)</w:t>
+      </w:r>
+      <w:r>
+        <w:t>.</w:t>
+      </w:r>
+      <w:r>
+        <w:t xml:space="preserve"> This issue does not apply to TMSL based diffs because ALM Toolkit alphabetically sorts the columns.</w:t>
+      </w:r>
+      <w:r>
+        <w:t xml:space="preserve"> If you’re blocked by this issue, please consider the option setting to </w:t>
+      </w:r>
+      <w:hyperlink w:anchor="_Use_TMSL_(not" w:history="1">
         <w:r>
           <w:rPr>
             <w:rStyle w:val="Hyperlink"/>
           </w:rPr>
-          <w:t>19.84.1</w:t>
+          <w:t>Use TMSL (not TMDL) for comparison</w:t>
         </w:r>
       </w:hyperlink>
-      <w:r>
-        <w:t xml:space="preserve"> does </w:t>
-      </w:r>
-      <w:r>
-        <w:t xml:space="preserve">not preserve the ordering of columns and this can cause “spurious diffs” where a table is updated but continues to have Different Definitions due to inconsistent column ordering. Spurious diffs can also happen using other tools such as VSCode with Git. This limitation is planned to be addressed by the </w:t>
-      </w:r>
-      <w:r>
-        <w:t xml:space="preserve">Analysis Services </w:t>
-      </w:r>
-      <w:r>
-        <w:t xml:space="preserve">engineering team, but we do not have a timeline to share at </w:t>
-      </w:r>
-      <w:r>
-        <w:t xml:space="preserve">the </w:t>
-      </w:r>
-      <w:r>
-        <w:t>time</w:t>
-      </w:r>
-      <w:r>
-        <w:t xml:space="preserve"> of writing (August 2024, current ALM Toolkit version </w:t>
-      </w:r>
-      <w:r>
-        <w:t>5.1.</w:t>
-      </w:r>
-      <w:r>
-        <w:t>2)</w:t>
-      </w:r>
       <w:r>
         <w:t>.</w:t>
       </w:r>

</xml_diff>

<commit_message>
Minor doc change for retain role members
</commit_message>
<xml_diff>
--- a/AlmToolkit/Semantic Model Comparison and Merging with ALM Toolkit.docx
+++ b/AlmToolkit/Semantic Model Comparison and Merging with ALM Toolkit.docx
@@ -297,7 +297,7 @@
             </w:rPr>
             <w:fldChar w:fldCharType="separate"/>
           </w:r>
-          <w:hyperlink w:anchor="_Toc176254302" w:history="1">
+          <w:hyperlink w:anchor="_Toc179381690" w:history="1">
             <w:r>
               <w:rPr>
                 <w:rStyle w:val="Hyperlink"/>
@@ -324,7 +324,7 @@
                 <w:noProof/>
                 <w:webHidden/>
               </w:rPr>
-              <w:instrText xml:space="preserve"> PAGEREF _Toc176254302 \h </w:instrText>
+              <w:instrText xml:space="preserve"> PAGEREF _Toc179381690 \h </w:instrText>
             </w:r>
             <w:r>
               <w:rPr>
@@ -370,7 +370,7 @@
               <w14:ligatures w14:val="standardContextual"/>
             </w:rPr>
           </w:pPr>
-          <w:hyperlink w:anchor="_Toc176254303" w:history="1">
+          <w:hyperlink w:anchor="_Toc179381691" w:history="1">
             <w:r>
               <w:rPr>
                 <w:rStyle w:val="Hyperlink"/>
@@ -397,7 +397,7 @@
                 <w:noProof/>
                 <w:webHidden/>
               </w:rPr>
-              <w:instrText xml:space="preserve"> PAGEREF _Toc176254303 \h </w:instrText>
+              <w:instrText xml:space="preserve"> PAGEREF _Toc179381691 \h </w:instrText>
             </w:r>
             <w:r>
               <w:rPr>
@@ -443,7 +443,7 @@
               <w14:ligatures w14:val="standardContextual"/>
             </w:rPr>
           </w:pPr>
-          <w:hyperlink w:anchor="_Toc176254304" w:history="1">
+          <w:hyperlink w:anchor="_Toc179381692" w:history="1">
             <w:r>
               <w:rPr>
                 <w:rStyle w:val="Hyperlink"/>
@@ -470,7 +470,7 @@
                 <w:noProof/>
                 <w:webHidden/>
               </w:rPr>
-              <w:instrText xml:space="preserve"> PAGEREF _Toc176254304 \h </w:instrText>
+              <w:instrText xml:space="preserve"> PAGEREF _Toc179381692 \h </w:instrText>
             </w:r>
             <w:r>
               <w:rPr>
@@ -516,7 +516,7 @@
               <w14:ligatures w14:val="standardContextual"/>
             </w:rPr>
           </w:pPr>
-          <w:hyperlink w:anchor="_Toc176254305" w:history="1">
+          <w:hyperlink w:anchor="_Toc179381693" w:history="1">
             <w:r>
               <w:rPr>
                 <w:rStyle w:val="Hyperlink"/>
@@ -543,7 +543,7 @@
                 <w:noProof/>
                 <w:webHidden/>
               </w:rPr>
-              <w:instrText xml:space="preserve"> PAGEREF _Toc176254305 \h </w:instrText>
+              <w:instrText xml:space="preserve"> PAGEREF _Toc179381693 \h </w:instrText>
             </w:r>
             <w:r>
               <w:rPr>
@@ -589,7 +589,7 @@
               <w14:ligatures w14:val="standardContextual"/>
             </w:rPr>
           </w:pPr>
-          <w:hyperlink w:anchor="_Toc176254306" w:history="1">
+          <w:hyperlink w:anchor="_Toc179381694" w:history="1">
             <w:r>
               <w:rPr>
                 <w:rStyle w:val="Hyperlink"/>
@@ -616,7 +616,7 @@
                 <w:noProof/>
                 <w:webHidden/>
               </w:rPr>
-              <w:instrText xml:space="preserve"> PAGEREF _Toc176254306 \h </w:instrText>
+              <w:instrText xml:space="preserve"> PAGEREF _Toc179381694 \h </w:instrText>
             </w:r>
             <w:r>
               <w:rPr>
@@ -662,7 +662,7 @@
               <w14:ligatures w14:val="standardContextual"/>
             </w:rPr>
           </w:pPr>
-          <w:hyperlink w:anchor="_Toc176254307" w:history="1">
+          <w:hyperlink w:anchor="_Toc179381695" w:history="1">
             <w:r>
               <w:rPr>
                 <w:rStyle w:val="Hyperlink"/>
@@ -689,7 +689,7 @@
                 <w:noProof/>
                 <w:webHidden/>
               </w:rPr>
-              <w:instrText xml:space="preserve"> PAGEREF _Toc176254307 \h </w:instrText>
+              <w:instrText xml:space="preserve"> PAGEREF _Toc179381695 \h </w:instrText>
             </w:r>
             <w:r>
               <w:rPr>
@@ -735,7 +735,7 @@
               <w14:ligatures w14:val="standardContextual"/>
             </w:rPr>
           </w:pPr>
-          <w:hyperlink w:anchor="_Toc176254308" w:history="1">
+          <w:hyperlink w:anchor="_Toc179381696" w:history="1">
             <w:r>
               <w:rPr>
                 <w:rStyle w:val="Hyperlink"/>
@@ -762,7 +762,7 @@
                 <w:noProof/>
                 <w:webHidden/>
               </w:rPr>
-              <w:instrText xml:space="preserve"> PAGEREF _Toc176254308 \h </w:instrText>
+              <w:instrText xml:space="preserve"> PAGEREF _Toc179381696 \h </w:instrText>
             </w:r>
             <w:r>
               <w:rPr>
@@ -808,7 +808,7 @@
               <w14:ligatures w14:val="standardContextual"/>
             </w:rPr>
           </w:pPr>
-          <w:hyperlink w:anchor="_Toc176254309" w:history="1">
+          <w:hyperlink w:anchor="_Toc179381697" w:history="1">
             <w:r>
               <w:rPr>
                 <w:rStyle w:val="Hyperlink"/>
@@ -835,7 +835,7 @@
                 <w:noProof/>
                 <w:webHidden/>
               </w:rPr>
-              <w:instrText xml:space="preserve"> PAGEREF _Toc176254309 \h </w:instrText>
+              <w:instrText xml:space="preserve"> PAGEREF _Toc179381697 \h </w:instrText>
             </w:r>
             <w:r>
               <w:rPr>
@@ -881,7 +881,7 @@
               <w14:ligatures w14:val="standardContextual"/>
             </w:rPr>
           </w:pPr>
-          <w:hyperlink w:anchor="_Toc176254310" w:history="1">
+          <w:hyperlink w:anchor="_Toc179381698" w:history="1">
             <w:r>
               <w:rPr>
                 <w:rStyle w:val="Hyperlink"/>
@@ -908,7 +908,7 @@
                 <w:noProof/>
                 <w:webHidden/>
               </w:rPr>
-              <w:instrText xml:space="preserve"> PAGEREF _Toc176254310 \h </w:instrText>
+              <w:instrText xml:space="preserve"> PAGEREF _Toc179381698 \h </w:instrText>
             </w:r>
             <w:r>
               <w:rPr>
@@ -954,7 +954,7 @@
               <w14:ligatures w14:val="standardContextual"/>
             </w:rPr>
           </w:pPr>
-          <w:hyperlink w:anchor="_Toc176254311" w:history="1">
+          <w:hyperlink w:anchor="_Toc179381699" w:history="1">
             <w:r>
               <w:rPr>
                 <w:rStyle w:val="Hyperlink"/>
@@ -981,7 +981,7 @@
                 <w:noProof/>
                 <w:webHidden/>
               </w:rPr>
-              <w:instrText xml:space="preserve"> PAGEREF _Toc176254311 \h </w:instrText>
+              <w:instrText xml:space="preserve"> PAGEREF _Toc179381699 \h </w:instrText>
             </w:r>
             <w:r>
               <w:rPr>
@@ -1027,7 +1027,7 @@
               <w14:ligatures w14:val="standardContextual"/>
             </w:rPr>
           </w:pPr>
-          <w:hyperlink w:anchor="_Toc176254312" w:history="1">
+          <w:hyperlink w:anchor="_Toc179381700" w:history="1">
             <w:r>
               <w:rPr>
                 <w:rStyle w:val="Hyperlink"/>
@@ -1054,7 +1054,7 @@
                 <w:noProof/>
                 <w:webHidden/>
               </w:rPr>
-              <w:instrText xml:space="preserve"> PAGEREF _Toc176254312 \h </w:instrText>
+              <w:instrText xml:space="preserve"> PAGEREF _Toc179381700 \h </w:instrText>
             </w:r>
             <w:r>
               <w:rPr>
@@ -1100,7 +1100,7 @@
               <w14:ligatures w14:val="standardContextual"/>
             </w:rPr>
           </w:pPr>
-          <w:hyperlink w:anchor="_Toc176254313" w:history="1">
+          <w:hyperlink w:anchor="_Toc179381701" w:history="1">
             <w:r>
               <w:rPr>
                 <w:rStyle w:val="Hyperlink"/>
@@ -1127,7 +1127,7 @@
                 <w:noProof/>
                 <w:webHidden/>
               </w:rPr>
-              <w:instrText xml:space="preserve"> PAGEREF _Toc176254313 \h </w:instrText>
+              <w:instrText xml:space="preserve"> PAGEREF _Toc179381701 \h </w:instrText>
             </w:r>
             <w:r>
               <w:rPr>
@@ -1173,7 +1173,7 @@
               <w14:ligatures w14:val="standardContextual"/>
             </w:rPr>
           </w:pPr>
-          <w:hyperlink w:anchor="_Toc176254314" w:history="1">
+          <w:hyperlink w:anchor="_Toc179381702" w:history="1">
             <w:r>
               <w:rPr>
                 <w:rStyle w:val="Hyperlink"/>
@@ -1200,7 +1200,7 @@
                 <w:noProof/>
                 <w:webHidden/>
               </w:rPr>
-              <w:instrText xml:space="preserve"> PAGEREF _Toc176254314 \h </w:instrText>
+              <w:instrText xml:space="preserve"> PAGEREF _Toc179381702 \h </w:instrText>
             </w:r>
             <w:r>
               <w:rPr>
@@ -1246,7 +1246,7 @@
               <w14:ligatures w14:val="standardContextual"/>
             </w:rPr>
           </w:pPr>
-          <w:hyperlink w:anchor="_Toc176254315" w:history="1">
+          <w:hyperlink w:anchor="_Toc179381703" w:history="1">
             <w:r>
               <w:rPr>
                 <w:rStyle w:val="Hyperlink"/>
@@ -1273,7 +1273,7 @@
                 <w:noProof/>
                 <w:webHidden/>
               </w:rPr>
-              <w:instrText xml:space="preserve"> PAGEREF _Toc176254315 \h </w:instrText>
+              <w:instrText xml:space="preserve"> PAGEREF _Toc179381703 \h </w:instrText>
             </w:r>
             <w:r>
               <w:rPr>
@@ -1319,7 +1319,7 @@
               <w14:ligatures w14:val="standardContextual"/>
             </w:rPr>
           </w:pPr>
-          <w:hyperlink w:anchor="_Toc176254316" w:history="1">
+          <w:hyperlink w:anchor="_Toc179381704" w:history="1">
             <w:r>
               <w:rPr>
                 <w:rStyle w:val="Hyperlink"/>
@@ -1346,7 +1346,7 @@
                 <w:noProof/>
                 <w:webHidden/>
               </w:rPr>
-              <w:instrText xml:space="preserve"> PAGEREF _Toc176254316 \h </w:instrText>
+              <w:instrText xml:space="preserve"> PAGEREF _Toc179381704 \h </w:instrText>
             </w:r>
             <w:r>
               <w:rPr>
@@ -1392,7 +1392,7 @@
               <w14:ligatures w14:val="standardContextual"/>
             </w:rPr>
           </w:pPr>
-          <w:hyperlink w:anchor="_Toc176254317" w:history="1">
+          <w:hyperlink w:anchor="_Toc179381705" w:history="1">
             <w:r>
               <w:rPr>
                 <w:rStyle w:val="Hyperlink"/>
@@ -1419,7 +1419,7 @@
                 <w:noProof/>
                 <w:webHidden/>
               </w:rPr>
-              <w:instrText xml:space="preserve"> PAGEREF _Toc176254317 \h </w:instrText>
+              <w:instrText xml:space="preserve"> PAGEREF _Toc179381705 \h </w:instrText>
             </w:r>
             <w:r>
               <w:rPr>
@@ -1465,7 +1465,7 @@
               <w14:ligatures w14:val="standardContextual"/>
             </w:rPr>
           </w:pPr>
-          <w:hyperlink w:anchor="_Toc176254318" w:history="1">
+          <w:hyperlink w:anchor="_Toc179381706" w:history="1">
             <w:r>
               <w:rPr>
                 <w:rStyle w:val="Hyperlink"/>
@@ -1492,7 +1492,7 @@
                 <w:noProof/>
                 <w:webHidden/>
               </w:rPr>
-              <w:instrText xml:space="preserve"> PAGEREF _Toc176254318 \h </w:instrText>
+              <w:instrText xml:space="preserve"> PAGEREF _Toc179381706 \h </w:instrText>
             </w:r>
             <w:r>
               <w:rPr>
@@ -1538,7 +1538,7 @@
               <w14:ligatures w14:val="standardContextual"/>
             </w:rPr>
           </w:pPr>
-          <w:hyperlink w:anchor="_Toc176254319" w:history="1">
+          <w:hyperlink w:anchor="_Toc179381707" w:history="1">
             <w:r>
               <w:rPr>
                 <w:rStyle w:val="Hyperlink"/>
@@ -1565,7 +1565,7 @@
                 <w:noProof/>
                 <w:webHidden/>
               </w:rPr>
-              <w:instrText xml:space="preserve"> PAGEREF _Toc176254319 \h </w:instrText>
+              <w:instrText xml:space="preserve"> PAGEREF _Toc179381707 \h </w:instrText>
             </w:r>
             <w:r>
               <w:rPr>
@@ -1611,7 +1611,7 @@
               <w14:ligatures w14:val="standardContextual"/>
             </w:rPr>
           </w:pPr>
-          <w:hyperlink w:anchor="_Toc176254320" w:history="1">
+          <w:hyperlink w:anchor="_Toc179381708" w:history="1">
             <w:r>
               <w:rPr>
                 <w:rStyle w:val="Hyperlink"/>
@@ -1638,7 +1638,7 @@
                 <w:noProof/>
                 <w:webHidden/>
               </w:rPr>
-              <w:instrText xml:space="preserve"> PAGEREF _Toc176254320 \h </w:instrText>
+              <w:instrText xml:space="preserve"> PAGEREF _Toc179381708 \h </w:instrText>
             </w:r>
             <w:r>
               <w:rPr>
@@ -1684,7 +1684,7 @@
               <w14:ligatures w14:val="standardContextual"/>
             </w:rPr>
           </w:pPr>
-          <w:hyperlink w:anchor="_Toc176254321" w:history="1">
+          <w:hyperlink w:anchor="_Toc179381709" w:history="1">
             <w:r>
               <w:rPr>
                 <w:rStyle w:val="Hyperlink"/>
@@ -1711,7 +1711,7 @@
                 <w:noProof/>
                 <w:webHidden/>
               </w:rPr>
-              <w:instrText xml:space="preserve"> PAGEREF _Toc176254321 \h </w:instrText>
+              <w:instrText xml:space="preserve"> PAGEREF _Toc179381709 \h </w:instrText>
             </w:r>
             <w:r>
               <w:rPr>
@@ -1732,6 +1732,79 @@
                 <w:webHidden/>
               </w:rPr>
               <w:t>14</w:t>
+            </w:r>
+            <w:r>
+              <w:rPr>
+                <w:noProof/>
+                <w:webHidden/>
+              </w:rPr>
+              <w:fldChar w:fldCharType="end"/>
+            </w:r>
+          </w:hyperlink>
+        </w:p>
+        <w:p>
+          <w:pPr>
+            <w:pStyle w:val="TOC3"/>
+            <w:tabs>
+              <w:tab w:val="right" w:leader="dot" w:pos="9350"/>
+            </w:tabs>
+            <w:rPr>
+              <w:rFonts w:eastAsiaTheme="minorEastAsia"/>
+              <w:noProof/>
+              <w:kern w:val="2"/>
+              <w:sz w:val="24"/>
+              <w:szCs w:val="24"/>
+              <w14:ligatures w14:val="standardContextual"/>
+            </w:rPr>
+          </w:pPr>
+          <w:hyperlink w:anchor="_Toc179381710" w:history="1">
+            <w:r>
+              <w:rPr>
+                <w:rStyle w:val="Hyperlink"/>
+                <w:noProof/>
+              </w:rPr>
+              <w:t>For role updates, retain members</w:t>
+            </w:r>
+            <w:r>
+              <w:rPr>
+                <w:noProof/>
+                <w:webHidden/>
+              </w:rPr>
+              <w:tab/>
+            </w:r>
+            <w:r>
+              <w:rPr>
+                <w:noProof/>
+                <w:webHidden/>
+              </w:rPr>
+              <w:fldChar w:fldCharType="begin"/>
+            </w:r>
+            <w:r>
+              <w:rPr>
+                <w:noProof/>
+                <w:webHidden/>
+              </w:rPr>
+              <w:instrText xml:space="preserve"> PAGEREF _Toc179381710 \h </w:instrText>
+            </w:r>
+            <w:r>
+              <w:rPr>
+                <w:noProof/>
+                <w:webHidden/>
+              </w:rPr>
+            </w:r>
+            <w:r>
+              <w:rPr>
+                <w:noProof/>
+                <w:webHidden/>
+              </w:rPr>
+              <w:fldChar w:fldCharType="separate"/>
+            </w:r>
+            <w:r>
+              <w:rPr>
+                <w:noProof/>
+                <w:webHidden/>
+              </w:rPr>
+              <w:t>15</w:t>
             </w:r>
             <w:r>
               <w:rPr>
@@ -1757,7 +1830,7 @@
               <w14:ligatures w14:val="standardContextual"/>
             </w:rPr>
           </w:pPr>
-          <w:hyperlink w:anchor="_Toc176254322" w:history="1">
+          <w:hyperlink w:anchor="_Toc179381711" w:history="1">
             <w:r>
               <w:rPr>
                 <w:rStyle w:val="Hyperlink"/>
@@ -1784,7 +1857,7 @@
                 <w:noProof/>
                 <w:webHidden/>
               </w:rPr>
-              <w:instrText xml:space="preserve"> PAGEREF _Toc176254322 \h </w:instrText>
+              <w:instrText xml:space="preserve"> PAGEREF _Toc179381711 \h </w:instrText>
             </w:r>
             <w:r>
               <w:rPr>
@@ -1830,7 +1903,7 @@
               <w14:ligatures w14:val="standardContextual"/>
             </w:rPr>
           </w:pPr>
-          <w:hyperlink w:anchor="_Toc176254323" w:history="1">
+          <w:hyperlink w:anchor="_Toc179381712" w:history="1">
             <w:r>
               <w:rPr>
                 <w:rStyle w:val="Hyperlink"/>
@@ -1857,7 +1930,7 @@
                 <w:noProof/>
                 <w:webHidden/>
               </w:rPr>
-              <w:instrText xml:space="preserve"> PAGEREF _Toc176254323 \h </w:instrText>
+              <w:instrText xml:space="preserve"> PAGEREF _Toc179381712 \h </w:instrText>
             </w:r>
             <w:r>
               <w:rPr>
@@ -1903,7 +1976,7 @@
               <w14:ligatures w14:val="standardContextual"/>
             </w:rPr>
           </w:pPr>
-          <w:hyperlink w:anchor="_Toc176254324" w:history="1">
+          <w:hyperlink w:anchor="_Toc179381713" w:history="1">
             <w:r>
               <w:rPr>
                 <w:rStyle w:val="Hyperlink"/>
@@ -1930,7 +2003,7 @@
                 <w:noProof/>
                 <w:webHidden/>
               </w:rPr>
-              <w:instrText xml:space="preserve"> PAGEREF _Toc176254324 \h </w:instrText>
+              <w:instrText xml:space="preserve"> PAGEREF _Toc179381713 \h </w:instrText>
             </w:r>
             <w:r>
               <w:rPr>
@@ -1976,7 +2049,7 @@
               <w14:ligatures w14:val="standardContextual"/>
             </w:rPr>
           </w:pPr>
-          <w:hyperlink w:anchor="_Toc176254325" w:history="1">
+          <w:hyperlink w:anchor="_Toc179381714" w:history="1">
             <w:r>
               <w:rPr>
                 <w:rStyle w:val="Hyperlink"/>
@@ -2003,7 +2076,7 @@
                 <w:noProof/>
                 <w:webHidden/>
               </w:rPr>
-              <w:instrText xml:space="preserve"> PAGEREF _Toc176254325 \h </w:instrText>
+              <w:instrText xml:space="preserve"> PAGEREF _Toc179381714 \h </w:instrText>
             </w:r>
             <w:r>
               <w:rPr>
@@ -2049,7 +2122,7 @@
               <w14:ligatures w14:val="standardContextual"/>
             </w:rPr>
           </w:pPr>
-          <w:hyperlink w:anchor="_Toc176254326" w:history="1">
+          <w:hyperlink w:anchor="_Toc179381715" w:history="1">
             <w:r>
               <w:rPr>
                 <w:rStyle w:val="Hyperlink"/>
@@ -2076,7 +2149,7 @@
                 <w:noProof/>
                 <w:webHidden/>
               </w:rPr>
-              <w:instrText xml:space="preserve"> PAGEREF _Toc176254326 \h </w:instrText>
+              <w:instrText xml:space="preserve"> PAGEREF _Toc179381715 \h </w:instrText>
             </w:r>
             <w:r>
               <w:rPr>
@@ -2122,7 +2195,7 @@
               <w14:ligatures w14:val="standardContextual"/>
             </w:rPr>
           </w:pPr>
-          <w:hyperlink w:anchor="_Toc176254327" w:history="1">
+          <w:hyperlink w:anchor="_Toc179381716" w:history="1">
             <w:r>
               <w:rPr>
                 <w:rStyle w:val="Hyperlink"/>
@@ -2149,7 +2222,7 @@
                 <w:noProof/>
                 <w:webHidden/>
               </w:rPr>
-              <w:instrText xml:space="preserve"> PAGEREF _Toc176254327 \h </w:instrText>
+              <w:instrText xml:space="preserve"> PAGEREF _Toc179381716 \h </w:instrText>
             </w:r>
             <w:r>
               <w:rPr>
@@ -2195,7 +2268,7 @@
               <w14:ligatures w14:val="standardContextual"/>
             </w:rPr>
           </w:pPr>
-          <w:hyperlink w:anchor="_Toc176254328" w:history="1">
+          <w:hyperlink w:anchor="_Toc179381717" w:history="1">
             <w:r>
               <w:rPr>
                 <w:rStyle w:val="Hyperlink"/>
@@ -2222,7 +2295,7 @@
                 <w:noProof/>
                 <w:webHidden/>
               </w:rPr>
-              <w:instrText xml:space="preserve"> PAGEREF _Toc176254328 \h </w:instrText>
+              <w:instrText xml:space="preserve"> PAGEREF _Toc179381717 \h </w:instrText>
             </w:r>
             <w:r>
               <w:rPr>
@@ -2268,7 +2341,7 @@
               <w14:ligatures w14:val="standardContextual"/>
             </w:rPr>
           </w:pPr>
-          <w:hyperlink w:anchor="_Toc176254329" w:history="1">
+          <w:hyperlink w:anchor="_Toc179381718" w:history="1">
             <w:r>
               <w:rPr>
                 <w:rStyle w:val="Hyperlink"/>
@@ -2295,7 +2368,7 @@
                 <w:noProof/>
                 <w:webHidden/>
               </w:rPr>
-              <w:instrText xml:space="preserve"> PAGEREF _Toc176254329 \h </w:instrText>
+              <w:instrText xml:space="preserve"> PAGEREF _Toc179381718 \h </w:instrText>
             </w:r>
             <w:r>
               <w:rPr>
@@ -2341,7 +2414,7 @@
               <w14:ligatures w14:val="standardContextual"/>
             </w:rPr>
           </w:pPr>
-          <w:hyperlink w:anchor="_Toc176254330" w:history="1">
+          <w:hyperlink w:anchor="_Toc179381719" w:history="1">
             <w:r>
               <w:rPr>
                 <w:rStyle w:val="Hyperlink"/>
@@ -2368,7 +2441,7 @@
                 <w:noProof/>
                 <w:webHidden/>
               </w:rPr>
-              <w:instrText xml:space="preserve"> PAGEREF _Toc176254330 \h </w:instrText>
+              <w:instrText xml:space="preserve"> PAGEREF _Toc179381719 \h </w:instrText>
             </w:r>
             <w:r>
               <w:rPr>
@@ -2414,7 +2487,7 @@
               <w14:ligatures w14:val="standardContextual"/>
             </w:rPr>
           </w:pPr>
-          <w:hyperlink w:anchor="_Toc176254331" w:history="1">
+          <w:hyperlink w:anchor="_Toc179381720" w:history="1">
             <w:r>
               <w:rPr>
                 <w:rStyle w:val="Hyperlink"/>
@@ -2441,7 +2514,7 @@
                 <w:noProof/>
                 <w:webHidden/>
               </w:rPr>
-              <w:instrText xml:space="preserve"> PAGEREF _Toc176254331 \h </w:instrText>
+              <w:instrText xml:space="preserve"> PAGEREF _Toc179381720 \h </w:instrText>
             </w:r>
             <w:r>
               <w:rPr>
@@ -2461,7 +2534,7 @@
                 <w:noProof/>
                 <w:webHidden/>
               </w:rPr>
-              <w:t>15</w:t>
+              <w:t>16</w:t>
             </w:r>
             <w:r>
               <w:rPr>
@@ -2487,7 +2560,7 @@
               <w14:ligatures w14:val="standardContextual"/>
             </w:rPr>
           </w:pPr>
-          <w:hyperlink w:anchor="_Toc176254332" w:history="1">
+          <w:hyperlink w:anchor="_Toc179381721" w:history="1">
             <w:r>
               <w:rPr>
                 <w:rStyle w:val="Hyperlink"/>
@@ -2514,7 +2587,7 @@
                 <w:noProof/>
                 <w:webHidden/>
               </w:rPr>
-              <w:instrText xml:space="preserve"> PAGEREF _Toc176254332 \h </w:instrText>
+              <w:instrText xml:space="preserve"> PAGEREF _Toc179381721 \h </w:instrText>
             </w:r>
             <w:r>
               <w:rPr>
@@ -2534,7 +2607,7 @@
                 <w:noProof/>
                 <w:webHidden/>
               </w:rPr>
-              <w:t>15</w:t>
+              <w:t>16</w:t>
             </w:r>
             <w:r>
               <w:rPr>
@@ -2560,7 +2633,7 @@
               <w14:ligatures w14:val="standardContextual"/>
             </w:rPr>
           </w:pPr>
-          <w:hyperlink w:anchor="_Toc176254333" w:history="1">
+          <w:hyperlink w:anchor="_Toc179381722" w:history="1">
             <w:r>
               <w:rPr>
                 <w:rStyle w:val="Hyperlink"/>
@@ -2587,7 +2660,7 @@
                 <w:noProof/>
                 <w:webHidden/>
               </w:rPr>
-              <w:instrText xml:space="preserve"> PAGEREF _Toc176254333 \h </w:instrText>
+              <w:instrText xml:space="preserve"> PAGEREF _Toc179381722 \h </w:instrText>
             </w:r>
             <w:r>
               <w:rPr>
@@ -2633,7 +2706,7 @@
               <w14:ligatures w14:val="standardContextual"/>
             </w:rPr>
           </w:pPr>
-          <w:hyperlink w:anchor="_Toc176254334" w:history="1">
+          <w:hyperlink w:anchor="_Toc179381723" w:history="1">
             <w:r>
               <w:rPr>
                 <w:rStyle w:val="Hyperlink"/>
@@ -2660,7 +2733,7 @@
                 <w:noProof/>
                 <w:webHidden/>
               </w:rPr>
-              <w:instrText xml:space="preserve"> PAGEREF _Toc176254334 \h </w:instrText>
+              <w:instrText xml:space="preserve"> PAGEREF _Toc179381723 \h </w:instrText>
             </w:r>
             <w:r>
               <w:rPr>
@@ -2706,7 +2779,7 @@
               <w14:ligatures w14:val="standardContextual"/>
             </w:rPr>
           </w:pPr>
-          <w:hyperlink w:anchor="_Toc176254335" w:history="1">
+          <w:hyperlink w:anchor="_Toc179381724" w:history="1">
             <w:r>
               <w:rPr>
                 <w:rStyle w:val="Hyperlink"/>
@@ -2733,7 +2806,7 @@
                 <w:noProof/>
                 <w:webHidden/>
               </w:rPr>
-              <w:instrText xml:space="preserve"> PAGEREF _Toc176254335 \h </w:instrText>
+              <w:instrText xml:space="preserve"> PAGEREF _Toc179381724 \h </w:instrText>
             </w:r>
             <w:r>
               <w:rPr>
@@ -2779,7 +2852,7 @@
               <w14:ligatures w14:val="standardContextual"/>
             </w:rPr>
           </w:pPr>
-          <w:hyperlink w:anchor="_Toc176254336" w:history="1">
+          <w:hyperlink w:anchor="_Toc179381725" w:history="1">
             <w:r>
               <w:rPr>
                 <w:rStyle w:val="Hyperlink"/>
@@ -2806,7 +2879,7 @@
                 <w:noProof/>
                 <w:webHidden/>
               </w:rPr>
-              <w:instrText xml:space="preserve"> PAGEREF _Toc176254336 \h </w:instrText>
+              <w:instrText xml:space="preserve"> PAGEREF _Toc179381725 \h </w:instrText>
             </w:r>
             <w:r>
               <w:rPr>
@@ -2852,7 +2925,7 @@
               <w14:ligatures w14:val="standardContextual"/>
             </w:rPr>
           </w:pPr>
-          <w:hyperlink w:anchor="_Toc176254337" w:history="1">
+          <w:hyperlink w:anchor="_Toc179381726" w:history="1">
             <w:r>
               <w:rPr>
                 <w:rStyle w:val="Hyperlink"/>
@@ -2879,7 +2952,7 @@
                 <w:noProof/>
                 <w:webHidden/>
               </w:rPr>
-              <w:instrText xml:space="preserve"> PAGEREF _Toc176254337 \h </w:instrText>
+              <w:instrText xml:space="preserve"> PAGEREF _Toc179381726 \h </w:instrText>
             </w:r>
             <w:r>
               <w:rPr>
@@ -2925,7 +2998,7 @@
               <w14:ligatures w14:val="standardContextual"/>
             </w:rPr>
           </w:pPr>
-          <w:hyperlink w:anchor="_Toc176254338" w:history="1">
+          <w:hyperlink w:anchor="_Toc179381727" w:history="1">
             <w:r>
               <w:rPr>
                 <w:rStyle w:val="Hyperlink"/>
@@ -2952,7 +3025,7 @@
                 <w:noProof/>
                 <w:webHidden/>
               </w:rPr>
-              <w:instrText xml:space="preserve"> PAGEREF _Toc176254338 \h </w:instrText>
+              <w:instrText xml:space="preserve"> PAGEREF _Toc179381727 \h </w:instrText>
             </w:r>
             <w:r>
               <w:rPr>
@@ -2998,7 +3071,7 @@
               <w14:ligatures w14:val="standardContextual"/>
             </w:rPr>
           </w:pPr>
-          <w:hyperlink w:anchor="_Toc176254339" w:history="1">
+          <w:hyperlink w:anchor="_Toc179381728" w:history="1">
             <w:r>
               <w:rPr>
                 <w:rStyle w:val="Hyperlink"/>
@@ -3025,7 +3098,7 @@
                 <w:noProof/>
                 <w:webHidden/>
               </w:rPr>
-              <w:instrText xml:space="preserve"> PAGEREF _Toc176254339 \h </w:instrText>
+              <w:instrText xml:space="preserve"> PAGEREF _Toc179381728 \h </w:instrText>
             </w:r>
             <w:r>
               <w:rPr>
@@ -3071,7 +3144,7 @@
               <w14:ligatures w14:val="standardContextual"/>
             </w:rPr>
           </w:pPr>
-          <w:hyperlink w:anchor="_Toc176254340" w:history="1">
+          <w:hyperlink w:anchor="_Toc179381729" w:history="1">
             <w:r>
               <w:rPr>
                 <w:rStyle w:val="Hyperlink"/>
@@ -3098,7 +3171,7 @@
                 <w:noProof/>
                 <w:webHidden/>
               </w:rPr>
-              <w:instrText xml:space="preserve"> PAGEREF _Toc176254340 \h </w:instrText>
+              <w:instrText xml:space="preserve"> PAGEREF _Toc179381729 \h </w:instrText>
             </w:r>
             <w:r>
               <w:rPr>
@@ -3144,7 +3217,7 @@
               <w14:ligatures w14:val="standardContextual"/>
             </w:rPr>
           </w:pPr>
-          <w:hyperlink w:anchor="_Toc176254341" w:history="1">
+          <w:hyperlink w:anchor="_Toc179381730" w:history="1">
             <w:r>
               <w:rPr>
                 <w:rStyle w:val="Hyperlink"/>
@@ -3171,7 +3244,7 @@
                 <w:noProof/>
                 <w:webHidden/>
               </w:rPr>
-              <w:instrText xml:space="preserve"> PAGEREF _Toc176254341 \h </w:instrText>
+              <w:instrText xml:space="preserve"> PAGEREF _Toc179381730 \h </w:instrText>
             </w:r>
             <w:r>
               <w:rPr>
@@ -3217,7 +3290,7 @@
               <w14:ligatures w14:val="standardContextual"/>
             </w:rPr>
           </w:pPr>
-          <w:hyperlink w:anchor="_Toc176254342" w:history="1">
+          <w:hyperlink w:anchor="_Toc179381731" w:history="1">
             <w:r>
               <w:rPr>
                 <w:rStyle w:val="Hyperlink"/>
@@ -3244,7 +3317,7 @@
                 <w:noProof/>
                 <w:webHidden/>
               </w:rPr>
-              <w:instrText xml:space="preserve"> PAGEREF _Toc176254342 \h </w:instrText>
+              <w:instrText xml:space="preserve"> PAGEREF _Toc179381731 \h </w:instrText>
             </w:r>
             <w:r>
               <w:rPr>
@@ -3290,7 +3363,7 @@
               <w14:ligatures w14:val="standardContextual"/>
             </w:rPr>
           </w:pPr>
-          <w:hyperlink w:anchor="_Toc176254343" w:history="1">
+          <w:hyperlink w:anchor="_Toc179381732" w:history="1">
             <w:r>
               <w:rPr>
                 <w:rStyle w:val="Hyperlink"/>
@@ -3317,7 +3390,7 @@
                 <w:noProof/>
                 <w:webHidden/>
               </w:rPr>
-              <w:instrText xml:space="preserve"> PAGEREF _Toc176254343 \h </w:instrText>
+              <w:instrText xml:space="preserve"> PAGEREF _Toc179381732 \h </w:instrText>
             </w:r>
             <w:r>
               <w:rPr>
@@ -3378,7 +3451,7 @@
       <w:pPr>
         <w:pStyle w:val="Heading1"/>
       </w:pPr>
-      <w:bookmarkStart w:id="2" w:name="_Toc176254302"/>
+      <w:bookmarkStart w:id="2" w:name="_Toc179381690"/>
       <w:r>
         <w:lastRenderedPageBreak/>
         <w:t>Introduction</w:t>
@@ -3463,7 +3536,7 @@
       <w:pPr>
         <w:pStyle w:val="Heading2"/>
       </w:pPr>
-      <w:bookmarkStart w:id="3" w:name="_Toc176254303"/>
+      <w:bookmarkStart w:id="3" w:name="_Toc179381691"/>
       <w:r>
         <w:t>ALM Toolkit</w:t>
       </w:r>
@@ -3599,7 +3672,7 @@
         </w:rPr>
         <w:lastRenderedPageBreak/>
         <w:drawing>
-          <wp:inline distT="0" distB="0" distL="0" distR="0" wp14:anchorId="2C672EF9" wp14:editId="7751B257">
+          <wp:inline distT="0" distB="0" distL="0" distR="0" wp14:anchorId="2C672EF9" wp14:editId="0C02E64A">
             <wp:extent cx="5943600" cy="4369435"/>
             <wp:effectExtent l="0" t="0" r="0" b="0"/>
             <wp:docPr id="337751122" name="Picture 1" descr="A screenshot of a computer&#10;&#10;Description automatically generated"/>
@@ -3652,7 +3725,7 @@
       <w:pPr>
         <w:pStyle w:val="Heading3"/>
       </w:pPr>
-      <w:bookmarkStart w:id="5" w:name="_Toc176254304"/>
+      <w:bookmarkStart w:id="5" w:name="_Toc179381692"/>
       <w:r>
         <w:t>Integration with Power BI Desktop</w:t>
       </w:r>
@@ -3678,7 +3751,7 @@
       <w:pPr>
         <w:pStyle w:val="Heading3"/>
       </w:pPr>
-      <w:bookmarkStart w:id="6" w:name="_Toc176254305"/>
+      <w:bookmarkStart w:id="6" w:name="_Toc179381693"/>
       <w:r>
         <w:t>Deployment features</w:t>
       </w:r>
@@ -3812,7 +3885,7 @@
       <w:pPr>
         <w:pStyle w:val="Heading3"/>
       </w:pPr>
-      <w:bookmarkStart w:id="7" w:name="_Toc176254306"/>
+      <w:bookmarkStart w:id="7" w:name="_Toc179381694"/>
       <w:r>
         <w:t>Prerequisites</w:t>
       </w:r>
@@ -3933,7 +4006,7 @@
       <w:pPr>
         <w:pStyle w:val="Heading1"/>
       </w:pPr>
-      <w:bookmarkStart w:id="8" w:name="_Toc176254307"/>
+      <w:bookmarkStart w:id="8" w:name="_Toc179381695"/>
       <w:r>
         <w:t>C</w:t>
       </w:r>
@@ -3949,7 +4022,7 @@
       <w:pPr>
         <w:pStyle w:val="Heading2"/>
       </w:pPr>
-      <w:bookmarkStart w:id="9" w:name="_Toc176254308"/>
+      <w:bookmarkStart w:id="9" w:name="_Toc179381696"/>
       <w:r>
         <w:t>New comparison</w:t>
       </w:r>
@@ -4175,7 +4248,7 @@
       <w:pPr>
         <w:pStyle w:val="Heading2"/>
       </w:pPr>
-      <w:bookmarkStart w:id="10" w:name="_Toc176254309"/>
+      <w:bookmarkStart w:id="10" w:name="_Toc179381697"/>
       <w:r>
         <w:t>Select actions to be applied</w:t>
       </w:r>
@@ -4195,7 +4268,7 @@
           <w:noProof/>
         </w:rPr>
         <w:drawing>
-          <wp:inline distT="0" distB="0" distL="0" distR="0" wp14:anchorId="6740FCF0" wp14:editId="10390A6D">
+          <wp:inline distT="0" distB="0" distL="0" distR="0" wp14:anchorId="6740FCF0" wp14:editId="593CC949">
             <wp:extent cx="2976519" cy="2643188"/>
             <wp:effectExtent l="0" t="0" r="0" b="5080"/>
             <wp:docPr id="28587127" name="Picture 2"/>
@@ -4319,7 +4392,7 @@
           <w:noProof/>
         </w:rPr>
         <w:drawing>
-          <wp:inline distT="0" distB="0" distL="0" distR="0" wp14:anchorId="06EAC1F0" wp14:editId="16EFFFE7">
+          <wp:inline distT="0" distB="0" distL="0" distR="0" wp14:anchorId="06EAC1F0" wp14:editId="4FC52582">
             <wp:extent cx="5260903" cy="2938462"/>
             <wp:effectExtent l="0" t="0" r="0" b="0"/>
             <wp:docPr id="1112967532" name="Picture 1"/>
@@ -4372,7 +4445,7 @@
       <w:pPr>
         <w:pStyle w:val="Heading2"/>
       </w:pPr>
-      <w:bookmarkStart w:id="11" w:name="_Toc176254310"/>
+      <w:bookmarkStart w:id="11" w:name="_Toc179381698"/>
       <w:r>
         <w:t>Harvesting objects for reuse</w:t>
       </w:r>
@@ -4417,7 +4490,7 @@
         </w:rPr>
         <w:lastRenderedPageBreak/>
         <w:drawing>
-          <wp:inline distT="0" distB="0" distL="0" distR="0" wp14:anchorId="2870DFC0" wp14:editId="5373A78F">
+          <wp:inline distT="0" distB="0" distL="0" distR="0" wp14:anchorId="2870DFC0" wp14:editId="60E5178B">
             <wp:extent cx="4001007" cy="3209925"/>
             <wp:effectExtent l="0" t="0" r="0" b="0"/>
             <wp:docPr id="966974494" name="Picture 3"/>
@@ -4471,7 +4544,7 @@
         <w:pStyle w:val="Heading2"/>
       </w:pPr>
       <w:bookmarkStart w:id="12" w:name="_Validate_selection"/>
-      <w:bookmarkStart w:id="13" w:name="_Toc176254311"/>
+      <w:bookmarkStart w:id="13" w:name="_Toc179381699"/>
       <w:bookmarkEnd w:id="12"/>
       <w:r>
         <w:t>Validate selection</w:t>
@@ -4495,7 +4568,7 @@
           <w:noProof/>
         </w:rPr>
         <w:drawing>
-          <wp:inline distT="0" distB="0" distL="0" distR="0" wp14:anchorId="6E465E34" wp14:editId="333A0236">
+          <wp:inline distT="0" distB="0" distL="0" distR="0" wp14:anchorId="6E465E34" wp14:editId="748D0426">
             <wp:extent cx="3524707" cy="1647825"/>
             <wp:effectExtent l="0" t="0" r="0" b="0"/>
             <wp:docPr id="2116903724" name="Picture 4"/>
@@ -4590,18 +4663,8 @@
       <w:r>
         <w:t xml:space="preserve">below, the </w:t>
       </w:r>
-      <w:proofErr w:type="spellStart"/>
-      <w:proofErr w:type="gramStart"/>
-      <w:r>
-        <w:t>RangeStart</w:t>
-      </w:r>
-      <w:proofErr w:type="spellEnd"/>
-      <w:r>
-        <w:t>,</w:t>
-      </w:r>
-      <w:proofErr w:type="gramEnd"/>
-      <w:r>
-        <w:t xml:space="preserve"> </w:t>
+      <w:r>
+        <w:t xml:space="preserve">RangeStart, </w:t>
       </w:r>
       <w:proofErr w:type="spellStart"/>
       <w:r>
@@ -4651,7 +4714,7 @@
         </w:rPr>
         <w:lastRenderedPageBreak/>
         <w:drawing>
-          <wp:inline distT="0" distB="0" distL="0" distR="0" wp14:anchorId="20C02D7E" wp14:editId="3BE74B21">
+          <wp:inline distT="0" distB="0" distL="0" distR="0" wp14:anchorId="20C02D7E" wp14:editId="62BC8025">
             <wp:extent cx="5939155" cy="3615055"/>
             <wp:effectExtent l="0" t="0" r="4445" b="4445"/>
             <wp:docPr id="185984360" name="Picture 5"/>
@@ -4771,15 +4834,7 @@
         </w:numPr>
       </w:pPr>
       <w:r>
-        <w:t xml:space="preserve">M expression </w:t>
-      </w:r>
-      <w:proofErr w:type="gramStart"/>
-      <w:r>
-        <w:t>references to</w:t>
-      </w:r>
-      <w:proofErr w:type="gramEnd"/>
-      <w:r>
-        <w:t xml:space="preserve"> other M expressions and data sources</w:t>
+        <w:t>M expression references to other M expressions and data sources</w:t>
       </w:r>
       <w:r>
         <w:t xml:space="preserve"> that are missing</w:t>
@@ -4848,7 +4903,7 @@
       <w:pPr>
         <w:pStyle w:val="Heading2"/>
       </w:pPr>
-      <w:bookmarkStart w:id="14" w:name="_Toc176254312"/>
+      <w:bookmarkStart w:id="14" w:name="_Toc179381700"/>
       <w:r>
         <w:t>Script generation</w:t>
       </w:r>
@@ -4907,7 +4962,7 @@
         </w:rPr>
         <w:lastRenderedPageBreak/>
         <w:drawing>
-          <wp:inline distT="0" distB="0" distL="0" distR="0" wp14:anchorId="4FF47D1D" wp14:editId="41E9A838">
+          <wp:inline distT="0" distB="0" distL="0" distR="0" wp14:anchorId="4FF47D1D" wp14:editId="7C40F323">
             <wp:extent cx="3995738" cy="1926499"/>
             <wp:effectExtent l="0" t="0" r="5080" b="0"/>
             <wp:docPr id="1597129032" name="Picture 6"/>
@@ -5032,7 +5087,7 @@
       <w:pPr>
         <w:pStyle w:val="Heading2"/>
       </w:pPr>
-      <w:bookmarkStart w:id="15" w:name="_Toc176254313"/>
+      <w:bookmarkStart w:id="15" w:name="_Toc179381701"/>
       <w:r>
         <w:t>R</w:t>
       </w:r>
@@ -5061,7 +5116,7 @@
           <w:noProof/>
         </w:rPr>
         <w:drawing>
-          <wp:inline distT="0" distB="0" distL="0" distR="0" wp14:anchorId="484E141E" wp14:editId="2F67F333">
+          <wp:inline distT="0" distB="0" distL="0" distR="0" wp14:anchorId="484E141E" wp14:editId="199ECD91">
             <wp:extent cx="3719513" cy="1716661"/>
             <wp:effectExtent l="0" t="0" r="0" b="0"/>
             <wp:docPr id="874780832" name="Picture 9"/>
@@ -5125,7 +5180,7 @@
         </w:rPr>
         <w:lastRenderedPageBreak/>
         <w:drawing>
-          <wp:inline distT="0" distB="0" distL="0" distR="0" wp14:anchorId="30B1D7D1" wp14:editId="48102BAA">
+          <wp:inline distT="0" distB="0" distL="0" distR="0" wp14:anchorId="30B1D7D1" wp14:editId="7E6C3E4B">
             <wp:extent cx="5943600" cy="4549140"/>
             <wp:effectExtent l="0" t="0" r="0" b="3810"/>
             <wp:docPr id="24" name="Picture 24"/>
@@ -5178,7 +5233,7 @@
       <w:pPr>
         <w:pStyle w:val="Heading2"/>
       </w:pPr>
-      <w:bookmarkStart w:id="16" w:name="_Toc176254314"/>
+      <w:bookmarkStart w:id="16" w:name="_Toc179381702"/>
       <w:r>
         <w:t>Update target</w:t>
       </w:r>
@@ -5201,7 +5256,7 @@
           <w:noProof/>
         </w:rPr>
         <w:drawing>
-          <wp:inline distT="0" distB="0" distL="0" distR="0" wp14:anchorId="213A21C9" wp14:editId="576E9327">
+          <wp:inline distT="0" distB="0" distL="0" distR="0" wp14:anchorId="213A21C9" wp14:editId="31D2C8C0">
             <wp:extent cx="3910013" cy="1804582"/>
             <wp:effectExtent l="0" t="0" r="0" b="5715"/>
             <wp:docPr id="934569299" name="Picture 10"/>
@@ -5289,7 +5344,7 @@
       <w:pPr>
         <w:pStyle w:val="Heading1"/>
       </w:pPr>
-      <w:bookmarkStart w:id="17" w:name="_Toc176254315"/>
+      <w:bookmarkStart w:id="17" w:name="_Toc179381703"/>
       <w:r>
         <w:lastRenderedPageBreak/>
         <w:t>Saving comparisons</w:t>
@@ -5390,7 +5445,7 @@
           <w:noProof/>
         </w:rPr>
         <w:drawing>
-          <wp:inline distT="0" distB="0" distL="0" distR="0" wp14:anchorId="17BADF06" wp14:editId="227757C3">
+          <wp:inline distT="0" distB="0" distL="0" distR="0" wp14:anchorId="17BADF06" wp14:editId="7DD6BB0C">
             <wp:extent cx="2286676" cy="2195513"/>
             <wp:effectExtent l="0" t="0" r="0" b="0"/>
             <wp:docPr id="1022217827" name="Picture 11"/>
@@ -5469,7 +5524,7 @@
       <w:pPr>
         <w:pStyle w:val="Heading1"/>
       </w:pPr>
-      <w:bookmarkStart w:id="19" w:name="_Toc176254316"/>
+      <w:bookmarkStart w:id="19" w:name="_Toc179381704"/>
       <w:r>
         <w:t>Comparison o</w:t>
       </w:r>
@@ -5596,7 +5651,7 @@
       <w:pPr>
         <w:pStyle w:val="Heading2"/>
       </w:pPr>
-      <w:bookmarkStart w:id="20" w:name="_Toc176254317"/>
+      <w:bookmarkStart w:id="20" w:name="_Toc179381705"/>
       <w:r>
         <w:t>Include perspectives</w:t>
       </w:r>
@@ -5611,7 +5666,7 @@
       <w:pPr>
         <w:pStyle w:val="Heading3"/>
       </w:pPr>
-      <w:bookmarkStart w:id="21" w:name="_Toc176254318"/>
+      <w:bookmarkStart w:id="21" w:name="_Toc179381706"/>
       <w:r>
         <w:t>For perspective updates, merge selections (not replace)</w:t>
       </w:r>
@@ -5626,7 +5681,7 @@
       <w:pPr>
         <w:pStyle w:val="Heading2"/>
       </w:pPr>
-      <w:bookmarkStart w:id="22" w:name="_Toc176254319"/>
+      <w:bookmarkStart w:id="22" w:name="_Toc179381707"/>
       <w:r>
         <w:t>Include cultures</w:t>
       </w:r>
@@ -5641,7 +5696,7 @@
       <w:pPr>
         <w:pStyle w:val="Heading3"/>
       </w:pPr>
-      <w:bookmarkStart w:id="23" w:name="_Toc176254320"/>
+      <w:bookmarkStart w:id="23" w:name="_Toc179381708"/>
       <w:r>
         <w:t>For culture updates, merge translations (not replace)</w:t>
       </w:r>
@@ -5657,13 +5712,8 @@
       <w:r>
         <w:t xml:space="preserve">is </w:t>
       </w:r>
-      <w:proofErr w:type="gramStart"/>
-      <w:r>
-        <w:t>applied as</w:t>
-      </w:r>
-      <w:proofErr w:type="gramEnd"/>
-      <w:r>
-        <w:t xml:space="preserve"> when merging perspective selections.</w:t>
+      <w:r>
+        <w:t>applied as when merging perspective selections.</w:t>
       </w:r>
       <w:r>
         <w:t xml:space="preserve"> When the merge translations checkbox is checked, existing translations will not be removed. Different translations for an object property that is both in the source and target cultures will be overwritten.</w:t>
@@ -5673,7 +5723,7 @@
       <w:pPr>
         <w:pStyle w:val="Heading2"/>
       </w:pPr>
-      <w:bookmarkStart w:id="24" w:name="_Toc176254321"/>
+      <w:bookmarkStart w:id="24" w:name="_Toc179381709"/>
       <w:r>
         <w:t>Include roles</w:t>
       </w:r>
@@ -5686,16 +5736,52 @@
     </w:p>
     <w:p>
       <w:pPr>
+        <w:pStyle w:val="Heading3"/>
+      </w:pPr>
+      <w:bookmarkStart w:id="25" w:name="_Toc179381710"/>
+      <w:r>
+        <w:lastRenderedPageBreak/>
+        <w:t xml:space="preserve">For </w:t>
+      </w:r>
+      <w:r>
+        <w:t>role</w:t>
+      </w:r>
+      <w:r>
+        <w:t xml:space="preserve"> updates, </w:t>
+      </w:r>
+      <w:r>
+        <w:t>retain members</w:t>
+      </w:r>
+      <w:bookmarkEnd w:id="25"/>
+    </w:p>
+    <w:p>
+      <w:r>
+        <w:t xml:space="preserve">When </w:t>
+      </w:r>
+      <w:r>
+        <w:t>updating roles</w:t>
+      </w:r>
+      <w:r>
+        <w:t xml:space="preserve">, </w:t>
+      </w:r>
+      <w:r>
+        <w:t>do not override membership</w:t>
+      </w:r>
+      <w:r>
+        <w:t>.</w:t>
+      </w:r>
+    </w:p>
+    <w:p>
+      <w:pPr>
         <w:pStyle w:val="Heading2"/>
       </w:pPr>
-      <w:bookmarkStart w:id="25" w:name="_Use_TMSL_(not"/>
-      <w:bookmarkStart w:id="26" w:name="_Toc176254322"/>
-      <w:bookmarkEnd w:id="25"/>
-      <w:r>
-        <w:lastRenderedPageBreak/>
+      <w:bookmarkStart w:id="26" w:name="_Use_TMSL_(not"/>
+      <w:bookmarkStart w:id="27" w:name="_Toc179381711"/>
+      <w:bookmarkEnd w:id="26"/>
+      <w:r>
         <w:t>Use TMSL (not TMDL) for comparison</w:t>
       </w:r>
-      <w:bookmarkEnd w:id="26"/>
+      <w:bookmarkEnd w:id="27"/>
     </w:p>
     <w:p>
       <w:r>
@@ -5734,11 +5820,11 @@
       <w:pPr>
         <w:pStyle w:val="Heading2"/>
       </w:pPr>
-      <w:bookmarkStart w:id="27" w:name="_Toc176254323"/>
+      <w:bookmarkStart w:id="28" w:name="_Toc179381712"/>
       <w:r>
         <w:t>Consider partitions when comparing tables</w:t>
       </w:r>
-      <w:bookmarkEnd w:id="27"/>
+      <w:bookmarkEnd w:id="28"/>
     </w:p>
     <w:p>
       <w:r>
@@ -5781,7 +5867,7 @@
       <w:pPr>
         <w:pStyle w:val="Heading2"/>
       </w:pPr>
-      <w:bookmarkStart w:id="28" w:name="_Toc176254324"/>
+      <w:bookmarkStart w:id="29" w:name="_Toc179381713"/>
       <w:r>
         <w:t xml:space="preserve">Consider </w:t>
       </w:r>
@@ -5791,7 +5877,7 @@
       <w:r>
         <w:t>when comparing</w:t>
       </w:r>
-      <w:bookmarkEnd w:id="28"/>
+      <w:bookmarkEnd w:id="29"/>
     </w:p>
     <w:p>
       <w:r>
@@ -5808,7 +5894,7 @@
       <w:pPr>
         <w:pStyle w:val="Heading2"/>
       </w:pPr>
-      <w:bookmarkStart w:id="29" w:name="_Toc176254325"/>
+      <w:bookmarkStart w:id="30" w:name="_Toc179381714"/>
       <w:r>
         <w:t xml:space="preserve">Consider </w:t>
       </w:r>
@@ -5823,7 +5909,7 @@
       <w:r>
         <w:t>when comparing</w:t>
       </w:r>
-      <w:bookmarkEnd w:id="29"/>
+      <w:bookmarkEnd w:id="30"/>
     </w:p>
     <w:p>
       <w:r>
@@ -5845,11 +5931,11 @@
       <w:pPr>
         <w:pStyle w:val="Heading2"/>
       </w:pPr>
-      <w:bookmarkStart w:id="30" w:name="_Toc176254326"/>
+      <w:bookmarkStart w:id="31" w:name="_Toc179381715"/>
       <w:r>
         <w:t>For table updates, retain partitions</w:t>
       </w:r>
-      <w:bookmarkEnd w:id="30"/>
+      <w:bookmarkEnd w:id="31"/>
       <w:r>
         <w:t xml:space="preserve"> </w:t>
       </w:r>
@@ -5866,13 +5952,13 @@
       <w:pPr>
         <w:pStyle w:val="Heading3"/>
       </w:pPr>
-      <w:bookmarkStart w:id="31" w:name="_Display_warnings_for"/>
-      <w:bookmarkStart w:id="32" w:name="_Toc176254327"/>
-      <w:bookmarkEnd w:id="31"/>
+      <w:bookmarkStart w:id="32" w:name="_Display_warnings_for"/>
+      <w:bookmarkStart w:id="33" w:name="_Toc179381716"/>
+      <w:bookmarkEnd w:id="32"/>
       <w:r>
         <w:t>Retain only refresh-policy based partitions</w:t>
       </w:r>
-      <w:bookmarkEnd w:id="32"/>
+      <w:bookmarkEnd w:id="33"/>
     </w:p>
     <w:p>
       <w:r>
@@ -5894,14 +5980,14 @@
       <w:pPr>
         <w:pStyle w:val="Heading2"/>
       </w:pPr>
-      <w:bookmarkStart w:id="33" w:name="_Toc176254328"/>
+      <w:bookmarkStart w:id="34" w:name="_Toc179381717"/>
       <w:r>
         <w:t>For table updates, retain</w:t>
       </w:r>
       <w:r>
         <w:t xml:space="preserve"> refresh policy</w:t>
       </w:r>
-      <w:bookmarkEnd w:id="33"/>
+      <w:bookmarkEnd w:id="34"/>
     </w:p>
     <w:p>
       <w:r>
@@ -5919,15 +6005,7 @@
         <w:t xml:space="preserve"> environment may have a </w:t>
       </w:r>
       <w:r>
-        <w:t xml:space="preserve">smaller archive range than instances </w:t>
-      </w:r>
-      <w:proofErr w:type="gramStart"/>
-      <w:r>
-        <w:t>on</w:t>
-      </w:r>
-      <w:proofErr w:type="gramEnd"/>
-      <w:r>
-        <w:t xml:space="preserve"> higher environments.</w:t>
+        <w:t>smaller archive range than instances on higher environments.</w:t>
       </w:r>
       <w:r>
         <w:t xml:space="preserve"> This option retains </w:t>
@@ -5943,11 +6021,11 @@
       <w:pPr>
         <w:pStyle w:val="Heading2"/>
       </w:pPr>
-      <w:bookmarkStart w:id="34" w:name="_Toc176254329"/>
+      <w:bookmarkStart w:id="35" w:name="_Toc179381718"/>
       <w:r>
         <w:t>For table updates, retain storage mode</w:t>
       </w:r>
-      <w:bookmarkEnd w:id="34"/>
+      <w:bookmarkEnd w:id="35"/>
     </w:p>
     <w:p>
       <w:r>
@@ -5958,11 +6036,11 @@
       <w:pPr>
         <w:pStyle w:val="Heading2"/>
       </w:pPr>
-      <w:bookmarkStart w:id="35" w:name="_Toc176254330"/>
+      <w:bookmarkStart w:id="36" w:name="_Toc179381719"/>
       <w:r>
         <w:t>Display warnings for measure dependencies (DAX reference to missing measure/column)</w:t>
       </w:r>
-      <w:bookmarkEnd w:id="35"/>
+      <w:bookmarkEnd w:id="36"/>
     </w:p>
     <w:p>
       <w:r>
@@ -6058,26 +6136,27 @@
       <w:pPr>
         <w:pStyle w:val="Heading2"/>
       </w:pPr>
-      <w:bookmarkStart w:id="36" w:name="_Database_deployment"/>
-      <w:bookmarkStart w:id="37" w:name="_Toc176254331"/>
-      <w:bookmarkEnd w:id="36"/>
-      <w:r>
+      <w:bookmarkStart w:id="37" w:name="_Database_deployment"/>
+      <w:bookmarkStart w:id="38" w:name="_Toc179381720"/>
+      <w:bookmarkEnd w:id="37"/>
+      <w:r>
+        <w:lastRenderedPageBreak/>
         <w:t>Database</w:t>
       </w:r>
       <w:r>
         <w:t xml:space="preserve"> deployment</w:t>
       </w:r>
-      <w:bookmarkEnd w:id="37"/>
+      <w:bookmarkEnd w:id="38"/>
     </w:p>
     <w:p>
       <w:pPr>
         <w:pStyle w:val="Heading3"/>
       </w:pPr>
-      <w:bookmarkStart w:id="38" w:name="_Toc176254332"/>
+      <w:bookmarkStart w:id="39" w:name="_Toc179381721"/>
       <w:r>
         <w:t>Processing option</w:t>
       </w:r>
-      <w:bookmarkEnd w:id="38"/>
+      <w:bookmarkEnd w:id="39"/>
     </w:p>
     <w:p>
       <w:r>
@@ -6095,19 +6174,7 @@
       </w:r>
       <w:proofErr w:type="spellEnd"/>
       <w:r>
-        <w:t xml:space="preserve"> are performed when updating the target model. Any sizeable </w:t>
-      </w:r>
-      <w:proofErr w:type="gramStart"/>
-      <w:r>
-        <w:t>refreshes</w:t>
-      </w:r>
-      <w:proofErr w:type="gramEnd"/>
-      <w:r>
-        <w:t xml:space="preserve"> are recommended to be run from another tool such as SSMS for additional diagnostic </w:t>
-      </w:r>
-      <w:r>
-        <w:lastRenderedPageBreak/>
-        <w:t xml:space="preserve">capability. Process </w:t>
+        <w:t xml:space="preserve"> are performed when updating the target model. Any sizeable refreshes are recommended to be run from another tool such as SSMS for additional diagnostic capability. Process </w:t>
       </w:r>
       <w:proofErr w:type="spellStart"/>
       <w:r>
@@ -6230,11 +6297,11 @@
       <w:pPr>
         <w:pStyle w:val="Heading3"/>
       </w:pPr>
-      <w:bookmarkStart w:id="39" w:name="_Toc176254333"/>
+      <w:bookmarkStart w:id="40" w:name="_Toc179381722"/>
       <w:r>
         <w:t>Process only affected tables</w:t>
       </w:r>
-      <w:bookmarkEnd w:id="39"/>
+      <w:bookmarkEnd w:id="40"/>
     </w:p>
     <w:p>
       <w:r>
@@ -6251,11 +6318,11 @@
       <w:pPr>
         <w:pStyle w:val="Heading1"/>
       </w:pPr>
-      <w:bookmarkStart w:id="40" w:name="_Toc176254334"/>
+      <w:bookmarkStart w:id="41" w:name="_Toc179381723"/>
       <w:r>
         <w:t>Command-line execution</w:t>
       </w:r>
-      <w:bookmarkEnd w:id="40"/>
+      <w:bookmarkEnd w:id="41"/>
     </w:p>
     <w:p>
       <w:r>
@@ -6290,7 +6357,7 @@
       <w:pPr>
         <w:pStyle w:val="Heading2"/>
       </w:pPr>
-      <w:bookmarkStart w:id="41" w:name="_Toc176254335"/>
+      <w:bookmarkStart w:id="42" w:name="_Toc179381724"/>
       <w:r>
         <w:rPr>
           <w:rStyle w:val="Strong"/>
@@ -6299,7 +6366,7 @@
         </w:rPr>
         <w:t>Syntax</w:t>
       </w:r>
-      <w:bookmarkEnd w:id="41"/>
+      <w:bookmarkEnd w:id="42"/>
     </w:p>
     <w:p>
       <w:pPr>
@@ -6933,7 +7000,7 @@
       <w:pPr>
         <w:pStyle w:val="Heading2"/>
       </w:pPr>
-      <w:bookmarkStart w:id="42" w:name="_Toc176254336"/>
+      <w:bookmarkStart w:id="43" w:name="_Toc179381725"/>
       <w:r>
         <w:rPr>
           <w:rStyle w:val="Strong"/>
@@ -6942,7 +7009,7 @@
         </w:rPr>
         <w:t>Arguments</w:t>
       </w:r>
-      <w:bookmarkEnd w:id="42"/>
+      <w:bookmarkEnd w:id="43"/>
     </w:p>
     <w:p>
       <w:pPr>
@@ -7115,6 +7182,7 @@
           <w:sz w:val="19"/>
           <w:szCs w:val="19"/>
         </w:rPr>
+        <w:lastRenderedPageBreak/>
         <w:t>/</w:t>
       </w:r>
       <w:proofErr w:type="gramStart"/>
@@ -7209,7 +7277,6 @@
     </w:p>
     <w:p>
       <w:r>
-        <w:lastRenderedPageBreak/>
         <w:t>It is possible to pass a comma-separated list of multiple skip options. For example, “/</w:t>
       </w:r>
       <w:proofErr w:type="spellStart"/>
@@ -7578,7 +7645,7 @@
           <w:szCs w:val="22"/>
         </w:rPr>
       </w:pPr>
-      <w:bookmarkStart w:id="43" w:name="_Toc176254337"/>
+      <w:bookmarkStart w:id="44" w:name="_Toc179381726"/>
       <w:r>
         <w:rPr>
           <w:rFonts w:asciiTheme="minorHAnsi" w:eastAsiaTheme="minorHAnsi" w:hAnsiTheme="minorHAnsi" w:cstheme="minorBidi"/>
@@ -7588,13 +7655,13 @@
         </w:rPr>
         <w:t>For SMPROJ sources/targets only, use this workspace server instead of integrated workspace.</w:t>
       </w:r>
-      <w:bookmarkEnd w:id="43"/>
+      <w:bookmarkEnd w:id="44"/>
     </w:p>
     <w:p>
       <w:pPr>
         <w:pStyle w:val="Heading2"/>
       </w:pPr>
-      <w:bookmarkStart w:id="44" w:name="_Toc176254338"/>
+      <w:bookmarkStart w:id="45" w:name="_Toc179381727"/>
       <w:r>
         <w:rPr>
           <w:rStyle w:val="Strong"/>
@@ -7603,7 +7670,7 @@
         </w:rPr>
         <w:t>Examples</w:t>
       </w:r>
-      <w:bookmarkEnd w:id="44"/>
+      <w:bookmarkEnd w:id="45"/>
     </w:p>
     <w:p>
       <w:r>
@@ -7848,6 +7915,7 @@
           <w:sz w:val="19"/>
           <w:szCs w:val="19"/>
         </w:rPr>
+        <w:lastRenderedPageBreak/>
         <w:t>BismNormalizer.CommandLine.exe</w:t>
       </w:r>
       <w:r>
@@ -7918,17 +7986,16 @@
       <w:pPr>
         <w:pStyle w:val="Heading2"/>
       </w:pPr>
-      <w:bookmarkStart w:id="45" w:name="_Toc176254339"/>
+      <w:bookmarkStart w:id="46" w:name="_Toc179381728"/>
       <w:r>
         <w:rPr>
           <w:rStyle w:val="Strong"/>
           <w:b w:val="0"/>
           <w:bCs w:val="0"/>
         </w:rPr>
-        <w:lastRenderedPageBreak/>
         <w:t>Passwords and processing</w:t>
       </w:r>
-      <w:bookmarkEnd w:id="45"/>
+      <w:bookmarkEnd w:id="46"/>
     </w:p>
     <w:p>
       <w:r>
@@ -7957,12 +8024,12 @@
       <w:pPr>
         <w:pStyle w:val="Heading1"/>
       </w:pPr>
-      <w:bookmarkStart w:id="46" w:name="_Toc176254340"/>
+      <w:bookmarkStart w:id="47" w:name="_Toc179381729"/>
       <w:r>
         <w:t>User data</w:t>
       </w:r>
-      <w:bookmarkStart w:id="47" w:name="_Toc484686445"/>
-      <w:bookmarkEnd w:id="46"/>
+      <w:bookmarkStart w:id="48" w:name="_Toc484686445"/>
+      <w:bookmarkEnd w:id="47"/>
     </w:p>
     <w:p>
       <w:r>
@@ -7982,25 +8049,25 @@
       <w:pPr>
         <w:pStyle w:val="Heading1"/>
       </w:pPr>
-      <w:bookmarkStart w:id="48" w:name="_Toc176254341"/>
-      <w:bookmarkEnd w:id="47"/>
+      <w:bookmarkStart w:id="49" w:name="_Toc179381730"/>
+      <w:bookmarkEnd w:id="48"/>
       <w:r>
         <w:t>Known limitation</w:t>
       </w:r>
       <w:r>
         <w:t>s</w:t>
       </w:r>
-      <w:bookmarkEnd w:id="48"/>
+      <w:bookmarkEnd w:id="49"/>
     </w:p>
     <w:p>
       <w:pPr>
         <w:pStyle w:val="Heading2"/>
       </w:pPr>
-      <w:bookmarkStart w:id="49" w:name="_Toc176254342"/>
+      <w:bookmarkStart w:id="50" w:name="_Toc179381731"/>
       <w:r>
         <w:t>Disallow certain object types when the target is Power BI Desktop or PBIT file</w:t>
       </w:r>
-      <w:bookmarkEnd w:id="49"/>
+      <w:bookmarkEnd w:id="50"/>
     </w:p>
     <w:p>
       <w:r>
@@ -8064,7 +8131,7 @@
       <w:pPr>
         <w:pStyle w:val="Heading2"/>
       </w:pPr>
-      <w:bookmarkStart w:id="50" w:name="_Toc176254343"/>
+      <w:bookmarkStart w:id="51" w:name="_Toc179381732"/>
       <w:r>
         <w:t>S</w:t>
       </w:r>
@@ -8074,7 +8141,7 @@
       <w:r>
         <w:t xml:space="preserve"> due to ordering</w:t>
       </w:r>
-      <w:bookmarkEnd w:id="50"/>
+      <w:bookmarkEnd w:id="51"/>
     </w:p>
     <w:p>
       <w:r>
@@ -11234,7 +11301,7 @@
   <w:style w:type="paragraph" w:default="1" w:styleId="Normal">
     <w:name w:val="Normal"/>
     <w:qFormat/>
-    <w:rsid w:val="00052298"/>
+    <w:rsid w:val="00720015"/>
   </w:style>
   <w:style w:type="paragraph" w:styleId="Heading1">
     <w:name w:val="heading 1"/>

</xml_diff>